<commit_message>
Wrote Problem Space Intro
</commit_message>
<xml_diff>
--- a/Background Research Report/Background Research Report.docx
+++ b/Background Research Report/Background Research Report.docx
@@ -1,35 +1,39 @@
 
 <file path=word/document.xml><?xml version="1.0" encoding="utf-8"?>
-<w:document xmlns:wpc="http://schemas.microsoft.com/office/word/2010/wordprocessingCanvas" xmlns:cx="http://schemas.microsoft.com/office/drawing/2014/chartex" xmlns:cx1="http://schemas.microsoft.com/office/drawing/2015/9/8/chartex" xmlns:cx2="http://schemas.microsoft.com/office/drawing/2015/10/21/chartex" xmlns:cx3="http://schemas.microsoft.com/office/drawing/2016/5/9/chartex" xmlns:cx4="http://schemas.microsoft.com/office/drawing/2016/5/10/chartex" xmlns:cx5="http://schemas.microsoft.com/office/drawing/2016/5/11/chartex" xmlns:cx6="http://schemas.microsoft.com/office/drawing/2016/5/12/chartex" xmlns:cx7="http://schemas.microsoft.com/office/drawing/2016/5/13/chartex" xmlns:cx8="http://schemas.microsoft.com/office/drawing/2016/5/14/chartex" xmlns:mc="http://schemas.openxmlformats.org/markup-compatibility/2006" xmlns:aink="http://schemas.microsoft.com/office/drawing/2016/ink" xmlns:am3d="http://schemas.microsoft.com/office/drawing/2017/model3d" xmlns:o="urn:schemas-microsoft-com:office:office" xmlns:r="http://schemas.openxmlformats.org/officeDocument/2006/relationships" xmlns:m="http://schemas.openxmlformats.org/officeDocument/2006/math" xmlns:v="urn:schemas-microsoft-com:vml" xmlns:wp14="http://schemas.microsoft.com/office/word/2010/wordprocessingDrawing" xmlns:wp="http://schemas.openxmlformats.org/drawingml/2006/wordprocessingDrawing" xmlns:w10="urn:schemas-microsoft-com:office:word" xmlns:w="http://schemas.openxmlformats.org/wordprocessingml/2006/main" xmlns:w14="http://schemas.microsoft.com/office/word/2010/wordml" xmlns:w15="http://schemas.microsoft.com/office/word/2012/wordml" xmlns:w16cid="http://schemas.microsoft.com/office/word/2016/wordml/cid" xmlns:w16se="http://schemas.microsoft.com/office/word/2015/wordml/symex" xmlns:wpg="http://schemas.microsoft.com/office/word/2010/wordprocessingGroup" xmlns:wpi="http://schemas.microsoft.com/office/word/2010/wordprocessingInk" xmlns:wne="http://schemas.microsoft.com/office/word/2006/wordml" xmlns:wps="http://schemas.microsoft.com/office/word/2010/wordprocessingShape" mc:Ignorable="w14 w15 w16se w16cid wp14">
+<w:document xmlns:wpc="http://schemas.microsoft.com/office/word/2010/wordprocessingCanvas" xmlns:mc="http://schemas.openxmlformats.org/markup-compatibility/2006" xmlns:o="urn:schemas-microsoft-com:office:office" xmlns:r="http://schemas.openxmlformats.org/officeDocument/2006/relationships" xmlns:m="http://schemas.openxmlformats.org/officeDocument/2006/math" xmlns:v="urn:schemas-microsoft-com:vml" xmlns:wp14="http://schemas.microsoft.com/office/word/2010/wordprocessingDrawing" xmlns:wp="http://schemas.openxmlformats.org/drawingml/2006/wordprocessingDrawing" xmlns:w10="urn:schemas-microsoft-com:office:word" xmlns:w="http://schemas.openxmlformats.org/wordprocessingml/2006/main" xmlns:w14="http://schemas.microsoft.com/office/word/2010/wordml" xmlns:w15="http://schemas.microsoft.com/office/word/2012/wordml" xmlns:wpg="http://schemas.microsoft.com/office/word/2010/wordprocessingGroup" xmlns:wpi="http://schemas.microsoft.com/office/word/2010/wordprocessingInk" xmlns:wne="http://schemas.microsoft.com/office/word/2006/wordml" xmlns:wps="http://schemas.microsoft.com/office/word/2010/wordprocessingShape" mc:Ignorable="w14 w15 wp14">
   <w:body>
     <w:p>
       <w:pPr>
         <w:rPr>
-          <w:rFonts w:ascii="Montserrat" w:hAnsi="Montserrat"/>
-          <w:sz w:val="40"/>
-          <w:szCs w:val="40"/>
-        </w:rPr>
-      </w:pPr>
-      <w:r>
-        <w:rPr>
-          <w:rFonts w:ascii="Montserrat" w:hAnsi="Montserrat"/>
-          <w:sz w:val="40"/>
-          <w:szCs w:val="40"/>
-        </w:rPr>
-        <w:t>Problem Space Definition</w:t>
-      </w:r>
-    </w:p>
-    <w:p>
-      <w:pPr>
-        <w:rPr>
-          <w:rFonts w:ascii="Montserrat Light" w:hAnsi="Montserrat Light"/>
-        </w:rPr>
-      </w:pPr>
-      <w:r>
-        <w:rPr>
-          <w:rFonts w:ascii="Montserrat Light" w:hAnsi="Montserrat Light"/>
-        </w:rPr>
-        <w:t xml:space="preserve">Electronic sports also known as </w:t>
+          <w:rFonts w:ascii="Montserrat Light" w:hAnsi="Montserrat Light"/>
+          <w:b/>
+        </w:rPr>
+      </w:pPr>
+      <w:r>
+        <w:rPr>
+          <w:rFonts w:ascii="Montserrat Light" w:hAnsi="Montserrat Light"/>
+          <w:b/>
+        </w:rPr>
+        <w:t>Definition</w:t>
+      </w:r>
+    </w:p>
+    <w:p>
+      <w:pPr>
+        <w:rPr>
+          <w:rFonts w:ascii="Montserrat Light" w:hAnsi="Montserrat Light"/>
+        </w:rPr>
+      </w:pPr>
+      <w:r>
+        <w:rPr>
+          <w:rFonts w:ascii="Montserrat Light" w:hAnsi="Montserrat Light"/>
+        </w:rPr>
+        <w:t>E</w:t>
+      </w:r>
+      <w:r>
+        <w:rPr>
+          <w:rFonts w:ascii="Montserrat Light" w:hAnsi="Montserrat Light"/>
+        </w:rPr>
+        <w:t xml:space="preserve">lectronic sports also known as </w:t>
       </w:r>
       <w:r>
         <w:rPr>
@@ -65,7 +69,7 @@
         <w:rPr>
           <w:rFonts w:ascii="Montserrat Light" w:hAnsi="Montserrat Light"/>
         </w:rPr>
-        <w:t xml:space="preserve"> in video games in a competitive </w:t>
+        <w:t xml:space="preserve"> video games in a competitive </w:t>
       </w:r>
       <w:r>
         <w:rPr>
@@ -83,67 +87,197 @@
         <w:rPr>
           <w:rFonts w:ascii="Montserrat Light" w:hAnsi="Montserrat Light"/>
         </w:rPr>
-        <w:t xml:space="preserve">In the past decade, </w:t>
-      </w:r>
-      <w:r>
-        <w:rPr>
-          <w:rFonts w:ascii="Montserrat Light" w:hAnsi="Montserrat Light"/>
-        </w:rPr>
-        <w:t>e</w:t>
-      </w:r>
-      <w:r>
-        <w:rPr>
-          <w:rFonts w:ascii="Montserrat Light" w:hAnsi="Montserrat Light"/>
-        </w:rPr>
-        <w:t xml:space="preserve">sports </w:t>
-      </w:r>
-      <w:r>
-        <w:rPr>
-          <w:rFonts w:ascii="Montserrat Light" w:hAnsi="Montserrat Light"/>
-        </w:rPr>
-        <w:t>has</w:t>
-      </w:r>
-      <w:r>
-        <w:rPr>
-          <w:rFonts w:ascii="Montserrat Light" w:hAnsi="Montserrat Light"/>
-        </w:rPr>
-        <w:t xml:space="preserve"> grown to become </w:t>
-      </w:r>
-      <w:r>
-        <w:rPr>
-          <w:rFonts w:ascii="Montserrat Light" w:hAnsi="Montserrat Light"/>
-        </w:rPr>
-        <w:t xml:space="preserve">a booming industry with a collective worth of </w:t>
-      </w:r>
-      <w:r>
-        <w:rPr>
-          <w:rFonts w:ascii="Montserrat Light" w:hAnsi="Montserrat Light"/>
-        </w:rPr>
-        <w:t xml:space="preserve">over </w:t>
-      </w:r>
-      <w:r>
-        <w:rPr>
-          <w:rFonts w:ascii="Montserrat Light" w:hAnsi="Montserrat Light"/>
-        </w:rPr>
-        <w:t xml:space="preserve">100 billion dollars worldwide. </w:t>
-      </w:r>
-      <w:r>
-        <w:rPr>
-          <w:rFonts w:ascii="Montserrat Light" w:hAnsi="Montserrat Light"/>
-        </w:rPr>
-        <w:t xml:space="preserve">With esports </w:t>
-      </w:r>
-      <w:r>
-        <w:rPr>
-          <w:rFonts w:ascii="Montserrat Light" w:hAnsi="Montserrat Light"/>
-        </w:rPr>
-        <w:t>on a faster rise than eve</w:t>
-      </w:r>
-      <w:r>
-        <w:rPr>
-          <w:rFonts w:ascii="Montserrat Light" w:hAnsi="Montserrat Light"/>
-        </w:rPr>
-        <w:t>r, various mainstream organisations are becoming more involved within the competitive community.</w:t>
+        <w:t xml:space="preserve">Similar to sports, esports </w:t>
+      </w:r>
+      <w:r>
+        <w:rPr>
+          <w:rFonts w:ascii="Montserrat Light" w:hAnsi="Montserrat Light"/>
+        </w:rPr>
+        <w:t xml:space="preserve">range across a variety of games and </w:t>
+      </w:r>
+      <w:r>
+        <w:rPr>
+          <w:rFonts w:ascii="Montserrat Light" w:hAnsi="Montserrat Light"/>
+        </w:rPr>
+        <w:t xml:space="preserve">involve top level players </w:t>
+      </w:r>
+      <w:r>
+        <w:rPr>
+          <w:rFonts w:ascii="Montserrat Light" w:hAnsi="Montserrat Light"/>
+        </w:rPr>
+        <w:t xml:space="preserve">battling it out for major </w:t>
+      </w:r>
+      <w:r>
+        <w:rPr>
+          <w:rFonts w:ascii="Montserrat Light" w:hAnsi="Montserrat Light"/>
+        </w:rPr>
+        <w:t xml:space="preserve">cash </w:t>
+      </w:r>
+      <w:r>
+        <w:rPr>
+          <w:rFonts w:ascii="Montserrat Light" w:hAnsi="Montserrat Light"/>
+        </w:rPr>
+        <w:t xml:space="preserve">prizes and to be crowned best in the world. </w:t>
+      </w:r>
+    </w:p>
+    <w:p>
+      <w:pPr>
+        <w:rPr>
+          <w:rFonts w:ascii="Montserrat Light" w:hAnsi="Montserrat Light"/>
+        </w:rPr>
+      </w:pPr>
+    </w:p>
+    <w:p>
+      <w:pPr>
+        <w:rPr>
+          <w:rFonts w:ascii="Montserrat Light" w:hAnsi="Montserrat Light"/>
+        </w:rPr>
+      </w:pPr>
+      <w:r>
+        <w:rPr>
+          <w:rFonts w:ascii="Montserrat Light" w:hAnsi="Montserrat Light"/>
+        </w:rPr>
+        <w:t xml:space="preserve">In the past decade, esports has grown to become a booming industry with a collective worth of over 100 billion dollars worldwide. </w:t>
+      </w:r>
+      <w:r>
+        <w:rPr>
+          <w:rFonts w:ascii="Montserrat Light" w:hAnsi="Montserrat Light"/>
+        </w:rPr>
+        <w:t xml:space="preserve">Local and international events have also </w:t>
+      </w:r>
+      <w:r>
+        <w:rPr>
+          <w:rFonts w:ascii="Montserrat Light" w:hAnsi="Montserrat Light"/>
+        </w:rPr>
+        <w:t>attract</w:t>
+      </w:r>
+      <w:r>
+        <w:rPr>
+          <w:rFonts w:ascii="Montserrat Light" w:hAnsi="Montserrat Light"/>
+        </w:rPr>
+        <w:t>ed</w:t>
+      </w:r>
+      <w:r>
+        <w:rPr>
+          <w:rFonts w:ascii="Montserrat Light" w:hAnsi="Montserrat Light"/>
+        </w:rPr>
+        <w:t xml:space="preserve"> millions of </w:t>
+      </w:r>
+      <w:r>
+        <w:rPr>
+          <w:rFonts w:ascii="Montserrat Light" w:hAnsi="Montserrat Light"/>
+        </w:rPr>
+        <w:t>viewers</w:t>
+      </w:r>
+      <w:r>
+        <w:rPr>
+          <w:rFonts w:ascii="Montserrat Light" w:hAnsi="Montserrat Light"/>
+        </w:rPr>
+        <w:t xml:space="preserve">, even surpassing online viewings of NBA streams </w:t>
+      </w:r>
+      <w:r>
+        <w:rPr>
+          <w:rFonts w:ascii="Montserrat Light" w:hAnsi="Montserrat Light"/>
+        </w:rPr>
+        <w:t>at major events.</w:t>
+      </w:r>
+      <w:r>
+        <w:rPr>
+          <w:rFonts w:ascii="Montserrat Light" w:hAnsi="Montserrat Light"/>
+        </w:rPr>
+        <w:t xml:space="preserve"> With esports slowly becoming more streamlined, </w:t>
+      </w:r>
+      <w:r>
+        <w:rPr>
+          <w:rFonts w:ascii="Montserrat Light" w:hAnsi="Montserrat Light"/>
+        </w:rPr>
+        <w:t>more mainstream companies and organisations have begun to capitalise onto the success of esports to further their growth.</w:t>
+      </w:r>
+    </w:p>
+    <w:p>
+      <w:pPr>
+        <w:rPr>
+          <w:rFonts w:ascii="Montserrat Light" w:hAnsi="Montserrat Light"/>
+        </w:rPr>
+      </w:pPr>
+    </w:p>
+    <w:p>
+      <w:pPr>
+        <w:rPr>
+          <w:rFonts w:ascii="Montserrat Light" w:hAnsi="Montserrat Light"/>
+        </w:rPr>
+      </w:pPr>
+      <w:r>
+        <w:rPr>
+          <w:rFonts w:ascii="Montserrat Light" w:hAnsi="Montserrat Light"/>
+        </w:rPr>
+        <w:t xml:space="preserve">With various </w:t>
+      </w:r>
+      <w:r>
+        <w:rPr>
+          <w:rFonts w:ascii="Montserrat Light" w:hAnsi="Montserrat Light"/>
+        </w:rPr>
+        <w:t xml:space="preserve">teams competing against each other from across the globe, one such country isolates itself from </w:t>
+      </w:r>
+      <w:r>
+        <w:rPr>
+          <w:rFonts w:ascii="Montserrat Light" w:hAnsi="Montserrat Light"/>
+        </w:rPr>
+        <w:t xml:space="preserve">the rest, this being Australia. Australia stands out from the rest of the competition it is a </w:t>
+      </w:r>
+      <w:r>
+        <w:rPr>
+          <w:rFonts w:ascii="Montserrat Light" w:hAnsi="Montserrat Light"/>
+        </w:rPr>
+        <w:t xml:space="preserve">well-known </w:t>
+      </w:r>
+      <w:r>
+        <w:rPr>
+          <w:rFonts w:ascii="Montserrat Light" w:hAnsi="Montserrat Light"/>
+        </w:rPr>
+        <w:t>country with a</w:t>
+      </w:r>
+      <w:r>
+        <w:rPr>
+          <w:rFonts w:ascii="Montserrat Light" w:hAnsi="Montserrat Light"/>
+        </w:rPr>
+        <w:t>lmost no global representation</w:t>
+      </w:r>
+      <w:r>
+        <w:rPr>
+          <w:rFonts w:ascii="Montserrat Light" w:hAnsi="Montserrat Light"/>
+        </w:rPr>
+        <w:t xml:space="preserve"> in both players and events</w:t>
+      </w:r>
+      <w:r>
+        <w:rPr>
+          <w:rFonts w:ascii="Montserrat Light" w:hAnsi="Montserrat Light"/>
+        </w:rPr>
+        <w:t xml:space="preserve">. It is considered ‘isolated’ from the rest of the </w:t>
+      </w:r>
+      <w:r>
+        <w:rPr>
+          <w:rFonts w:ascii="Montserrat Light" w:hAnsi="Montserrat Light"/>
+        </w:rPr>
+        <w:t xml:space="preserve">world and as such, is looked down or ignored as being a </w:t>
+      </w:r>
+      <w:r>
+        <w:rPr>
+          <w:rFonts w:ascii="Montserrat Light" w:hAnsi="Montserrat Light"/>
+        </w:rPr>
+        <w:t>contributor to the community</w:t>
+      </w:r>
+      <w:r>
+        <w:rPr>
+          <w:rFonts w:ascii="Montserrat Light" w:hAnsi="Montserrat Light"/>
+        </w:rPr>
+        <w:t xml:space="preserve">. </w:t>
+      </w:r>
+      <w:r>
+        <w:rPr>
+          <w:rFonts w:ascii="Montserrat Light" w:hAnsi="Montserrat Light"/>
+        </w:rPr>
+        <w:t>Australia is missing out on a growing industry that could benefit the welfare and economics of the country.</w:t>
       </w:r>
       <w:bookmarkStart w:id="0" w:name="_GoBack"/>
       <w:bookmarkEnd w:id="0"/>
@@ -158,8 +292,1022 @@
     <w:p>
       <w:pPr>
         <w:rPr>
+          <w:rFonts w:ascii="Montserrat Light" w:hAnsi="Montserrat Light"/>
+          <w:b/>
+        </w:rPr>
+      </w:pPr>
+      <w:r>
+        <w:rPr>
+          <w:rFonts w:ascii="Montserrat Light" w:hAnsi="Montserrat Light"/>
+          <w:b/>
+        </w:rPr>
+        <w:t xml:space="preserve">Australia’s Lack of </w:t>
+      </w:r>
+      <w:r>
+        <w:rPr>
+          <w:rFonts w:ascii="Montserrat Light" w:hAnsi="Montserrat Light"/>
+          <w:b/>
+        </w:rPr>
+        <w:t>Player</w:t>
+      </w:r>
+      <w:r>
+        <w:rPr>
+          <w:rFonts w:ascii="Montserrat Light" w:hAnsi="Montserrat Light"/>
+          <w:b/>
+        </w:rPr>
+        <w:t xml:space="preserve"> Representation</w:t>
+      </w:r>
+    </w:p>
+    <w:p>
+      <w:pPr>
+        <w:rPr>
+          <w:rFonts w:ascii="Montserrat Light" w:hAnsi="Montserrat Light"/>
+        </w:rPr>
+      </w:pPr>
+      <w:r>
+        <w:rPr>
+          <w:rFonts w:ascii="Montserrat Light" w:hAnsi="Montserrat Light"/>
+        </w:rPr>
+        <w:t xml:space="preserve">Almost </w:t>
+      </w:r>
+      <w:r>
+        <w:rPr>
+          <w:rFonts w:ascii="Montserrat Light" w:hAnsi="Montserrat Light"/>
+        </w:rPr>
+        <w:t>no</w:t>
+      </w:r>
+      <w:r>
+        <w:rPr>
+          <w:rFonts w:ascii="Montserrat Light" w:hAnsi="Montserrat Light"/>
+        </w:rPr>
+        <w:t xml:space="preserve"> players in large professional</w:t>
+      </w:r>
+      <w:r>
+        <w:rPr>
+          <w:rFonts w:ascii="Montserrat Light" w:hAnsi="Montserrat Light"/>
+        </w:rPr>
+        <w:t xml:space="preserve"> </w:t>
+      </w:r>
+      <w:r>
+        <w:rPr>
+          <w:rFonts w:ascii="Montserrat Light" w:hAnsi="Montserrat Light"/>
+        </w:rPr>
+        <w:t>teams</w:t>
+      </w:r>
+      <w:r>
+        <w:rPr>
+          <w:rFonts w:ascii="Montserrat Light" w:hAnsi="Montserrat Light"/>
+        </w:rPr>
+        <w:t xml:space="preserve"> are of an Australian</w:t>
+      </w:r>
+      <w:r>
+        <w:rPr>
+          <w:rFonts w:ascii="Montserrat Light" w:hAnsi="Montserrat Light"/>
+        </w:rPr>
+        <w:t xml:space="preserve"> background</w:t>
+      </w:r>
+      <w:r>
+        <w:rPr>
+          <w:rFonts w:ascii="Montserrat Light" w:hAnsi="Montserrat Light"/>
+        </w:rPr>
+        <w:t xml:space="preserve">. </w:t>
+      </w:r>
+      <w:r>
+        <w:rPr>
+          <w:rFonts w:ascii="Montserrat Light" w:hAnsi="Montserrat Light"/>
+        </w:rPr>
+        <w:t>Top level teams</w:t>
+      </w:r>
+      <w:r>
+        <w:rPr>
+          <w:rFonts w:ascii="Montserrat Light" w:hAnsi="Montserrat Light"/>
+        </w:rPr>
+        <w:t xml:space="preserve"> are sponsored by organisations, with the most well-known </w:t>
+      </w:r>
+      <w:r>
+        <w:rPr>
+          <w:rFonts w:ascii="Montserrat Light" w:hAnsi="Montserrat Light"/>
+        </w:rPr>
+        <w:t>organisations</w:t>
+      </w:r>
+      <w:r>
+        <w:rPr>
+          <w:rFonts w:ascii="Montserrat Light" w:hAnsi="Montserrat Light"/>
+        </w:rPr>
+        <w:t xml:space="preserve"> residing in Korea and North America.</w:t>
+      </w:r>
+      <w:r>
+        <w:rPr>
+          <w:rFonts w:ascii="Montserrat Light" w:hAnsi="Montserrat Light"/>
+        </w:rPr>
+        <w:t xml:space="preserve"> This makes it harder for </w:t>
+      </w:r>
+      <w:r>
+        <w:rPr>
+          <w:rFonts w:ascii="Montserrat Light" w:hAnsi="Montserrat Light"/>
+        </w:rPr>
+        <w:t>Australians to make it ‘big’ and become well known</w:t>
+      </w:r>
+      <w:r>
+        <w:rPr>
+          <w:rFonts w:ascii="Montserrat Light" w:hAnsi="Montserrat Light"/>
+        </w:rPr>
+        <w:t>/become sponsored by these international companies</w:t>
+      </w:r>
+      <w:r>
+        <w:rPr>
+          <w:rFonts w:ascii="Montserrat Light" w:hAnsi="Montserrat Light"/>
+        </w:rPr>
+        <w:t>.</w:t>
+      </w:r>
+      <w:r>
+        <w:rPr>
+          <w:rFonts w:ascii="Montserrat Light" w:hAnsi="Montserrat Light"/>
+        </w:rPr>
+        <w:t xml:space="preserve"> </w:t>
+      </w:r>
+    </w:p>
+    <w:p>
+      <w:pPr>
+        <w:rPr>
+          <w:rFonts w:ascii="Montserrat Light" w:hAnsi="Montserrat Light"/>
+        </w:rPr>
+      </w:pPr>
+    </w:p>
+    <w:p>
+      <w:pPr>
+        <w:rPr>
+          <w:rFonts w:ascii="Montserrat Light" w:hAnsi="Montserrat Light"/>
+        </w:rPr>
+      </w:pPr>
+      <w:r>
+        <w:rPr>
+          <w:rFonts w:ascii="Montserrat Light" w:hAnsi="Montserrat Light"/>
+        </w:rPr>
+        <w:t>So how exactly does one become sponsored by these companies if they reside across the globe? Well</w:t>
+      </w:r>
+      <w:r>
+        <w:rPr>
+          <w:rFonts w:ascii="Montserrat Light" w:hAnsi="Montserrat Light"/>
+        </w:rPr>
+        <w:t>,</w:t>
+      </w:r>
+      <w:r>
+        <w:rPr>
+          <w:rFonts w:ascii="Montserrat Light" w:hAnsi="Montserrat Light"/>
+        </w:rPr>
+        <w:t xml:space="preserve"> </w:t>
+      </w:r>
+      <w:r>
+        <w:rPr>
+          <w:rFonts w:ascii="Montserrat Light" w:hAnsi="Montserrat Light"/>
+        </w:rPr>
+        <w:t>one</w:t>
+      </w:r>
+      <w:r>
+        <w:rPr>
+          <w:rFonts w:ascii="Montserrat Light" w:hAnsi="Montserrat Light"/>
+        </w:rPr>
+        <w:t xml:space="preserve"> way</w:t>
+      </w:r>
+      <w:r>
+        <w:rPr>
+          <w:rFonts w:ascii="Montserrat Light" w:hAnsi="Montserrat Light"/>
+        </w:rPr>
+        <w:t>s</w:t>
+      </w:r>
+      <w:r>
+        <w:rPr>
+          <w:rFonts w:ascii="Montserrat Light" w:hAnsi="Montserrat Light"/>
+        </w:rPr>
+        <w:t xml:space="preserve"> that a player can become sponsored </w:t>
+      </w:r>
+      <w:r>
+        <w:rPr>
+          <w:rFonts w:ascii="Montserrat Light" w:hAnsi="Montserrat Light"/>
+        </w:rPr>
+        <w:t>is through talent search</w:t>
+      </w:r>
+      <w:r>
+        <w:rPr>
+          <w:rFonts w:ascii="Montserrat Light" w:hAnsi="Montserrat Light"/>
+        </w:rPr>
+        <w:t>ing.</w:t>
+      </w:r>
+    </w:p>
+    <w:p>
+      <w:pPr>
+        <w:rPr>
+          <w:rFonts w:ascii="Montserrat Light" w:hAnsi="Montserrat Light"/>
+        </w:rPr>
+      </w:pPr>
+    </w:p>
+    <w:p>
+      <w:pPr>
+        <w:rPr>
+          <w:rFonts w:ascii="Montserrat Light" w:hAnsi="Montserrat Light"/>
+        </w:rPr>
+      </w:pPr>
+      <w:r>
+        <w:rPr>
+          <w:rFonts w:ascii="Montserrat Light" w:hAnsi="Montserrat Light"/>
+        </w:rPr>
+        <w:t>Talent searching is</w:t>
+      </w:r>
+      <w:r>
+        <w:rPr>
+          <w:rFonts w:ascii="Montserrat Light" w:hAnsi="Montserrat Light"/>
+        </w:rPr>
+        <w:t xml:space="preserve"> where a player will</w:t>
+      </w:r>
+      <w:r>
+        <w:rPr>
+          <w:rFonts w:ascii="Montserrat Light" w:hAnsi="Montserrat Light"/>
+        </w:rPr>
+        <w:t xml:space="preserve"> </w:t>
+      </w:r>
+      <w:r>
+        <w:rPr>
+          <w:rFonts w:ascii="Montserrat Light" w:hAnsi="Montserrat Light"/>
+        </w:rPr>
+        <w:t>perform well in their game and will typically have a higher skill rating compared to the rest of the local player base</w:t>
+      </w:r>
+      <w:r>
+        <w:rPr>
+          <w:rFonts w:ascii="Montserrat Light" w:hAnsi="Montserrat Light"/>
+        </w:rPr>
+        <w:t>,</w:t>
+      </w:r>
+      <w:r>
+        <w:rPr>
+          <w:rFonts w:ascii="Montserrat Light" w:hAnsi="Montserrat Light"/>
+        </w:rPr>
+        <w:t xml:space="preserve"> making them stand out.</w:t>
+      </w:r>
+      <w:r>
+        <w:rPr>
+          <w:rFonts w:ascii="Montserrat Light" w:hAnsi="Montserrat Light"/>
+        </w:rPr>
+        <w:t xml:space="preserve"> </w:t>
+      </w:r>
+      <w:r>
+        <w:rPr>
+          <w:rFonts w:ascii="Montserrat Light" w:hAnsi="Montserrat Light"/>
+        </w:rPr>
+        <w:t>However, d</w:t>
+      </w:r>
+      <w:r>
+        <w:rPr>
+          <w:rFonts w:ascii="Montserrat Light" w:hAnsi="Montserrat Light"/>
+        </w:rPr>
+        <w:t xml:space="preserve">ue to Australia’s population </w:t>
+      </w:r>
+      <w:r>
+        <w:rPr>
+          <w:rFonts w:ascii="Montserrat Light" w:hAnsi="Montserrat Light"/>
+        </w:rPr>
+        <w:lastRenderedPageBreak/>
+        <w:t>compared to that of Korea and North America, it is very small meaning that there are less players in each region making it much more difficult to improve as a player</w:t>
+      </w:r>
+      <w:r>
+        <w:rPr>
+          <w:rFonts w:ascii="Montserrat Light" w:hAnsi="Montserrat Light"/>
+        </w:rPr>
+        <w:t>. T</w:t>
+      </w:r>
+      <w:r>
+        <w:rPr>
+          <w:rFonts w:ascii="Montserrat Light" w:hAnsi="Montserrat Light"/>
+        </w:rPr>
+        <w:t xml:space="preserve">here is </w:t>
+      </w:r>
+      <w:r>
+        <w:rPr>
+          <w:rFonts w:ascii="Montserrat Light" w:hAnsi="Montserrat Light"/>
+        </w:rPr>
+        <w:t>a</w:t>
+      </w:r>
+      <w:r>
+        <w:rPr>
+          <w:rFonts w:ascii="Montserrat Light" w:hAnsi="Montserrat Light"/>
+        </w:rPr>
+        <w:t>lso a</w:t>
+      </w:r>
+      <w:r>
+        <w:rPr>
+          <w:rFonts w:ascii="Montserrat Light" w:hAnsi="Montserrat Light"/>
+        </w:rPr>
+        <w:t xml:space="preserve"> lack of variety </w:t>
+      </w:r>
+      <w:r>
+        <w:rPr>
+          <w:rFonts w:ascii="Montserrat Light" w:hAnsi="Montserrat Light"/>
+        </w:rPr>
+        <w:t>in competition</w:t>
+      </w:r>
+      <w:r>
+        <w:rPr>
+          <w:rFonts w:ascii="Montserrat Light" w:hAnsi="Montserrat Light"/>
+        </w:rPr>
+        <w:t xml:space="preserve"> because of such a small player base which results in </w:t>
+      </w:r>
+      <w:r>
+        <w:rPr>
+          <w:rFonts w:ascii="Montserrat Light" w:hAnsi="Montserrat Light"/>
+        </w:rPr>
+        <w:t xml:space="preserve">players playing the same people </w:t>
+      </w:r>
+      <w:r>
+        <w:rPr>
+          <w:rFonts w:ascii="Montserrat Light" w:hAnsi="Montserrat Light"/>
+        </w:rPr>
+        <w:t xml:space="preserve">constantly </w:t>
+      </w:r>
+      <w:r>
+        <w:rPr>
+          <w:rFonts w:ascii="Montserrat Light" w:hAnsi="Montserrat Light"/>
+        </w:rPr>
+        <w:t xml:space="preserve">and </w:t>
+      </w:r>
+      <w:r>
+        <w:rPr>
+          <w:rFonts w:ascii="Montserrat Light" w:hAnsi="Montserrat Light"/>
+        </w:rPr>
+        <w:t>becoming stuck</w:t>
+      </w:r>
+      <w:r>
+        <w:rPr>
+          <w:rFonts w:ascii="Montserrat Light" w:hAnsi="Montserrat Light"/>
+        </w:rPr>
+        <w:t xml:space="preserve"> </w:t>
+      </w:r>
+      <w:r>
+        <w:rPr>
+          <w:rFonts w:ascii="Montserrat Light" w:hAnsi="Montserrat Light"/>
+        </w:rPr>
+        <w:t xml:space="preserve">at a skill wall </w:t>
+      </w:r>
+      <w:r>
+        <w:rPr>
+          <w:rFonts w:ascii="Montserrat Light" w:hAnsi="Montserrat Light"/>
+        </w:rPr>
+        <w:t xml:space="preserve">making </w:t>
+      </w:r>
+      <w:r>
+        <w:rPr>
+          <w:rFonts w:ascii="Montserrat Light" w:hAnsi="Montserrat Light"/>
+        </w:rPr>
+        <w:t>it harder to improve and put themselves</w:t>
+      </w:r>
+      <w:r>
+        <w:rPr>
+          <w:rFonts w:ascii="Montserrat Light" w:hAnsi="Montserrat Light"/>
+        </w:rPr>
+        <w:t xml:space="preserve"> out internationally.</w:t>
+      </w:r>
+      <w:r>
+        <w:rPr>
+          <w:rFonts w:ascii="Montserrat Light" w:hAnsi="Montserrat Light"/>
+        </w:rPr>
+        <w:t xml:space="preserve"> It also creates a large skill gap between that of a domestic </w:t>
+      </w:r>
+      <w:r>
+        <w:rPr>
+          <w:rFonts w:ascii="Montserrat Light" w:hAnsi="Montserrat Light"/>
+        </w:rPr>
+        <w:t xml:space="preserve">player and international player as internationals </w:t>
+      </w:r>
+      <w:r>
+        <w:rPr>
+          <w:rFonts w:ascii="Montserrat Light" w:hAnsi="Montserrat Light"/>
+        </w:rPr>
+        <w:t>live in</w:t>
+      </w:r>
+      <w:r>
+        <w:rPr>
+          <w:rFonts w:ascii="Montserrat Light" w:hAnsi="Montserrat Light"/>
+        </w:rPr>
+        <w:t xml:space="preserve"> a large</w:t>
+      </w:r>
+      <w:r>
+        <w:rPr>
+          <w:rFonts w:ascii="Montserrat Light" w:hAnsi="Montserrat Light"/>
+        </w:rPr>
+        <w:t xml:space="preserve">r </w:t>
+      </w:r>
+      <w:r>
+        <w:rPr>
+          <w:rFonts w:ascii="Montserrat Light" w:hAnsi="Montserrat Light"/>
+        </w:rPr>
+        <w:t xml:space="preserve">populated region </w:t>
+      </w:r>
+      <w:r>
+        <w:rPr>
+          <w:rFonts w:ascii="Montserrat Light" w:hAnsi="Montserrat Light"/>
+        </w:rPr>
+        <w:t>and are thus, better.</w:t>
+      </w:r>
+    </w:p>
+    <w:p>
+      <w:pPr>
+        <w:rPr>
+          <w:rFonts w:ascii="Montserrat Light" w:hAnsi="Montserrat Light"/>
+        </w:rPr>
+      </w:pPr>
+    </w:p>
+    <w:p>
+      <w:pPr>
+        <w:rPr>
+          <w:rFonts w:ascii="Montserrat Light" w:hAnsi="Montserrat Light"/>
+        </w:rPr>
+      </w:pPr>
+      <w:r>
+        <w:rPr>
+          <w:rFonts w:ascii="Montserrat Light" w:hAnsi="Montserrat Light"/>
+        </w:rPr>
+        <w:t xml:space="preserve">An alternative that was made to pass this </w:t>
+      </w:r>
+      <w:r>
+        <w:rPr>
+          <w:rFonts w:ascii="Montserrat Light" w:hAnsi="Montserrat Light"/>
+        </w:rPr>
+        <w:t>wall is that local talents</w:t>
+      </w:r>
+      <w:r>
+        <w:rPr>
+          <w:rFonts w:ascii="Montserrat Light" w:hAnsi="Montserrat Light"/>
+        </w:rPr>
+        <w:t xml:space="preserve"> </w:t>
+      </w:r>
+      <w:r>
+        <w:rPr>
+          <w:rFonts w:ascii="Montserrat Light" w:hAnsi="Montserrat Light"/>
+        </w:rPr>
+        <w:t xml:space="preserve">began to play on international servers to make themselves </w:t>
+      </w:r>
+      <w:r>
+        <w:rPr>
+          <w:rFonts w:ascii="Montserrat Light" w:hAnsi="Montserrat Light"/>
+        </w:rPr>
+        <w:t>noticeable to the international player base</w:t>
+      </w:r>
+      <w:r>
+        <w:rPr>
+          <w:rFonts w:ascii="Montserrat Light" w:hAnsi="Montserrat Light"/>
+        </w:rPr>
+        <w:t>. This however</w:t>
+      </w:r>
+      <w:r>
+        <w:rPr>
+          <w:rFonts w:ascii="Montserrat Light" w:hAnsi="Montserrat Light"/>
+        </w:rPr>
+        <w:t xml:space="preserve"> </w:t>
+      </w:r>
+      <w:r>
+        <w:rPr>
+          <w:rFonts w:ascii="Montserrat Light" w:hAnsi="Montserrat Light"/>
+        </w:rPr>
+        <w:t xml:space="preserve">difficult to </w:t>
+      </w:r>
+      <w:r>
+        <w:rPr>
+          <w:rFonts w:ascii="Montserrat Light" w:hAnsi="Montserrat Light"/>
+        </w:rPr>
+        <w:t>maintain</w:t>
+      </w:r>
+      <w:r>
+        <w:rPr>
+          <w:rFonts w:ascii="Montserrat Light" w:hAnsi="Montserrat Light"/>
+        </w:rPr>
+        <w:t>,</w:t>
+      </w:r>
+      <w:r>
+        <w:rPr>
+          <w:rFonts w:ascii="Montserrat Light" w:hAnsi="Montserrat Light"/>
+        </w:rPr>
+        <w:t xml:space="preserve"> as Australia’s ping latency is extremely high</w:t>
+      </w:r>
+      <w:r>
+        <w:rPr>
+          <w:rFonts w:ascii="Montserrat Light" w:hAnsi="Montserrat Light"/>
+        </w:rPr>
+        <w:t>,</w:t>
+      </w:r>
+      <w:r>
+        <w:rPr>
+          <w:rFonts w:ascii="Montserrat Light" w:hAnsi="Montserrat Light"/>
+        </w:rPr>
+        <w:t xml:space="preserve"> </w:t>
+      </w:r>
+      <w:r>
+        <w:rPr>
+          <w:rFonts w:ascii="Montserrat Light" w:hAnsi="Montserrat Light"/>
+        </w:rPr>
+        <w:t>meaning that players experience lag and packet loss frequently</w:t>
+      </w:r>
+      <w:r>
+        <w:rPr>
+          <w:rFonts w:ascii="Montserrat Light" w:hAnsi="Montserrat Light"/>
+        </w:rPr>
+        <w:t xml:space="preserve"> and even more so when playing on </w:t>
+      </w:r>
+      <w:r>
+        <w:rPr>
+          <w:rFonts w:ascii="Montserrat Light" w:hAnsi="Montserrat Light"/>
+        </w:rPr>
+        <w:t>international</w:t>
+      </w:r>
+      <w:r>
+        <w:rPr>
+          <w:rFonts w:ascii="Montserrat Light" w:hAnsi="Montserrat Light"/>
+        </w:rPr>
+        <w:t xml:space="preserve"> servers</w:t>
+      </w:r>
+      <w:r>
+        <w:rPr>
+          <w:rFonts w:ascii="Montserrat Light" w:hAnsi="Montserrat Light"/>
+        </w:rPr>
+        <w:t xml:space="preserve"> (more on this later).</w:t>
+      </w:r>
+      <w:r>
+        <w:rPr>
+          <w:rFonts w:ascii="Montserrat Light" w:hAnsi="Montserrat Light"/>
+        </w:rPr>
+        <w:t xml:space="preserve"> </w:t>
+      </w:r>
+    </w:p>
+    <w:p>
+      <w:pPr>
+        <w:rPr>
+          <w:rFonts w:ascii="Montserrat Light" w:hAnsi="Montserrat Light"/>
+        </w:rPr>
+      </w:pPr>
+    </w:p>
+    <w:p>
+      <w:pPr>
+        <w:rPr>
+          <w:rFonts w:ascii="Montserrat Light" w:hAnsi="Montserrat Light"/>
+          <w:b/>
+        </w:rPr>
+      </w:pPr>
+      <w:r>
+        <w:rPr>
+          <w:rFonts w:ascii="Montserrat Light" w:hAnsi="Montserrat Light"/>
+          <w:b/>
+        </w:rPr>
+        <w:t>Australia’s Lack of International Events</w:t>
+      </w:r>
+    </w:p>
+    <w:p>
+      <w:pPr>
+        <w:rPr>
+          <w:rFonts w:ascii="Montserrat Light" w:hAnsi="Montserrat Light"/>
+        </w:rPr>
+      </w:pPr>
+      <w:r>
+        <w:rPr>
+          <w:rFonts w:ascii="Montserrat Light" w:hAnsi="Montserrat Light"/>
+        </w:rPr>
+        <w:t xml:space="preserve">Large events play a key role in </w:t>
+      </w:r>
+      <w:r>
+        <w:rPr>
+          <w:rFonts w:ascii="Montserrat Light" w:hAnsi="Montserrat Light"/>
+        </w:rPr>
+        <w:t>a country’s</w:t>
+      </w:r>
+      <w:r>
+        <w:rPr>
+          <w:rFonts w:ascii="Montserrat Light" w:hAnsi="Montserrat Light"/>
+        </w:rPr>
+        <w:t xml:space="preserve"> esports presence</w:t>
+      </w:r>
+      <w:r>
+        <w:rPr>
+          <w:rFonts w:ascii="Montserrat Light" w:hAnsi="Montserrat Light"/>
+        </w:rPr>
+        <w:t>,</w:t>
+      </w:r>
+      <w:r>
+        <w:rPr>
+          <w:rFonts w:ascii="Montserrat Light" w:hAnsi="Montserrat Light"/>
+        </w:rPr>
+        <w:t xml:space="preserve"> as it </w:t>
+      </w:r>
+      <w:r>
+        <w:rPr>
+          <w:rFonts w:ascii="Montserrat Light" w:hAnsi="Montserrat Light"/>
+        </w:rPr>
+        <w:t xml:space="preserve">brings both competitors and spectators to </w:t>
+      </w:r>
+      <w:r>
+        <w:rPr>
+          <w:rFonts w:ascii="Montserrat Light" w:hAnsi="Montserrat Light"/>
+        </w:rPr>
+        <w:t>the country to experience their competitive culture. Australia is extremely lacking in this area as there are ve</w:t>
+      </w:r>
+      <w:r>
+        <w:rPr>
+          <w:rFonts w:ascii="Montserrat Light" w:hAnsi="Montserrat Light"/>
+        </w:rPr>
+        <w:t xml:space="preserve">ry few major events that occur and is falling significantly far behind when compared to </w:t>
+      </w:r>
+      <w:r>
+        <w:rPr>
+          <w:rFonts w:ascii="Montserrat Light" w:hAnsi="Montserrat Light"/>
+        </w:rPr>
+        <w:t>othe</w:t>
+      </w:r>
+      <w:r>
+        <w:rPr>
+          <w:rFonts w:ascii="Montserrat Light" w:hAnsi="Montserrat Light"/>
+        </w:rPr>
+        <w:t xml:space="preserve">r countries such as America which have </w:t>
+      </w:r>
+      <w:r>
+        <w:rPr>
+          <w:rFonts w:ascii="Montserrat Light" w:hAnsi="Montserrat Light"/>
+        </w:rPr>
+        <w:t>more than one</w:t>
+      </w:r>
+      <w:r>
+        <w:rPr>
+          <w:rFonts w:ascii="Montserrat Light" w:hAnsi="Montserrat Light"/>
+        </w:rPr>
+        <w:t xml:space="preserve"> major event each month.</w:t>
+      </w:r>
+    </w:p>
+    <w:p>
+      <w:pPr>
+        <w:rPr>
+          <w:rFonts w:ascii="Montserrat Light" w:hAnsi="Montserrat Light"/>
+        </w:rPr>
+      </w:pPr>
+    </w:p>
+    <w:p>
+      <w:pPr>
+        <w:rPr>
+          <w:rFonts w:ascii="Montserrat Light" w:hAnsi="Montserrat Light"/>
+        </w:rPr>
+      </w:pPr>
+      <w:r>
+        <w:rPr>
+          <w:rFonts w:ascii="Montserrat Light" w:hAnsi="Montserrat Light"/>
+        </w:rPr>
+        <w:t xml:space="preserve">Some people may argue that </w:t>
+      </w:r>
+      <w:r>
+        <w:rPr>
+          <w:rFonts w:ascii="Montserrat Light" w:hAnsi="Montserrat Light"/>
+        </w:rPr>
+        <w:t>Australia’s lack of events</w:t>
+      </w:r>
+      <w:r>
+        <w:rPr>
+          <w:rFonts w:ascii="Montserrat Light" w:hAnsi="Montserrat Light"/>
+        </w:rPr>
+        <w:t xml:space="preserve"> is due to </w:t>
+      </w:r>
+      <w:r>
+        <w:rPr>
+          <w:rFonts w:ascii="Montserrat Light" w:hAnsi="Montserrat Light"/>
+        </w:rPr>
+        <w:t>its</w:t>
+      </w:r>
+      <w:r>
+        <w:rPr>
+          <w:rFonts w:ascii="Montserrat Light" w:hAnsi="Montserrat Light"/>
+        </w:rPr>
+        <w:t xml:space="preserve"> isolation</w:t>
+      </w:r>
+      <w:r>
+        <w:rPr>
+          <w:rFonts w:ascii="Montserrat Light" w:hAnsi="Montserrat Light"/>
+        </w:rPr>
+        <w:t xml:space="preserve"> and the cost of travel</w:t>
+      </w:r>
+      <w:r>
+        <w:rPr>
+          <w:rFonts w:ascii="Montserrat Light" w:hAnsi="Montserrat Light"/>
+        </w:rPr>
+        <w:t xml:space="preserve"> to get there</w:t>
+      </w:r>
+      <w:r>
+        <w:rPr>
+          <w:rFonts w:ascii="Montserrat Light" w:hAnsi="Montserrat Light"/>
+        </w:rPr>
+        <w:t>. H</w:t>
+      </w:r>
+      <w:r>
+        <w:rPr>
+          <w:rFonts w:ascii="Montserrat Light" w:hAnsi="Montserrat Light"/>
+        </w:rPr>
+        <w:t>owever</w:t>
+      </w:r>
+      <w:r>
+        <w:rPr>
+          <w:rFonts w:ascii="Montserrat Light" w:hAnsi="Montserrat Light"/>
+        </w:rPr>
+        <w:t>,</w:t>
+      </w:r>
+      <w:r>
+        <w:rPr>
+          <w:rFonts w:ascii="Montserrat Light" w:hAnsi="Montserrat Light"/>
+        </w:rPr>
+        <w:t xml:space="preserve"> this is not the c</w:t>
+      </w:r>
+      <w:r>
+        <w:rPr>
+          <w:rFonts w:ascii="Montserrat Light" w:hAnsi="Montserrat Light"/>
+        </w:rPr>
+        <w:t xml:space="preserve">ase as major </w:t>
+      </w:r>
+      <w:r>
+        <w:rPr>
+          <w:rFonts w:ascii="Montserrat Light" w:hAnsi="Montserrat Light"/>
+        </w:rPr>
+        <w:t>events such as IEM</w:t>
+      </w:r>
+      <w:r>
+        <w:rPr>
+          <w:rFonts w:ascii="Montserrat Light" w:hAnsi="Montserrat Light"/>
+        </w:rPr>
+        <w:t xml:space="preserve">, hosted in </w:t>
+      </w:r>
+      <w:r>
+        <w:rPr>
+          <w:rFonts w:ascii="Montserrat Light" w:hAnsi="Montserrat Light"/>
+        </w:rPr>
+        <w:t>Sydney</w:t>
+      </w:r>
+      <w:r>
+        <w:rPr>
+          <w:rFonts w:ascii="Montserrat Light" w:hAnsi="Montserrat Light"/>
+        </w:rPr>
+        <w:t xml:space="preserve"> </w:t>
+      </w:r>
+      <w:r>
+        <w:rPr>
+          <w:rFonts w:ascii="Montserrat Light" w:hAnsi="Montserrat Light"/>
+        </w:rPr>
+        <w:t>each year brings thousands</w:t>
+      </w:r>
+      <w:r>
+        <w:rPr>
+          <w:rFonts w:ascii="Montserrat Light" w:hAnsi="Montserrat Light"/>
+        </w:rPr>
+        <w:t xml:space="preserve"> of spectators each year</w:t>
+      </w:r>
+      <w:r>
+        <w:rPr>
+          <w:rFonts w:ascii="Montserrat Light" w:hAnsi="Montserrat Light"/>
+        </w:rPr>
+        <w:t xml:space="preserve"> proving that it is possible </w:t>
+      </w:r>
+      <w:r>
+        <w:rPr>
+          <w:rFonts w:ascii="Montserrat Light" w:hAnsi="Montserrat Light"/>
+        </w:rPr>
+        <w:t>for Australia to host big events.</w:t>
+      </w:r>
+      <w:r>
+        <w:rPr>
+          <w:rFonts w:ascii="Montserrat Light" w:hAnsi="Montserrat Light"/>
+        </w:rPr>
+        <w:t xml:space="preserve"> </w:t>
+      </w:r>
+    </w:p>
+    <w:p>
+      <w:pPr>
+        <w:rPr>
+          <w:rFonts w:ascii="Montserrat Light" w:hAnsi="Montserrat Light"/>
+        </w:rPr>
+      </w:pPr>
+    </w:p>
+    <w:p>
+      <w:pPr>
+        <w:rPr>
+          <w:rFonts w:ascii="Montserrat Light" w:hAnsi="Montserrat Light"/>
+        </w:rPr>
+      </w:pPr>
+      <w:r>
+        <w:rPr>
+          <w:rFonts w:ascii="Montserrat Light" w:hAnsi="Montserrat Light"/>
+        </w:rPr>
+        <w:t xml:space="preserve">Smaller </w:t>
+      </w:r>
+      <w:r>
+        <w:rPr>
+          <w:rFonts w:ascii="Montserrat Light" w:hAnsi="Montserrat Light"/>
+        </w:rPr>
+        <w:t>Australian majors</w:t>
+      </w:r>
+      <w:r>
+        <w:rPr>
+          <w:rFonts w:ascii="Montserrat Light" w:hAnsi="Montserrat Light"/>
+        </w:rPr>
+        <w:t xml:space="preserve"> on the other hand</w:t>
+      </w:r>
+      <w:r>
+        <w:rPr>
+          <w:rFonts w:ascii="Montserrat Light" w:hAnsi="Montserrat Light"/>
+        </w:rPr>
+        <w:t xml:space="preserve"> almost never receive in</w:t>
+      </w:r>
+      <w:r>
+        <w:rPr>
+          <w:rFonts w:ascii="Montserrat Light" w:hAnsi="Montserrat Light"/>
+        </w:rPr>
+        <w:t>ternational entrants</w:t>
+      </w:r>
+      <w:r>
+        <w:rPr>
+          <w:rFonts w:ascii="Montserrat Light" w:hAnsi="Montserrat Light"/>
+        </w:rPr>
+        <w:t>,</w:t>
+      </w:r>
+      <w:r>
+        <w:rPr>
+          <w:rFonts w:ascii="Montserrat Light" w:hAnsi="Montserrat Light"/>
+        </w:rPr>
+        <w:t xml:space="preserve"> which results </w:t>
+      </w:r>
+      <w:r>
+        <w:rPr>
+          <w:rFonts w:ascii="Montserrat Light" w:hAnsi="Montserrat Light"/>
+        </w:rPr>
+        <w:t xml:space="preserve">in </w:t>
+      </w:r>
+      <w:r>
+        <w:rPr>
+          <w:rFonts w:ascii="Montserrat Light" w:hAnsi="Montserrat Light"/>
+        </w:rPr>
+        <w:t>both less attendance</w:t>
+      </w:r>
+      <w:r>
+        <w:rPr>
+          <w:rFonts w:ascii="Montserrat Light" w:hAnsi="Montserrat Light"/>
+        </w:rPr>
+        <w:t xml:space="preserve"> overall</w:t>
+      </w:r>
+      <w:r>
+        <w:rPr>
+          <w:rFonts w:ascii="Montserrat Light" w:hAnsi="Montserrat Light"/>
+        </w:rPr>
+        <w:t xml:space="preserve"> and credibility </w:t>
+      </w:r>
+      <w:r>
+        <w:rPr>
+          <w:rFonts w:ascii="Montserrat Light" w:hAnsi="Montserrat Light"/>
+        </w:rPr>
+        <w:t>within each esport</w:t>
+      </w:r>
+      <w:r>
+        <w:rPr>
+          <w:rFonts w:ascii="Montserrat Light" w:hAnsi="Montserrat Light"/>
+        </w:rPr>
+        <w:t>’</w:t>
+      </w:r>
+      <w:r>
+        <w:rPr>
+          <w:rFonts w:ascii="Montserrat Light" w:hAnsi="Montserrat Light"/>
+        </w:rPr>
+        <w:t>s respective scenes.</w:t>
+      </w:r>
+      <w:r>
+        <w:rPr>
+          <w:rFonts w:ascii="Montserrat Light" w:hAnsi="Montserrat Light"/>
+        </w:rPr>
+        <w:t xml:space="preserve"> I believe, that if Australia wants to capitalise onto the success of esports, things need to change.</w:t>
+      </w:r>
+    </w:p>
+    <w:p>
+      <w:pPr>
+        <w:rPr>
+          <w:rFonts w:ascii="Montserrat Light" w:hAnsi="Montserrat Light"/>
+        </w:rPr>
+      </w:pPr>
+    </w:p>
+    <w:p>
+      <w:pPr>
+        <w:rPr>
           <w:rFonts w:ascii="Montserrat" w:hAnsi="Montserrat"/>
-          <w:sz w:val="40"/>
+          <w:b/>
+          <w:szCs w:val="40"/>
+        </w:rPr>
+      </w:pPr>
+      <w:r>
+        <w:rPr>
+          <w:rFonts w:ascii="Montserrat" w:hAnsi="Montserrat"/>
+          <w:b/>
+          <w:szCs w:val="40"/>
+        </w:rPr>
+        <w:t>Identifiable Problems</w:t>
+      </w:r>
+    </w:p>
+    <w:p>
+      <w:pPr>
+        <w:rPr>
+          <w:rFonts w:ascii="Montserrat Light" w:hAnsi="Montserrat Light"/>
+        </w:rPr>
+      </w:pPr>
+      <w:r>
+        <w:rPr>
+          <w:rFonts w:ascii="Montserrat Light" w:hAnsi="Montserrat Light"/>
+        </w:rPr>
+        <w:t>As stated earlier</w:t>
+      </w:r>
+    </w:p>
+    <w:p>
+      <w:pPr>
+        <w:pStyle w:val="ListParagraph"/>
+        <w:numPr>
+          <w:ilvl w:val="0"/>
+          <w:numId w:val="2"/>
+        </w:numPr>
+        <w:rPr>
+          <w:rFonts w:ascii="Montserrat Light" w:hAnsi="Montserrat Light"/>
+          <w:szCs w:val="40"/>
+        </w:rPr>
+      </w:pPr>
+      <w:r>
+        <w:rPr>
+          <w:rFonts w:ascii="Montserrat Light" w:hAnsi="Montserrat Light"/>
+          <w:szCs w:val="40"/>
+        </w:rPr>
+        <w:lastRenderedPageBreak/>
+        <w:t>Internet</w:t>
+      </w:r>
+    </w:p>
+    <w:p>
+      <w:pPr>
+        <w:pStyle w:val="ListParagraph"/>
+        <w:numPr>
+          <w:ilvl w:val="0"/>
+          <w:numId w:val="2"/>
+        </w:numPr>
+        <w:rPr>
+          <w:rFonts w:ascii="Montserrat Light" w:hAnsi="Montserrat Light"/>
+          <w:szCs w:val="40"/>
+        </w:rPr>
+      </w:pPr>
+      <w:r>
+        <w:rPr>
+          <w:rFonts w:ascii="Montserrat Light" w:hAnsi="Montserrat Light"/>
+          <w:szCs w:val="40"/>
+        </w:rPr>
+        <w:t>Skill gap</w:t>
+      </w:r>
+    </w:p>
+    <w:p>
+      <w:pPr>
+        <w:pStyle w:val="ListParagraph"/>
+        <w:numPr>
+          <w:ilvl w:val="0"/>
+          <w:numId w:val="2"/>
+        </w:numPr>
+        <w:rPr>
+          <w:rFonts w:ascii="Montserrat Light" w:hAnsi="Montserrat Light"/>
+          <w:szCs w:val="40"/>
+        </w:rPr>
+      </w:pPr>
+      <w:r>
+        <w:rPr>
+          <w:rFonts w:ascii="Montserrat Light" w:hAnsi="Montserrat Light"/>
+          <w:szCs w:val="40"/>
+        </w:rPr>
+        <w:t xml:space="preserve">Bad </w:t>
+      </w:r>
+      <w:r>
+        <w:rPr>
+          <w:rFonts w:ascii="Montserrat Light" w:hAnsi="Montserrat Light"/>
+          <w:szCs w:val="40"/>
+        </w:rPr>
+        <w:t>outreach</w:t>
+      </w:r>
+    </w:p>
+    <w:p>
+      <w:pPr>
+        <w:pStyle w:val="ListParagraph"/>
+        <w:numPr>
+          <w:ilvl w:val="0"/>
+          <w:numId w:val="2"/>
+        </w:numPr>
+        <w:rPr>
+          <w:rFonts w:ascii="Montserrat Light" w:hAnsi="Montserrat Light"/>
+        </w:rPr>
+      </w:pPr>
+      <w:r>
+        <w:rPr>
+          <w:rFonts w:ascii="Montserrat Light" w:hAnsi="Montserrat Light"/>
+        </w:rPr>
+        <w:t xml:space="preserve">This is could be due to lack of interest, bad marketing/outreach and poor attitude towards the country which I feel needs to change. </w:t>
+      </w:r>
+    </w:p>
+    <w:p>
+      <w:pPr>
+        <w:rPr>
+          <w:rFonts w:ascii="Montserrat" w:hAnsi="Montserrat"/>
           <w:szCs w:val="40"/>
           <w:u w:val="single"/>
         </w:rPr>
@@ -169,49 +1317,22 @@
       <w:pPr>
         <w:rPr>
           <w:rFonts w:ascii="Montserrat" w:hAnsi="Montserrat"/>
-          <w:sz w:val="40"/>
+          <w:b/>
           <w:szCs w:val="40"/>
         </w:rPr>
       </w:pPr>
       <w:r>
         <w:rPr>
           <w:rFonts w:ascii="Montserrat" w:hAnsi="Montserrat"/>
-          <w:sz w:val="40"/>
+          <w:b/>
           <w:szCs w:val="40"/>
         </w:rPr>
-        <w:t>Main Problems</w:t>
-      </w:r>
-    </w:p>
-    <w:p>
-      <w:pPr>
+        <w:t xml:space="preserve">Possible Solutions, Flaws and </w:t>
+      </w:r>
+      <w:r>
         <w:rPr>
           <w:rFonts w:ascii="Montserrat" w:hAnsi="Montserrat"/>
-          <w:sz w:val="40"/>
-          <w:szCs w:val="40"/>
-          <w:u w:val="single"/>
-        </w:rPr>
-      </w:pPr>
-    </w:p>
-    <w:p>
-      <w:pPr>
-        <w:rPr>
-          <w:rFonts w:ascii="Montserrat" w:hAnsi="Montserrat"/>
-          <w:sz w:val="40"/>
-          <w:szCs w:val="40"/>
-        </w:rPr>
-      </w:pPr>
-      <w:r>
-        <w:rPr>
-          <w:rFonts w:ascii="Montserrat" w:hAnsi="Montserrat"/>
-          <w:sz w:val="40"/>
-          <w:szCs w:val="40"/>
-        </w:rPr>
-        <w:t xml:space="preserve">Possible Solutions, Flaws and </w:t>
-      </w:r>
-      <w:r>
-        <w:rPr>
-          <w:rFonts w:ascii="Montserrat" w:hAnsi="Montserrat"/>
-          <w:sz w:val="40"/>
+          <w:b/>
           <w:szCs w:val="40"/>
         </w:rPr>
         <w:t>Strengths</w:t>
@@ -227,8 +1348,243 @@
 </w:document>
 </file>
 
+<file path=word/numbering.xml><?xml version="1.0" encoding="utf-8"?>
+<w:numbering xmlns:wpc="http://schemas.microsoft.com/office/word/2010/wordprocessingCanvas" xmlns:mc="http://schemas.openxmlformats.org/markup-compatibility/2006" xmlns:o="urn:schemas-microsoft-com:office:office" xmlns:r="http://schemas.openxmlformats.org/officeDocument/2006/relationships" xmlns:m="http://schemas.openxmlformats.org/officeDocument/2006/math" xmlns:v="urn:schemas-microsoft-com:vml" xmlns:wp14="http://schemas.microsoft.com/office/word/2010/wordprocessingDrawing" xmlns:wp="http://schemas.openxmlformats.org/drawingml/2006/wordprocessingDrawing" xmlns:w10="urn:schemas-microsoft-com:office:word" xmlns:w="http://schemas.openxmlformats.org/wordprocessingml/2006/main" xmlns:w14="http://schemas.microsoft.com/office/word/2010/wordml" xmlns:w15="http://schemas.microsoft.com/office/word/2012/wordml" xmlns:wpg="http://schemas.microsoft.com/office/word/2010/wordprocessingGroup" xmlns:wpi="http://schemas.microsoft.com/office/word/2010/wordprocessingInk" xmlns:wne="http://schemas.microsoft.com/office/word/2006/wordml" xmlns:wps="http://schemas.microsoft.com/office/word/2010/wordprocessingShape" mc:Ignorable="w14 w15 wp14">
+  <w:abstractNum w:abstractNumId="0" w15:restartNumberingAfterBreak="0">
+    <w:nsid w:val="43A30B5C"/>
+    <w:multiLevelType w:val="hybridMultilevel"/>
+    <w:tmpl w:val="AF98F596"/>
+    <w:lvl w:ilvl="0" w:tplc="D1AEA536">
+      <w:numFmt w:val="bullet"/>
+      <w:lvlText w:val="-"/>
+      <w:lvlJc w:val="left"/>
+      <w:pPr>
+        <w:ind w:left="720" w:hanging="360"/>
+      </w:pPr>
+      <w:rPr>
+        <w:rFonts w:ascii="Montserrat Light" w:eastAsiaTheme="minorHAnsi" w:hAnsi="Montserrat Light" w:cstheme="minorBidi" w:hint="default"/>
+      </w:rPr>
+    </w:lvl>
+    <w:lvl w:ilvl="1" w:tplc="0C090003" w:tentative="1">
+      <w:start w:val="1"/>
+      <w:numFmt w:val="bullet"/>
+      <w:lvlText w:val="o"/>
+      <w:lvlJc w:val="left"/>
+      <w:pPr>
+        <w:ind w:left="1440" w:hanging="360"/>
+      </w:pPr>
+      <w:rPr>
+        <w:rFonts w:ascii="Courier New" w:hAnsi="Courier New" w:cs="Courier New" w:hint="default"/>
+      </w:rPr>
+    </w:lvl>
+    <w:lvl w:ilvl="2" w:tplc="0C090005" w:tentative="1">
+      <w:start w:val="1"/>
+      <w:numFmt w:val="bullet"/>
+      <w:lvlText w:val=""/>
+      <w:lvlJc w:val="left"/>
+      <w:pPr>
+        <w:ind w:left="2160" w:hanging="360"/>
+      </w:pPr>
+      <w:rPr>
+        <w:rFonts w:ascii="Wingdings" w:hAnsi="Wingdings" w:hint="default"/>
+      </w:rPr>
+    </w:lvl>
+    <w:lvl w:ilvl="3" w:tplc="0C090001" w:tentative="1">
+      <w:start w:val="1"/>
+      <w:numFmt w:val="bullet"/>
+      <w:lvlText w:val=""/>
+      <w:lvlJc w:val="left"/>
+      <w:pPr>
+        <w:ind w:left="2880" w:hanging="360"/>
+      </w:pPr>
+      <w:rPr>
+        <w:rFonts w:ascii="Symbol" w:hAnsi="Symbol" w:hint="default"/>
+      </w:rPr>
+    </w:lvl>
+    <w:lvl w:ilvl="4" w:tplc="0C090003" w:tentative="1">
+      <w:start w:val="1"/>
+      <w:numFmt w:val="bullet"/>
+      <w:lvlText w:val="o"/>
+      <w:lvlJc w:val="left"/>
+      <w:pPr>
+        <w:ind w:left="3600" w:hanging="360"/>
+      </w:pPr>
+      <w:rPr>
+        <w:rFonts w:ascii="Courier New" w:hAnsi="Courier New" w:cs="Courier New" w:hint="default"/>
+      </w:rPr>
+    </w:lvl>
+    <w:lvl w:ilvl="5" w:tplc="0C090005" w:tentative="1">
+      <w:start w:val="1"/>
+      <w:numFmt w:val="bullet"/>
+      <w:lvlText w:val=""/>
+      <w:lvlJc w:val="left"/>
+      <w:pPr>
+        <w:ind w:left="4320" w:hanging="360"/>
+      </w:pPr>
+      <w:rPr>
+        <w:rFonts w:ascii="Wingdings" w:hAnsi="Wingdings" w:hint="default"/>
+      </w:rPr>
+    </w:lvl>
+    <w:lvl w:ilvl="6" w:tplc="0C090001" w:tentative="1">
+      <w:start w:val="1"/>
+      <w:numFmt w:val="bullet"/>
+      <w:lvlText w:val=""/>
+      <w:lvlJc w:val="left"/>
+      <w:pPr>
+        <w:ind w:left="5040" w:hanging="360"/>
+      </w:pPr>
+      <w:rPr>
+        <w:rFonts w:ascii="Symbol" w:hAnsi="Symbol" w:hint="default"/>
+      </w:rPr>
+    </w:lvl>
+    <w:lvl w:ilvl="7" w:tplc="0C090003" w:tentative="1">
+      <w:start w:val="1"/>
+      <w:numFmt w:val="bullet"/>
+      <w:lvlText w:val="o"/>
+      <w:lvlJc w:val="left"/>
+      <w:pPr>
+        <w:ind w:left="5760" w:hanging="360"/>
+      </w:pPr>
+      <w:rPr>
+        <w:rFonts w:ascii="Courier New" w:hAnsi="Courier New" w:cs="Courier New" w:hint="default"/>
+      </w:rPr>
+    </w:lvl>
+    <w:lvl w:ilvl="8" w:tplc="0C090005" w:tentative="1">
+      <w:start w:val="1"/>
+      <w:numFmt w:val="bullet"/>
+      <w:lvlText w:val=""/>
+      <w:lvlJc w:val="left"/>
+      <w:pPr>
+        <w:ind w:left="6480" w:hanging="360"/>
+      </w:pPr>
+      <w:rPr>
+        <w:rFonts w:ascii="Wingdings" w:hAnsi="Wingdings" w:hint="default"/>
+      </w:rPr>
+    </w:lvl>
+  </w:abstractNum>
+  <w:abstractNum w:abstractNumId="1" w15:restartNumberingAfterBreak="0">
+    <w:nsid w:val="46486FF9"/>
+    <w:multiLevelType w:val="hybridMultilevel"/>
+    <w:tmpl w:val="E23CB5F2"/>
+    <w:lvl w:ilvl="0" w:tplc="D1AEA536">
+      <w:numFmt w:val="bullet"/>
+      <w:lvlText w:val="-"/>
+      <w:lvlJc w:val="left"/>
+      <w:pPr>
+        <w:ind w:left="720" w:hanging="360"/>
+      </w:pPr>
+      <w:rPr>
+        <w:rFonts w:ascii="Montserrat Light" w:eastAsiaTheme="minorHAnsi" w:hAnsi="Montserrat Light" w:cstheme="minorBidi" w:hint="default"/>
+      </w:rPr>
+    </w:lvl>
+    <w:lvl w:ilvl="1" w:tplc="0C090003" w:tentative="1">
+      <w:start w:val="1"/>
+      <w:numFmt w:val="bullet"/>
+      <w:lvlText w:val="o"/>
+      <w:lvlJc w:val="left"/>
+      <w:pPr>
+        <w:ind w:left="1440" w:hanging="360"/>
+      </w:pPr>
+      <w:rPr>
+        <w:rFonts w:ascii="Courier New" w:hAnsi="Courier New" w:cs="Courier New" w:hint="default"/>
+      </w:rPr>
+    </w:lvl>
+    <w:lvl w:ilvl="2" w:tplc="0C090005" w:tentative="1">
+      <w:start w:val="1"/>
+      <w:numFmt w:val="bullet"/>
+      <w:lvlText w:val=""/>
+      <w:lvlJc w:val="left"/>
+      <w:pPr>
+        <w:ind w:left="2160" w:hanging="360"/>
+      </w:pPr>
+      <w:rPr>
+        <w:rFonts w:ascii="Wingdings" w:hAnsi="Wingdings" w:hint="default"/>
+      </w:rPr>
+    </w:lvl>
+    <w:lvl w:ilvl="3" w:tplc="0C090001" w:tentative="1">
+      <w:start w:val="1"/>
+      <w:numFmt w:val="bullet"/>
+      <w:lvlText w:val=""/>
+      <w:lvlJc w:val="left"/>
+      <w:pPr>
+        <w:ind w:left="2880" w:hanging="360"/>
+      </w:pPr>
+      <w:rPr>
+        <w:rFonts w:ascii="Symbol" w:hAnsi="Symbol" w:hint="default"/>
+      </w:rPr>
+    </w:lvl>
+    <w:lvl w:ilvl="4" w:tplc="0C090003" w:tentative="1">
+      <w:start w:val="1"/>
+      <w:numFmt w:val="bullet"/>
+      <w:lvlText w:val="o"/>
+      <w:lvlJc w:val="left"/>
+      <w:pPr>
+        <w:ind w:left="3600" w:hanging="360"/>
+      </w:pPr>
+      <w:rPr>
+        <w:rFonts w:ascii="Courier New" w:hAnsi="Courier New" w:cs="Courier New" w:hint="default"/>
+      </w:rPr>
+    </w:lvl>
+    <w:lvl w:ilvl="5" w:tplc="0C090005" w:tentative="1">
+      <w:start w:val="1"/>
+      <w:numFmt w:val="bullet"/>
+      <w:lvlText w:val=""/>
+      <w:lvlJc w:val="left"/>
+      <w:pPr>
+        <w:ind w:left="4320" w:hanging="360"/>
+      </w:pPr>
+      <w:rPr>
+        <w:rFonts w:ascii="Wingdings" w:hAnsi="Wingdings" w:hint="default"/>
+      </w:rPr>
+    </w:lvl>
+    <w:lvl w:ilvl="6" w:tplc="0C090001" w:tentative="1">
+      <w:start w:val="1"/>
+      <w:numFmt w:val="bullet"/>
+      <w:lvlText w:val=""/>
+      <w:lvlJc w:val="left"/>
+      <w:pPr>
+        <w:ind w:left="5040" w:hanging="360"/>
+      </w:pPr>
+      <w:rPr>
+        <w:rFonts w:ascii="Symbol" w:hAnsi="Symbol" w:hint="default"/>
+      </w:rPr>
+    </w:lvl>
+    <w:lvl w:ilvl="7" w:tplc="0C090003" w:tentative="1">
+      <w:start w:val="1"/>
+      <w:numFmt w:val="bullet"/>
+      <w:lvlText w:val="o"/>
+      <w:lvlJc w:val="left"/>
+      <w:pPr>
+        <w:ind w:left="5760" w:hanging="360"/>
+      </w:pPr>
+      <w:rPr>
+        <w:rFonts w:ascii="Courier New" w:hAnsi="Courier New" w:cs="Courier New" w:hint="default"/>
+      </w:rPr>
+    </w:lvl>
+    <w:lvl w:ilvl="8" w:tplc="0C090005" w:tentative="1">
+      <w:start w:val="1"/>
+      <w:numFmt w:val="bullet"/>
+      <w:lvlText w:val=""/>
+      <w:lvlJc w:val="left"/>
+      <w:pPr>
+        <w:ind w:left="6480" w:hanging="360"/>
+      </w:pPr>
+      <w:rPr>
+        <w:rFonts w:ascii="Wingdings" w:hAnsi="Wingdings" w:hint="default"/>
+      </w:rPr>
+    </w:lvl>
+  </w:abstractNum>
+  <w:num w:numId="1">
+    <w:abstractNumId w:val="0"/>
+  </w:num>
+  <w:num w:numId="2">
+    <w:abstractNumId w:val="1"/>
+  </w:num>
+</w:numbering>
+</file>
+
 <file path=word/styles.xml><?xml version="1.0" encoding="utf-8"?>
-<w:styles xmlns:mc="http://schemas.openxmlformats.org/markup-compatibility/2006" xmlns:r="http://schemas.openxmlformats.org/officeDocument/2006/relationships" xmlns:w="http://schemas.openxmlformats.org/wordprocessingml/2006/main" xmlns:w14="http://schemas.microsoft.com/office/word/2010/wordml" xmlns:w15="http://schemas.microsoft.com/office/word/2012/wordml" xmlns:w16cid="http://schemas.microsoft.com/office/word/2016/wordml/cid" xmlns:w16se="http://schemas.microsoft.com/office/word/2015/wordml/symex" mc:Ignorable="w14 w15 w16se w16cid">
+<w:styles xmlns:mc="http://schemas.openxmlformats.org/markup-compatibility/2006" xmlns:r="http://schemas.openxmlformats.org/officeDocument/2006/relationships" xmlns:w="http://schemas.openxmlformats.org/wordprocessingml/2006/main" xmlns:w14="http://schemas.microsoft.com/office/word/2010/wordml" xmlns:w15="http://schemas.microsoft.com/office/word/2012/wordml" mc:Ignorable="w14 w15">
   <w:docDefaults>
     <w:rPrDefault>
       <w:rPr>
@@ -240,7 +1596,7 @@
     </w:rPrDefault>
     <w:pPrDefault/>
   </w:docDefaults>
-  <w:latentStyles w:defLockedState="0" w:defUIPriority="99" w:defSemiHidden="0" w:defUnhideWhenUsed="0" w:defQFormat="0" w:count="376">
+  <w:latentStyles w:defLockedState="0" w:defUIPriority="99" w:defSemiHidden="0" w:defUnhideWhenUsed="0" w:defQFormat="0" w:count="371">
     <w:lsdException w:name="Normal" w:uiPriority="0" w:qFormat="1"/>
     <w:lsdException w:name="heading 1" w:uiPriority="9" w:qFormat="1"/>
     <w:lsdException w:name="heading 2" w:semiHidden="1" w:uiPriority="9" w:unhideWhenUsed="1" w:qFormat="1"/>
@@ -612,11 +1968,6 @@
     <w:lsdException w:name="List Table 5 Dark Accent 6" w:uiPriority="50"/>
     <w:lsdException w:name="List Table 6 Colorful Accent 6" w:uiPriority="51"/>
     <w:lsdException w:name="List Table 7 Colorful Accent 6" w:uiPriority="52"/>
-    <w:lsdException w:name="Mention" w:semiHidden="1" w:unhideWhenUsed="1"/>
-    <w:lsdException w:name="Smart Hyperlink" w:semiHidden="1" w:unhideWhenUsed="1"/>
-    <w:lsdException w:name="Hashtag" w:semiHidden="1" w:unhideWhenUsed="1"/>
-    <w:lsdException w:name="Unresolved Mention" w:semiHidden="1" w:unhideWhenUsed="1"/>
-    <w:lsdException w:name="Smart Link" w:semiHidden="1" w:unhideWhenUsed="1"/>
   </w:latentStyles>
   <w:style w:type="paragraph" w:default="1" w:styleId="Normal">
     <w:name w:val="Normal"/>
@@ -648,6 +1999,17 @@
     <w:uiPriority w:val="99"/>
     <w:semiHidden/>
     <w:unhideWhenUsed/>
+  </w:style>
+  <w:style w:type="paragraph" w:styleId="ListParagraph">
+    <w:name w:val="List Paragraph"/>
+    <w:basedOn w:val="Normal"/>
+    <w:uiPriority w:val="34"/>
+    <w:qFormat/>
+    <w:rsid w:val="00FD115E"/>
+    <w:pPr>
+      <w:ind w:left="720"/>
+      <w:contextualSpacing/>
+    </w:pPr>
   </w:style>
 </w:styles>
 </file>

</xml_diff>

<commit_message>
Updated with solutions in dot points
</commit_message>
<xml_diff>
--- a/Background Research Report/Background Research Report.docx
+++ b/Background Research Report/Background Research Report.docx
@@ -1,6 +1,6 @@
 
 <file path=word/document.xml><?xml version="1.0" encoding="utf-8"?>
-<w:document xmlns:wpc="http://schemas.microsoft.com/office/word/2010/wordprocessingCanvas" xmlns:mc="http://schemas.openxmlformats.org/markup-compatibility/2006" xmlns:o="urn:schemas-microsoft-com:office:office" xmlns:r="http://schemas.openxmlformats.org/officeDocument/2006/relationships" xmlns:m="http://schemas.openxmlformats.org/officeDocument/2006/math" xmlns:v="urn:schemas-microsoft-com:vml" xmlns:wp14="http://schemas.microsoft.com/office/word/2010/wordprocessingDrawing" xmlns:wp="http://schemas.openxmlformats.org/drawingml/2006/wordprocessingDrawing" xmlns:w10="urn:schemas-microsoft-com:office:word" xmlns:w="http://schemas.openxmlformats.org/wordprocessingml/2006/main" xmlns:w14="http://schemas.microsoft.com/office/word/2010/wordml" xmlns:w15="http://schemas.microsoft.com/office/word/2012/wordml" xmlns:wpg="http://schemas.microsoft.com/office/word/2010/wordprocessingGroup" xmlns:wpi="http://schemas.microsoft.com/office/word/2010/wordprocessingInk" xmlns:wne="http://schemas.microsoft.com/office/word/2006/wordml" xmlns:wps="http://schemas.microsoft.com/office/word/2010/wordprocessingShape" mc:Ignorable="w14 w15 wp14">
+<w:document xmlns:wpc="http://schemas.microsoft.com/office/word/2010/wordprocessingCanvas" xmlns:cx="http://schemas.microsoft.com/office/drawing/2014/chartex" xmlns:cx1="http://schemas.microsoft.com/office/drawing/2015/9/8/chartex" xmlns:cx2="http://schemas.microsoft.com/office/drawing/2015/10/21/chartex" xmlns:cx3="http://schemas.microsoft.com/office/drawing/2016/5/9/chartex" xmlns:cx4="http://schemas.microsoft.com/office/drawing/2016/5/10/chartex" xmlns:cx5="http://schemas.microsoft.com/office/drawing/2016/5/11/chartex" xmlns:cx6="http://schemas.microsoft.com/office/drawing/2016/5/12/chartex" xmlns:cx7="http://schemas.microsoft.com/office/drawing/2016/5/13/chartex" xmlns:cx8="http://schemas.microsoft.com/office/drawing/2016/5/14/chartex" xmlns:mc="http://schemas.openxmlformats.org/markup-compatibility/2006" xmlns:aink="http://schemas.microsoft.com/office/drawing/2016/ink" xmlns:am3d="http://schemas.microsoft.com/office/drawing/2017/model3d" xmlns:o="urn:schemas-microsoft-com:office:office" xmlns:r="http://schemas.openxmlformats.org/officeDocument/2006/relationships" xmlns:m="http://schemas.openxmlformats.org/officeDocument/2006/math" xmlns:v="urn:schemas-microsoft-com:vml" xmlns:wp14="http://schemas.microsoft.com/office/word/2010/wordprocessingDrawing" xmlns:wp="http://schemas.openxmlformats.org/drawingml/2006/wordprocessingDrawing" xmlns:w10="urn:schemas-microsoft-com:office:word" xmlns:w="http://schemas.openxmlformats.org/wordprocessingml/2006/main" xmlns:w14="http://schemas.microsoft.com/office/word/2010/wordml" xmlns:w15="http://schemas.microsoft.com/office/word/2012/wordml" xmlns:w16cid="http://schemas.microsoft.com/office/word/2016/wordml/cid" xmlns:w16se="http://schemas.microsoft.com/office/word/2015/wordml/symex" xmlns:wpg="http://schemas.microsoft.com/office/word/2010/wordprocessingGroup" xmlns:wpi="http://schemas.microsoft.com/office/word/2010/wordprocessingInk" xmlns:wne="http://schemas.microsoft.com/office/word/2006/wordml" xmlns:wps="http://schemas.microsoft.com/office/word/2010/wordprocessingShape" mc:Ignorable="w14 w15 w16se w16cid wp14">
   <w:body>
     <w:p>
       <w:pPr>
@@ -558,14 +558,7 @@
         <w:rPr>
           <w:rFonts w:ascii="Montserrat Light" w:hAnsi="Montserrat Light"/>
         </w:rPr>
-        <w:t xml:space="preserve">ue to Australia’s population </w:t>
-      </w:r>
-      <w:r>
-        <w:rPr>
-          <w:rFonts w:ascii="Montserrat Light" w:hAnsi="Montserrat Light"/>
-        </w:rPr>
-        <w:lastRenderedPageBreak/>
-        <w:t>compared to that of Korea and North America, it is very small meaning that there are less players in each region making it much more difficult to improve as a player</w:t>
+        <w:t>ue to Australia’s population compared to that of Korea and North America, it is very small meaning that there are less players in each region making it much more difficult to improve as a player</w:t>
       </w:r>
       <w:r>
         <w:rPr>
@@ -1232,7 +1225,6 @@
           <w:b/>
           <w:szCs w:val="40"/>
         </w:rPr>
-        <w:lastRenderedPageBreak/>
         <w:t>Australia’s Internet Problem</w:t>
       </w:r>
     </w:p>
@@ -1410,6 +1402,7 @@
         <w:rPr>
           <w:rFonts w:ascii="Montserrat Light" w:hAnsi="Montserrat Light"/>
         </w:rPr>
+        <w:lastRenderedPageBreak/>
         <w:t>NBN</w:t>
       </w:r>
     </w:p>
@@ -1464,10 +1457,50 @@
         <w:rPr>
           <w:rFonts w:ascii="Montserrat Light" w:hAnsi="Montserrat Light"/>
         </w:rPr>
-        <w:t>Fiber Optic cabelling</w:t>
-      </w:r>
-      <w:bookmarkStart w:id="0" w:name="_GoBack"/>
-      <w:bookmarkEnd w:id="0"/>
+        <w:t xml:space="preserve">Fiber Optic </w:t>
+      </w:r>
+      <w:r>
+        <w:rPr>
+          <w:rFonts w:ascii="Montserrat Light" w:hAnsi="Montserrat Light"/>
+        </w:rPr>
+        <w:t>cabelling is hard and exists in Korea</w:t>
+      </w:r>
+    </w:p>
+    <w:p>
+      <w:pPr>
+        <w:pStyle w:val="ListParagraph"/>
+        <w:numPr>
+          <w:ilvl w:val="0"/>
+          <w:numId w:val="5"/>
+        </w:numPr>
+        <w:rPr>
+          <w:rFonts w:ascii="Montserrat Light" w:hAnsi="Montserrat Light"/>
+        </w:rPr>
+      </w:pPr>
+      <w:r>
+        <w:rPr>
+          <w:rFonts w:ascii="Montserrat Light" w:hAnsi="Montserrat Light"/>
+        </w:rPr>
+        <w:t>Starlink satellites solution</w:t>
+      </w:r>
+    </w:p>
+    <w:p>
+      <w:pPr>
+        <w:pStyle w:val="ListParagraph"/>
+        <w:numPr>
+          <w:ilvl w:val="0"/>
+          <w:numId w:val="5"/>
+        </w:numPr>
+        <w:rPr>
+          <w:rFonts w:ascii="Montserrat Light" w:hAnsi="Montserrat Light"/>
+        </w:rPr>
+      </w:pPr>
+      <w:r>
+        <w:rPr>
+          <w:rFonts w:ascii="Montserrat Light" w:hAnsi="Montserrat Light"/>
+        </w:rPr>
+        <w:t>Recycle copper wiring</w:t>
+      </w:r>
     </w:p>
     <w:p>
       <w:pPr>
@@ -1585,6 +1618,286 @@
         </w:rPr>
         <w:t>Lack of attention</w:t>
       </w:r>
+    </w:p>
+    <w:p>
+      <w:pPr>
+        <w:rPr>
+          <w:rFonts w:ascii="Montserrat Light" w:hAnsi="Montserrat Light"/>
+        </w:rPr>
+      </w:pPr>
+    </w:p>
+    <w:p>
+      <w:pPr>
+        <w:pStyle w:val="ListParagraph"/>
+        <w:numPr>
+          <w:ilvl w:val="0"/>
+          <w:numId w:val="6"/>
+        </w:numPr>
+        <w:rPr>
+          <w:rFonts w:ascii="Montserrat Light" w:hAnsi="Montserrat Light"/>
+        </w:rPr>
+      </w:pPr>
+      <w:r>
+        <w:rPr>
+          <w:rFonts w:ascii="Montserrat Light" w:hAnsi="Montserrat Light"/>
+        </w:rPr>
+        <w:t>New competitive platform for Australia</w:t>
+      </w:r>
+    </w:p>
+    <w:p>
+      <w:pPr>
+        <w:pStyle w:val="ListParagraph"/>
+        <w:numPr>
+          <w:ilvl w:val="1"/>
+          <w:numId w:val="6"/>
+        </w:numPr>
+        <w:rPr>
+          <w:rFonts w:ascii="Montserrat Light" w:hAnsi="Montserrat Light"/>
+        </w:rPr>
+      </w:pPr>
+      <w:r>
+        <w:rPr>
+          <w:rFonts w:ascii="Montserrat Light" w:hAnsi="Montserrat Light"/>
+        </w:rPr>
+        <w:t>Made by players for players</w:t>
+      </w:r>
+    </w:p>
+    <w:p>
+      <w:pPr>
+        <w:pStyle w:val="ListParagraph"/>
+        <w:numPr>
+          <w:ilvl w:val="1"/>
+          <w:numId w:val="6"/>
+        </w:numPr>
+        <w:rPr>
+          <w:rFonts w:ascii="Montserrat Light" w:hAnsi="Montserrat Light"/>
+        </w:rPr>
+      </w:pPr>
+      <w:r>
+        <w:rPr>
+          <w:rFonts w:ascii="Montserrat Light" w:hAnsi="Montserrat Light"/>
+        </w:rPr>
+        <w:t>Mobile and website</w:t>
+      </w:r>
+    </w:p>
+    <w:p>
+      <w:pPr>
+        <w:pStyle w:val="ListParagraph"/>
+        <w:numPr>
+          <w:ilvl w:val="1"/>
+          <w:numId w:val="6"/>
+        </w:numPr>
+        <w:rPr>
+          <w:rFonts w:ascii="Montserrat Light" w:hAnsi="Montserrat Light"/>
+        </w:rPr>
+      </w:pPr>
+      <w:r>
+        <w:rPr>
+          <w:rFonts w:ascii="Montserrat Light" w:hAnsi="Montserrat Light"/>
+        </w:rPr>
+        <w:t>Big database</w:t>
+      </w:r>
+    </w:p>
+    <w:p>
+      <w:pPr>
+        <w:pStyle w:val="ListParagraph"/>
+        <w:numPr>
+          <w:ilvl w:val="1"/>
+          <w:numId w:val="6"/>
+        </w:numPr>
+        <w:rPr>
+          <w:rFonts w:ascii="Montserrat Light" w:hAnsi="Montserrat Light"/>
+        </w:rPr>
+      </w:pPr>
+      <w:r>
+        <w:rPr>
+          <w:rFonts w:ascii="Montserrat Light" w:hAnsi="Montserrat Light"/>
+        </w:rPr>
+        <w:t>Won’t replace social media</w:t>
+      </w:r>
+    </w:p>
+    <w:p>
+      <w:pPr>
+        <w:pStyle w:val="ListParagraph"/>
+        <w:numPr>
+          <w:ilvl w:val="0"/>
+          <w:numId w:val="6"/>
+        </w:numPr>
+        <w:rPr>
+          <w:rFonts w:ascii="Montserrat Light" w:hAnsi="Montserrat Light"/>
+        </w:rPr>
+      </w:pPr>
+      <w:r>
+        <w:rPr>
+          <w:rFonts w:ascii="Montserrat Light" w:hAnsi="Montserrat Light"/>
+        </w:rPr>
+        <w:t>Push f</w:t>
+      </w:r>
+      <w:r>
+        <w:rPr>
+          <w:rFonts w:ascii="Montserrat Light" w:hAnsi="Montserrat Light"/>
+        </w:rPr>
+        <w:t>or all orgs to use it for qualifiers</w:t>
+      </w:r>
+    </w:p>
+    <w:p>
+      <w:pPr>
+        <w:pStyle w:val="ListParagraph"/>
+        <w:numPr>
+          <w:ilvl w:val="0"/>
+          <w:numId w:val="6"/>
+        </w:numPr>
+        <w:rPr>
+          <w:rFonts w:ascii="Montserrat Light" w:hAnsi="Montserrat Light"/>
+        </w:rPr>
+      </w:pPr>
+      <w:r>
+        <w:rPr>
+          <w:rFonts w:ascii="Montserrat Light" w:hAnsi="Montserrat Light"/>
+        </w:rPr>
+        <w:t>Chosen Tournament organisers</w:t>
+      </w:r>
+    </w:p>
+    <w:p>
+      <w:pPr>
+        <w:pStyle w:val="ListParagraph"/>
+        <w:numPr>
+          <w:ilvl w:val="1"/>
+          <w:numId w:val="6"/>
+        </w:numPr>
+        <w:rPr>
+          <w:rFonts w:ascii="Montserrat Light" w:hAnsi="Montserrat Light"/>
+        </w:rPr>
+      </w:pPr>
+      <w:r>
+        <w:rPr>
+          <w:rFonts w:ascii="Montserrat Light" w:hAnsi="Montserrat Light"/>
+        </w:rPr>
+        <w:t>Introduce hierarchy</w:t>
+      </w:r>
+    </w:p>
+    <w:p>
+      <w:pPr>
+        <w:pStyle w:val="ListParagraph"/>
+        <w:numPr>
+          <w:ilvl w:val="0"/>
+          <w:numId w:val="6"/>
+        </w:numPr>
+        <w:rPr>
+          <w:rFonts w:ascii="Montserrat Light" w:hAnsi="Montserrat Light"/>
+        </w:rPr>
+      </w:pPr>
+      <w:r>
+        <w:rPr>
+          <w:rFonts w:ascii="Montserrat Light" w:hAnsi="Montserrat Light"/>
+        </w:rPr>
+        <w:t>Collective data</w:t>
+      </w:r>
+    </w:p>
+    <w:p>
+      <w:pPr>
+        <w:pStyle w:val="ListParagraph"/>
+        <w:numPr>
+          <w:ilvl w:val="1"/>
+          <w:numId w:val="6"/>
+        </w:numPr>
+        <w:rPr>
+          <w:rFonts w:ascii="Montserrat Light" w:hAnsi="Montserrat Light"/>
+        </w:rPr>
+      </w:pPr>
+      <w:r>
+        <w:rPr>
+          <w:rFonts w:ascii="Montserrat Light" w:hAnsi="Montserrat Light"/>
+        </w:rPr>
+        <w:t xml:space="preserve">Gaming profiles </w:t>
+      </w:r>
+    </w:p>
+    <w:p>
+      <w:pPr>
+        <w:pStyle w:val="ListParagraph"/>
+        <w:numPr>
+          <w:ilvl w:val="1"/>
+          <w:numId w:val="6"/>
+        </w:numPr>
+        <w:rPr>
+          <w:rFonts w:ascii="Montserrat Light" w:hAnsi="Montserrat Light"/>
+        </w:rPr>
+      </w:pPr>
+      <w:r>
+        <w:rPr>
+          <w:rFonts w:ascii="Montserrat Light" w:hAnsi="Montserrat Light"/>
+        </w:rPr>
+        <w:t>Easy to access statistics</w:t>
+      </w:r>
+    </w:p>
+    <w:p>
+      <w:pPr>
+        <w:pStyle w:val="ListParagraph"/>
+        <w:numPr>
+          <w:ilvl w:val="1"/>
+          <w:numId w:val="6"/>
+        </w:numPr>
+        <w:rPr>
+          <w:rFonts w:ascii="Montserrat Light" w:hAnsi="Montserrat Light"/>
+        </w:rPr>
+      </w:pPr>
+      <w:r>
+        <w:rPr>
+          <w:rFonts w:ascii="Montserrat Light" w:hAnsi="Montserrat Light"/>
+        </w:rPr>
+        <w:t>Stronger presence</w:t>
+      </w:r>
+    </w:p>
+    <w:p>
+      <w:pPr>
+        <w:pStyle w:val="ListParagraph"/>
+        <w:numPr>
+          <w:ilvl w:val="1"/>
+          <w:numId w:val="6"/>
+        </w:numPr>
+        <w:rPr>
+          <w:rFonts w:ascii="Montserrat Light" w:hAnsi="Montserrat Light"/>
+        </w:rPr>
+      </w:pPr>
+      <w:r>
+        <w:rPr>
+          <w:rFonts w:ascii="Montserrat Light" w:hAnsi="Montserrat Light"/>
+        </w:rPr>
+        <w:t>Easy data displaying for external orgs</w:t>
+      </w:r>
+    </w:p>
+    <w:p>
+      <w:pPr>
+        <w:pStyle w:val="ListParagraph"/>
+        <w:numPr>
+          <w:ilvl w:val="0"/>
+          <w:numId w:val="6"/>
+        </w:numPr>
+        <w:rPr>
+          <w:rFonts w:ascii="Montserrat Light" w:hAnsi="Montserrat Light"/>
+        </w:rPr>
+      </w:pPr>
+      <w:r>
+        <w:rPr>
+          <w:rFonts w:ascii="Montserrat Light" w:hAnsi="Montserrat Light"/>
+        </w:rPr>
+        <w:t>Government support</w:t>
+      </w:r>
+      <w:r>
+        <w:rPr>
+          <w:rFonts w:ascii="Montserrat Light" w:hAnsi="Montserrat Light"/>
+        </w:rPr>
+        <w:t>, money for developers</w:t>
+      </w:r>
+      <w:bookmarkStart w:id="0" w:name="_GoBack"/>
+      <w:bookmarkEnd w:id="0"/>
+    </w:p>
+    <w:p>
+      <w:pPr>
+        <w:rPr>
+          <w:rFonts w:ascii="Montserrat Light" w:hAnsi="Montserrat Light"/>
+        </w:rPr>
+      </w:pPr>
     </w:p>
     <w:p>
       <w:pPr>
@@ -1694,7 +2007,7 @@
 </file>
 
 <file path=word/numbering.xml><?xml version="1.0" encoding="utf-8"?>
-<w:numbering xmlns:wpc="http://schemas.microsoft.com/office/word/2010/wordprocessingCanvas" xmlns:mc="http://schemas.openxmlformats.org/markup-compatibility/2006" xmlns:o="urn:schemas-microsoft-com:office:office" xmlns:r="http://schemas.openxmlformats.org/officeDocument/2006/relationships" xmlns:m="http://schemas.openxmlformats.org/officeDocument/2006/math" xmlns:v="urn:schemas-microsoft-com:vml" xmlns:wp14="http://schemas.microsoft.com/office/word/2010/wordprocessingDrawing" xmlns:wp="http://schemas.openxmlformats.org/drawingml/2006/wordprocessingDrawing" xmlns:w10="urn:schemas-microsoft-com:office:word" xmlns:w="http://schemas.openxmlformats.org/wordprocessingml/2006/main" xmlns:w14="http://schemas.microsoft.com/office/word/2010/wordml" xmlns:w15="http://schemas.microsoft.com/office/word/2012/wordml" xmlns:wpg="http://schemas.microsoft.com/office/word/2010/wordprocessingGroup" xmlns:wpi="http://schemas.microsoft.com/office/word/2010/wordprocessingInk" xmlns:wne="http://schemas.microsoft.com/office/word/2006/wordml" xmlns:wps="http://schemas.microsoft.com/office/word/2010/wordprocessingShape" mc:Ignorable="w14 w15 wp14">
+<w:numbering xmlns:wpc="http://schemas.microsoft.com/office/word/2010/wordprocessingCanvas" xmlns:cx="http://schemas.microsoft.com/office/drawing/2014/chartex" xmlns:cx1="http://schemas.microsoft.com/office/drawing/2015/9/8/chartex" xmlns:cx2="http://schemas.microsoft.com/office/drawing/2015/10/21/chartex" xmlns:cx3="http://schemas.microsoft.com/office/drawing/2016/5/9/chartex" xmlns:cx4="http://schemas.microsoft.com/office/drawing/2016/5/10/chartex" xmlns:cx5="http://schemas.microsoft.com/office/drawing/2016/5/11/chartex" xmlns:cx6="http://schemas.microsoft.com/office/drawing/2016/5/12/chartex" xmlns:cx7="http://schemas.microsoft.com/office/drawing/2016/5/13/chartex" xmlns:cx8="http://schemas.microsoft.com/office/drawing/2016/5/14/chartex" xmlns:mc="http://schemas.openxmlformats.org/markup-compatibility/2006" xmlns:aink="http://schemas.microsoft.com/office/drawing/2016/ink" xmlns:am3d="http://schemas.microsoft.com/office/drawing/2017/model3d" xmlns:o="urn:schemas-microsoft-com:office:office" xmlns:r="http://schemas.openxmlformats.org/officeDocument/2006/relationships" xmlns:m="http://schemas.openxmlformats.org/officeDocument/2006/math" xmlns:v="urn:schemas-microsoft-com:vml" xmlns:wp14="http://schemas.microsoft.com/office/word/2010/wordprocessingDrawing" xmlns:wp="http://schemas.openxmlformats.org/drawingml/2006/wordprocessingDrawing" xmlns:w10="urn:schemas-microsoft-com:office:word" xmlns:w="http://schemas.openxmlformats.org/wordprocessingml/2006/main" xmlns:w14="http://schemas.microsoft.com/office/word/2010/wordml" xmlns:w15="http://schemas.microsoft.com/office/word/2012/wordml" xmlns:w16cid="http://schemas.microsoft.com/office/word/2016/wordml/cid" xmlns:w16se="http://schemas.microsoft.com/office/word/2015/wordml/symex" xmlns:wpg="http://schemas.microsoft.com/office/word/2010/wordprocessingGroup" xmlns:wpi="http://schemas.microsoft.com/office/word/2010/wordprocessingInk" xmlns:wne="http://schemas.microsoft.com/office/word/2006/wordml" xmlns:wps="http://schemas.microsoft.com/office/word/2010/wordprocessingShape" mc:Ignorable="w14 w15 w16se w16cid wp14">
   <w:abstractNum w:abstractNumId="0" w15:restartNumberingAfterBreak="0">
     <w:nsid w:val="004F077B"/>
     <w:multiLevelType w:val="hybridMultilevel"/>
@@ -1809,6 +2122,119 @@
     </w:lvl>
   </w:abstractNum>
   <w:abstractNum w:abstractNumId="1" w15:restartNumberingAfterBreak="0">
+    <w:nsid w:val="01747080"/>
+    <w:multiLevelType w:val="hybridMultilevel"/>
+    <w:tmpl w:val="64766B1A"/>
+    <w:lvl w:ilvl="0" w:tplc="08090001">
+      <w:start w:val="1"/>
+      <w:numFmt w:val="bullet"/>
+      <w:lvlText w:val=""/>
+      <w:lvlJc w:val="left"/>
+      <w:pPr>
+        <w:ind w:left="720" w:hanging="360"/>
+      </w:pPr>
+      <w:rPr>
+        <w:rFonts w:ascii="Symbol" w:hAnsi="Symbol" w:hint="default"/>
+      </w:rPr>
+    </w:lvl>
+    <w:lvl w:ilvl="1" w:tplc="08090003">
+      <w:start w:val="1"/>
+      <w:numFmt w:val="bullet"/>
+      <w:lvlText w:val="o"/>
+      <w:lvlJc w:val="left"/>
+      <w:pPr>
+        <w:ind w:left="1440" w:hanging="360"/>
+      </w:pPr>
+      <w:rPr>
+        <w:rFonts w:ascii="Courier New" w:hAnsi="Courier New" w:cs="Courier New" w:hint="default"/>
+      </w:rPr>
+    </w:lvl>
+    <w:lvl w:ilvl="2" w:tplc="08090005" w:tentative="1">
+      <w:start w:val="1"/>
+      <w:numFmt w:val="bullet"/>
+      <w:lvlText w:val=""/>
+      <w:lvlJc w:val="left"/>
+      <w:pPr>
+        <w:ind w:left="2160" w:hanging="360"/>
+      </w:pPr>
+      <w:rPr>
+        <w:rFonts w:ascii="Wingdings" w:hAnsi="Wingdings" w:hint="default"/>
+      </w:rPr>
+    </w:lvl>
+    <w:lvl w:ilvl="3" w:tplc="08090001" w:tentative="1">
+      <w:start w:val="1"/>
+      <w:numFmt w:val="bullet"/>
+      <w:lvlText w:val=""/>
+      <w:lvlJc w:val="left"/>
+      <w:pPr>
+        <w:ind w:left="2880" w:hanging="360"/>
+      </w:pPr>
+      <w:rPr>
+        <w:rFonts w:ascii="Symbol" w:hAnsi="Symbol" w:hint="default"/>
+      </w:rPr>
+    </w:lvl>
+    <w:lvl w:ilvl="4" w:tplc="08090003" w:tentative="1">
+      <w:start w:val="1"/>
+      <w:numFmt w:val="bullet"/>
+      <w:lvlText w:val="o"/>
+      <w:lvlJc w:val="left"/>
+      <w:pPr>
+        <w:ind w:left="3600" w:hanging="360"/>
+      </w:pPr>
+      <w:rPr>
+        <w:rFonts w:ascii="Courier New" w:hAnsi="Courier New" w:cs="Courier New" w:hint="default"/>
+      </w:rPr>
+    </w:lvl>
+    <w:lvl w:ilvl="5" w:tplc="08090005" w:tentative="1">
+      <w:start w:val="1"/>
+      <w:numFmt w:val="bullet"/>
+      <w:lvlText w:val=""/>
+      <w:lvlJc w:val="left"/>
+      <w:pPr>
+        <w:ind w:left="4320" w:hanging="360"/>
+      </w:pPr>
+      <w:rPr>
+        <w:rFonts w:ascii="Wingdings" w:hAnsi="Wingdings" w:hint="default"/>
+      </w:rPr>
+    </w:lvl>
+    <w:lvl w:ilvl="6" w:tplc="08090001" w:tentative="1">
+      <w:start w:val="1"/>
+      <w:numFmt w:val="bullet"/>
+      <w:lvlText w:val=""/>
+      <w:lvlJc w:val="left"/>
+      <w:pPr>
+        <w:ind w:left="5040" w:hanging="360"/>
+      </w:pPr>
+      <w:rPr>
+        <w:rFonts w:ascii="Symbol" w:hAnsi="Symbol" w:hint="default"/>
+      </w:rPr>
+    </w:lvl>
+    <w:lvl w:ilvl="7" w:tplc="08090003" w:tentative="1">
+      <w:start w:val="1"/>
+      <w:numFmt w:val="bullet"/>
+      <w:lvlText w:val="o"/>
+      <w:lvlJc w:val="left"/>
+      <w:pPr>
+        <w:ind w:left="5760" w:hanging="360"/>
+      </w:pPr>
+      <w:rPr>
+        <w:rFonts w:ascii="Courier New" w:hAnsi="Courier New" w:cs="Courier New" w:hint="default"/>
+      </w:rPr>
+    </w:lvl>
+    <w:lvl w:ilvl="8" w:tplc="08090005" w:tentative="1">
+      <w:start w:val="1"/>
+      <w:numFmt w:val="bullet"/>
+      <w:lvlText w:val=""/>
+      <w:lvlJc w:val="left"/>
+      <w:pPr>
+        <w:ind w:left="6480" w:hanging="360"/>
+      </w:pPr>
+      <w:rPr>
+        <w:rFonts w:ascii="Wingdings" w:hAnsi="Wingdings" w:hint="default"/>
+      </w:rPr>
+    </w:lvl>
+  </w:abstractNum>
+  <w:abstractNum w:abstractNumId="2" w15:restartNumberingAfterBreak="0">
     <w:nsid w:val="221F26C8"/>
     <w:multiLevelType w:val="hybridMultilevel"/>
     <w:tmpl w:val="EDB857A2"/>
@@ -1921,7 +2347,7 @@
       </w:rPr>
     </w:lvl>
   </w:abstractNum>
-  <w:abstractNum w:abstractNumId="2" w15:restartNumberingAfterBreak="0">
+  <w:abstractNum w:abstractNumId="3" w15:restartNumberingAfterBreak="0">
     <w:nsid w:val="3F8174A7"/>
     <w:multiLevelType w:val="hybridMultilevel"/>
     <w:tmpl w:val="1A0C8FF0"/>
@@ -2034,7 +2460,7 @@
       </w:rPr>
     </w:lvl>
   </w:abstractNum>
-  <w:abstractNum w:abstractNumId="3" w15:restartNumberingAfterBreak="0">
+  <w:abstractNum w:abstractNumId="4" w15:restartNumberingAfterBreak="0">
     <w:nsid w:val="43A30B5C"/>
     <w:multiLevelType w:val="hybridMultilevel"/>
     <w:tmpl w:val="AF98F596"/>
@@ -2146,7 +2572,7 @@
       </w:rPr>
     </w:lvl>
   </w:abstractNum>
-  <w:abstractNum w:abstractNumId="4" w15:restartNumberingAfterBreak="0">
+  <w:abstractNum w:abstractNumId="5" w15:restartNumberingAfterBreak="0">
     <w:nsid w:val="46486FF9"/>
     <w:multiLevelType w:val="hybridMultilevel"/>
     <w:tmpl w:val="E23CB5F2"/>
@@ -2259,25 +2685,28 @@
     </w:lvl>
   </w:abstractNum>
   <w:num w:numId="1">
-    <w:abstractNumId w:val="3"/>
+    <w:abstractNumId w:val="4"/>
   </w:num>
   <w:num w:numId="2">
-    <w:abstractNumId w:val="4"/>
+    <w:abstractNumId w:val="5"/>
   </w:num>
   <w:num w:numId="3">
-    <w:abstractNumId w:val="1"/>
+    <w:abstractNumId w:val="2"/>
   </w:num>
   <w:num w:numId="4">
     <w:abstractNumId w:val="0"/>
   </w:num>
   <w:num w:numId="5">
-    <w:abstractNumId w:val="2"/>
+    <w:abstractNumId w:val="3"/>
+  </w:num>
+  <w:num w:numId="6">
+    <w:abstractNumId w:val="1"/>
   </w:num>
 </w:numbering>
 </file>
 
 <file path=word/styles.xml><?xml version="1.0" encoding="utf-8"?>
-<w:styles xmlns:mc="http://schemas.openxmlformats.org/markup-compatibility/2006" xmlns:r="http://schemas.openxmlformats.org/officeDocument/2006/relationships" xmlns:w="http://schemas.openxmlformats.org/wordprocessingml/2006/main" xmlns:w14="http://schemas.microsoft.com/office/word/2010/wordml" xmlns:w15="http://schemas.microsoft.com/office/word/2012/wordml" mc:Ignorable="w14 w15">
+<w:styles xmlns:mc="http://schemas.openxmlformats.org/markup-compatibility/2006" xmlns:r="http://schemas.openxmlformats.org/officeDocument/2006/relationships" xmlns:w="http://schemas.openxmlformats.org/wordprocessingml/2006/main" xmlns:w14="http://schemas.microsoft.com/office/word/2010/wordml" xmlns:w15="http://schemas.microsoft.com/office/word/2012/wordml" xmlns:w16cid="http://schemas.microsoft.com/office/word/2016/wordml/cid" xmlns:w16se="http://schemas.microsoft.com/office/word/2015/wordml/symex" mc:Ignorable="w14 w15 w16se w16cid">
   <w:docDefaults>
     <w:rPrDefault>
       <w:rPr>
@@ -2289,7 +2718,7 @@
     </w:rPrDefault>
     <w:pPrDefault/>
   </w:docDefaults>
-  <w:latentStyles w:defLockedState="0" w:defUIPriority="99" w:defSemiHidden="0" w:defUnhideWhenUsed="0" w:defQFormat="0" w:count="371">
+  <w:latentStyles w:defLockedState="0" w:defUIPriority="99" w:defSemiHidden="0" w:defUnhideWhenUsed="0" w:defQFormat="0" w:count="376">
     <w:lsdException w:name="Normal" w:uiPriority="0" w:qFormat="1"/>
     <w:lsdException w:name="heading 1" w:uiPriority="9" w:qFormat="1"/>
     <w:lsdException w:name="heading 2" w:semiHidden="1" w:uiPriority="9" w:unhideWhenUsed="1" w:qFormat="1"/>
@@ -2395,7 +2824,6 @@
     <w:lsdException w:name="HTML Sample" w:semiHidden="1" w:unhideWhenUsed="1"/>
     <w:lsdException w:name="HTML Typewriter" w:semiHidden="1" w:unhideWhenUsed="1"/>
     <w:lsdException w:name="HTML Variable" w:semiHidden="1" w:unhideWhenUsed="1"/>
-    <w:lsdException w:name="Normal Table" w:semiHidden="1" w:unhideWhenUsed="1"/>
     <w:lsdException w:name="annotation subject" w:semiHidden="1" w:unhideWhenUsed="1"/>
     <w:lsdException w:name="No List" w:semiHidden="1" w:unhideWhenUsed="1"/>
     <w:lsdException w:name="Outline List 1" w:semiHidden="1" w:unhideWhenUsed="1"/>
@@ -2438,11 +2866,8 @@
     <w:lsdException w:name="Table Contemporary" w:semiHidden="1" w:unhideWhenUsed="1"/>
     <w:lsdException w:name="Table Elegant" w:semiHidden="1" w:unhideWhenUsed="1"/>
     <w:lsdException w:name="Table Professional" w:semiHidden="1" w:unhideWhenUsed="1"/>
-    <w:lsdException w:name="Table Subtle 1" w:semiHidden="1" w:unhideWhenUsed="1"/>
     <w:lsdException w:name="Table Subtle 2" w:semiHidden="1" w:unhideWhenUsed="1"/>
     <w:lsdException w:name="Table Web 1" w:semiHidden="1" w:unhideWhenUsed="1"/>
-    <w:lsdException w:name="Table Web 2" w:semiHidden="1" w:unhideWhenUsed="1"/>
-    <w:lsdException w:name="Table Web 3" w:semiHidden="1" w:unhideWhenUsed="1"/>
     <w:lsdException w:name="Balloon Text" w:semiHidden="1" w:unhideWhenUsed="1"/>
     <w:lsdException w:name="Table Grid" w:uiPriority="39"/>
     <w:lsdException w:name="Table Theme" w:semiHidden="1" w:unhideWhenUsed="1"/>
@@ -2661,6 +3086,11 @@
     <w:lsdException w:name="List Table 5 Dark Accent 6" w:uiPriority="50"/>
     <w:lsdException w:name="List Table 6 Colorful Accent 6" w:uiPriority="51"/>
     <w:lsdException w:name="List Table 7 Colorful Accent 6" w:uiPriority="52"/>
+    <w:lsdException w:name="Mention" w:semiHidden="1" w:unhideWhenUsed="1"/>
+    <w:lsdException w:name="Smart Hyperlink" w:semiHidden="1" w:unhideWhenUsed="1"/>
+    <w:lsdException w:name="Hashtag" w:semiHidden="1" w:unhideWhenUsed="1"/>
+    <w:lsdException w:name="Unresolved Mention" w:semiHidden="1" w:unhideWhenUsed="1"/>
+    <w:lsdException w:name="Smart Link" w:semiHidden="1" w:unhideWhenUsed="1"/>
   </w:latentStyles>
   <w:style w:type="paragraph" w:default="1" w:styleId="Normal">
     <w:name w:val="Normal"/>

</xml_diff>

<commit_message>
Added social benefits to introduction and changed all further changes to the end/conclusion
</commit_message>
<xml_diff>
--- a/Background Research Report/Background Research Report.docx
+++ b/Background Research Report/Background Research Report.docx
@@ -1,6 +1,6 @@
 
 <file path=word/document.xml><?xml version="1.0" encoding="utf-8"?>
-<w:document xmlns:wpc="http://schemas.microsoft.com/office/word/2010/wordprocessingCanvas" xmlns:mc="http://schemas.openxmlformats.org/markup-compatibility/2006" xmlns:o="urn:schemas-microsoft-com:office:office" xmlns:r="http://schemas.openxmlformats.org/officeDocument/2006/relationships" xmlns:m="http://schemas.openxmlformats.org/officeDocument/2006/math" xmlns:v="urn:schemas-microsoft-com:vml" xmlns:wp14="http://schemas.microsoft.com/office/word/2010/wordprocessingDrawing" xmlns:wp="http://schemas.openxmlformats.org/drawingml/2006/wordprocessingDrawing" xmlns:w10="urn:schemas-microsoft-com:office:word" xmlns:w="http://schemas.openxmlformats.org/wordprocessingml/2006/main" xmlns:w14="http://schemas.microsoft.com/office/word/2010/wordml" xmlns:w15="http://schemas.microsoft.com/office/word/2012/wordml" xmlns:wpg="http://schemas.microsoft.com/office/word/2010/wordprocessingGroup" xmlns:wpi="http://schemas.microsoft.com/office/word/2010/wordprocessingInk" xmlns:wne="http://schemas.microsoft.com/office/word/2006/wordml" xmlns:wps="http://schemas.microsoft.com/office/word/2010/wordprocessingShape" mc:Ignorable="w14 w15 wp14">
+<w:document xmlns:wpc="http://schemas.microsoft.com/office/word/2010/wordprocessingCanvas" xmlns:cx="http://schemas.microsoft.com/office/drawing/2014/chartex" xmlns:cx1="http://schemas.microsoft.com/office/drawing/2015/9/8/chartex" xmlns:cx2="http://schemas.microsoft.com/office/drawing/2015/10/21/chartex" xmlns:cx3="http://schemas.microsoft.com/office/drawing/2016/5/9/chartex" xmlns:cx4="http://schemas.microsoft.com/office/drawing/2016/5/10/chartex" xmlns:cx5="http://schemas.microsoft.com/office/drawing/2016/5/11/chartex" xmlns:cx6="http://schemas.microsoft.com/office/drawing/2016/5/12/chartex" xmlns:cx7="http://schemas.microsoft.com/office/drawing/2016/5/13/chartex" xmlns:cx8="http://schemas.microsoft.com/office/drawing/2016/5/14/chartex" xmlns:mc="http://schemas.openxmlformats.org/markup-compatibility/2006" xmlns:aink="http://schemas.microsoft.com/office/drawing/2016/ink" xmlns:am3d="http://schemas.microsoft.com/office/drawing/2017/model3d" xmlns:o="urn:schemas-microsoft-com:office:office" xmlns:r="http://schemas.openxmlformats.org/officeDocument/2006/relationships" xmlns:m="http://schemas.openxmlformats.org/officeDocument/2006/math" xmlns:v="urn:schemas-microsoft-com:vml" xmlns:wp14="http://schemas.microsoft.com/office/word/2010/wordprocessingDrawing" xmlns:wp="http://schemas.openxmlformats.org/drawingml/2006/wordprocessingDrawing" xmlns:w10="urn:schemas-microsoft-com:office:word" xmlns:w="http://schemas.openxmlformats.org/wordprocessingml/2006/main" xmlns:w14="http://schemas.microsoft.com/office/word/2010/wordml" xmlns:w15="http://schemas.microsoft.com/office/word/2012/wordml" xmlns:w16cid="http://schemas.microsoft.com/office/word/2016/wordml/cid" xmlns:w16se="http://schemas.microsoft.com/office/word/2015/wordml/symex" xmlns:wpg="http://schemas.microsoft.com/office/word/2010/wordprocessingGroup" xmlns:wpi="http://schemas.microsoft.com/office/word/2010/wordprocessingInk" xmlns:wne="http://schemas.microsoft.com/office/word/2006/wordml" xmlns:wps="http://schemas.microsoft.com/office/word/2010/wordprocessingShape" mc:Ignorable="w14 w15 w16se w16cid wp14">
   <w:body>
     <w:p>
       <w:pPr>
@@ -370,9 +370,102 @@
       </w:r>
       <w:r>
         <w:rPr>
-          <w:rFonts w:ascii="Montserrat Light" w:hAnsi="Montserrat Light"/>
-        </w:rPr>
-        <w:t>Australia is missing out on a growing industry that could benefit the welfare and economics of the country.</w:t>
+          <w:rFonts w:ascii="Montserrat Light" w:hAnsi="Montserrat Light" w:cs="Calibri"/>
+          <w:color w:val="000000"/>
+        </w:rPr>
+        <w:t xml:space="preserve">Not only </w:t>
+      </w:r>
+      <w:r>
+        <w:rPr>
+          <w:rFonts w:ascii="Montserrat Light" w:hAnsi="Montserrat Light"/>
+        </w:rPr>
+        <w:t>Australia is missing out on a growing industry that could benefit</w:t>
+      </w:r>
+      <w:r>
+        <w:rPr>
+          <w:rFonts w:ascii="Montserrat Light" w:hAnsi="Montserrat Light"/>
+        </w:rPr>
+        <w:t xml:space="preserve"> our country’s social and economic welfare.</w:t>
+      </w:r>
+    </w:p>
+    <w:p>
+      <w:pPr>
+        <w:rPr>
+          <w:rFonts w:ascii="Montserrat Light" w:hAnsi="Montserrat Light"/>
+        </w:rPr>
+      </w:pPr>
+    </w:p>
+    <w:p>
+      <w:pPr>
+        <w:rPr>
+          <w:rFonts w:ascii="Montserrat Light" w:hAnsi="Montserrat Light"/>
+        </w:rPr>
+      </w:pPr>
+      <w:r>
+        <w:rPr>
+          <w:rFonts w:ascii="Montserrat Light" w:hAnsi="Montserrat Light"/>
+        </w:rPr>
+        <w:t>Esports offers a chance for those who are unable to participate in regular sports the opportunity to play and compete in similar environments</w:t>
+      </w:r>
+      <w:r>
+        <w:rPr>
+          <w:rFonts w:ascii="Montserrat Light" w:hAnsi="Montserrat Light"/>
+        </w:rPr>
+        <w:t>. This exposure</w:t>
+      </w:r>
+      <w:r>
+        <w:rPr>
+          <w:rFonts w:ascii="Montserrat Light" w:hAnsi="Montserrat Light"/>
+        </w:rPr>
+        <w:t xml:space="preserve"> allows </w:t>
+      </w:r>
+      <w:r>
+        <w:rPr>
+          <w:rFonts w:ascii="Montserrat Light" w:hAnsi="Montserrat Light"/>
+        </w:rPr>
+        <w:t>players to feel part of a social community in which they feel welcome and familiar with</w:t>
+      </w:r>
+      <w:r>
+        <w:rPr>
+          <w:rFonts w:ascii="Montserrat Light" w:hAnsi="Montserrat Light"/>
+        </w:rPr>
+        <w:t xml:space="preserve"> as well as </w:t>
+      </w:r>
+      <w:r>
+        <w:rPr>
+          <w:rFonts w:ascii="Montserrat Light" w:hAnsi="Montserrat Light"/>
+        </w:rPr>
+        <w:t>improv</w:t>
+      </w:r>
+      <w:r>
+        <w:rPr>
+          <w:rFonts w:ascii="Montserrat Light" w:hAnsi="Montserrat Light"/>
+        </w:rPr>
+        <w:t>ing</w:t>
+      </w:r>
+      <w:r>
+        <w:rPr>
+          <w:rFonts w:ascii="Montserrat Light" w:hAnsi="Montserrat Light"/>
+        </w:rPr>
+        <w:t xml:space="preserve"> fine motor skills</w:t>
+      </w:r>
+      <w:r>
+        <w:rPr>
+          <w:rFonts w:ascii="Montserrat Light" w:hAnsi="Montserrat Light"/>
+        </w:rPr>
+        <w:t xml:space="preserve"> and </w:t>
+      </w:r>
+      <w:r>
+        <w:rPr>
+          <w:rFonts w:ascii="Montserrat Light" w:hAnsi="Montserrat Light"/>
+        </w:rPr>
+        <w:t>hand-eye coordination</w:t>
+      </w:r>
+      <w:r>
+        <w:rPr>
+          <w:rFonts w:ascii="Montserrat Light" w:hAnsi="Montserrat Light"/>
+        </w:rPr>
+        <w:t>.</w:t>
       </w:r>
     </w:p>
     <w:p>
@@ -686,14 +779,7 @@
         <w:rPr>
           <w:rFonts w:ascii="Montserrat Light" w:hAnsi="Montserrat Light"/>
         </w:rPr>
-        <w:t xml:space="preserve">ue to Australia’s </w:t>
-      </w:r>
-      <w:r>
-        <w:rPr>
-          <w:rFonts w:ascii="Montserrat Light" w:hAnsi="Montserrat Light"/>
-        </w:rPr>
-        <w:lastRenderedPageBreak/>
-        <w:t>population compared to that of Korea and North America, it is very small meaning that there are less players in each region making it much more difficult to improve as a player</w:t>
+        <w:t>ue to Australia’s population compared to that of Korea and North America, it is very small meaning that there are less players in each region making it much more difficult to improve as a player</w:t>
       </w:r>
       <w:r>
         <w:rPr>
@@ -1086,27 +1172,267 @@
         <w:rPr>
           <w:rFonts w:ascii="Montserrat Light" w:hAnsi="Montserrat Light"/>
         </w:rPr>
+        <w:t xml:space="preserve"> (</w:t>
+      </w:r>
+      <w:r>
+        <w:rPr>
+          <w:rFonts w:ascii="Montserrat Light" w:hAnsi="Montserrat Light" w:cs="Calibri"/>
+          <w:color w:val="000000"/>
+        </w:rPr>
+        <w:t>Gibbs, 2018).</w:t>
+      </w:r>
+      <w:r>
+        <w:rPr>
+          <w:rFonts w:ascii="Montserrat Light" w:hAnsi="Montserrat Light"/>
+        </w:rPr>
         <w:t xml:space="preserve"> </w:t>
       </w:r>
-      <w:r>
-        <w:rPr>
-          <w:rFonts w:ascii="Montserrat Light" w:hAnsi="Montserrat Light"/>
-        </w:rPr>
-        <w:t>(</w:t>
-      </w:r>
-      <w:r>
-        <w:rPr>
-          <w:rFonts w:ascii="Montserrat Light" w:hAnsi="Montserrat Light" w:cs="Calibri"/>
-          <w:color w:val="000000"/>
-        </w:rPr>
-        <w:t>Gibbs, 2018</w:t>
-      </w:r>
-      <w:r>
-        <w:rPr>
-          <w:rFonts w:ascii="Montserrat Light" w:hAnsi="Montserrat Light" w:cs="Calibri"/>
-          <w:color w:val="000000"/>
-        </w:rPr>
-        <w:t>).</w:t>
+    </w:p>
+    <w:p>
+      <w:pPr>
+        <w:rPr>
+          <w:rFonts w:ascii="Montserrat Light" w:hAnsi="Montserrat Light"/>
+        </w:rPr>
+      </w:pPr>
+    </w:p>
+    <w:p>
+      <w:pPr>
+        <w:rPr>
+          <w:rFonts w:ascii="Montserrat Light" w:hAnsi="Montserrat Light"/>
+          <w:b/>
+        </w:rPr>
+      </w:pPr>
+      <w:r>
+        <w:rPr>
+          <w:rFonts w:ascii="Montserrat Light" w:hAnsi="Montserrat Light"/>
+          <w:b/>
+        </w:rPr>
+        <w:t>Australia’s Lack of International Events</w:t>
+      </w:r>
+    </w:p>
+    <w:p>
+      <w:pPr>
+        <w:rPr>
+          <w:rFonts w:ascii="Montserrat Light" w:hAnsi="Montserrat Light"/>
+        </w:rPr>
+      </w:pPr>
+      <w:r>
+        <w:rPr>
+          <w:rFonts w:ascii="Montserrat Light" w:hAnsi="Montserrat Light"/>
+        </w:rPr>
+        <w:t xml:space="preserve">Large events play a key role in </w:t>
+      </w:r>
+      <w:r>
+        <w:rPr>
+          <w:rFonts w:ascii="Montserrat Light" w:hAnsi="Montserrat Light"/>
+        </w:rPr>
+        <w:t>a country’s</w:t>
+      </w:r>
+      <w:r>
+        <w:rPr>
+          <w:rFonts w:ascii="Montserrat Light" w:hAnsi="Montserrat Light"/>
+        </w:rPr>
+        <w:t xml:space="preserve"> esports presence</w:t>
+      </w:r>
+      <w:r>
+        <w:rPr>
+          <w:rFonts w:ascii="Montserrat Light" w:hAnsi="Montserrat Light"/>
+        </w:rPr>
+        <w:t>,</w:t>
+      </w:r>
+      <w:r>
+        <w:rPr>
+          <w:rFonts w:ascii="Montserrat Light" w:hAnsi="Montserrat Light"/>
+        </w:rPr>
+        <w:t xml:space="preserve"> as it </w:t>
+      </w:r>
+      <w:r>
+        <w:rPr>
+          <w:rFonts w:ascii="Montserrat Light" w:hAnsi="Montserrat Light"/>
+        </w:rPr>
+        <w:t xml:space="preserve">brings both competitors and spectators to </w:t>
+      </w:r>
+      <w:r>
+        <w:rPr>
+          <w:rFonts w:ascii="Montserrat Light" w:hAnsi="Montserrat Light"/>
+        </w:rPr>
+        <w:t>the country to experience their competitive culture. Australia is extremely lacking in this area as there are ve</w:t>
+      </w:r>
+      <w:r>
+        <w:rPr>
+          <w:rFonts w:ascii="Montserrat Light" w:hAnsi="Montserrat Light"/>
+        </w:rPr>
+        <w:t xml:space="preserve">ry few major events that occur and is falling significantly far behind when compared to </w:t>
+      </w:r>
+      <w:r>
+        <w:rPr>
+          <w:rFonts w:ascii="Montserrat Light" w:hAnsi="Montserrat Light"/>
+        </w:rPr>
+        <w:t>othe</w:t>
+      </w:r>
+      <w:r>
+        <w:rPr>
+          <w:rFonts w:ascii="Montserrat Light" w:hAnsi="Montserrat Light"/>
+        </w:rPr>
+        <w:t xml:space="preserve">r countries such as America which have </w:t>
+      </w:r>
+      <w:r>
+        <w:rPr>
+          <w:rFonts w:ascii="Montserrat Light" w:hAnsi="Montserrat Light"/>
+        </w:rPr>
+        <w:t>more than one</w:t>
+      </w:r>
+      <w:r>
+        <w:rPr>
+          <w:rFonts w:ascii="Montserrat Light" w:hAnsi="Montserrat Light"/>
+        </w:rPr>
+        <w:t xml:space="preserve"> major event each month</w:t>
+      </w:r>
+      <w:r>
+        <w:rPr>
+          <w:rFonts w:ascii="Montserrat Light" w:hAnsi="Montserrat Light"/>
+        </w:rPr>
+        <w:t xml:space="preserve"> (</w:t>
+      </w:r>
+      <w:proofErr w:type="spellStart"/>
+      <w:r>
+        <w:rPr>
+          <w:rFonts w:ascii="Montserrat Light" w:hAnsi="Montserrat Light" w:cs="Calibri"/>
+          <w:color w:val="000000"/>
+        </w:rPr>
+        <w:t>Manisier</w:t>
+      </w:r>
+      <w:proofErr w:type="spellEnd"/>
+      <w:r>
+        <w:rPr>
+          <w:rFonts w:ascii="Montserrat Light" w:hAnsi="Montserrat Light" w:cs="Calibri"/>
+          <w:color w:val="000000"/>
+        </w:rPr>
+        <w:t>, </w:t>
+      </w:r>
+      <w:r>
+        <w:rPr>
+          <w:rFonts w:ascii="Montserrat Light" w:hAnsi="Montserrat Light" w:cs="Calibri"/>
+          <w:color w:val="000000"/>
+        </w:rPr>
+        <w:t>2019</w:t>
+      </w:r>
+      <w:r>
+        <w:rPr>
+          <w:rFonts w:ascii="Montserrat Light" w:hAnsi="Montserrat Light" w:cs="Calibri"/>
+          <w:color w:val="000000"/>
+        </w:rPr>
+        <w:t>)</w:t>
+      </w:r>
+      <w:r>
+        <w:rPr>
+          <w:rFonts w:ascii="Montserrat Light" w:hAnsi="Montserrat Light"/>
+        </w:rPr>
+        <w:t>.</w:t>
+      </w:r>
+    </w:p>
+    <w:p>
+      <w:pPr>
+        <w:rPr>
+          <w:rFonts w:ascii="Montserrat Light" w:hAnsi="Montserrat Light"/>
+        </w:rPr>
+      </w:pPr>
+    </w:p>
+    <w:p>
+      <w:pPr>
+        <w:rPr>
+          <w:rFonts w:ascii="Montserrat Light" w:hAnsi="Montserrat Light"/>
+        </w:rPr>
+      </w:pPr>
+      <w:r>
+        <w:rPr>
+          <w:rFonts w:ascii="Montserrat Light" w:hAnsi="Montserrat Light"/>
+        </w:rPr>
+        <w:t xml:space="preserve">Some people may argue that </w:t>
+      </w:r>
+      <w:r>
+        <w:rPr>
+          <w:rFonts w:ascii="Montserrat Light" w:hAnsi="Montserrat Light"/>
+        </w:rPr>
+        <w:t>Australia’s lack of events</w:t>
+      </w:r>
+      <w:r>
+        <w:rPr>
+          <w:rFonts w:ascii="Montserrat Light" w:hAnsi="Montserrat Light"/>
+        </w:rPr>
+        <w:t xml:space="preserve"> is due to </w:t>
+      </w:r>
+      <w:r>
+        <w:rPr>
+          <w:rFonts w:ascii="Montserrat Light" w:hAnsi="Montserrat Light"/>
+        </w:rPr>
+        <w:t>its</w:t>
+      </w:r>
+      <w:r>
+        <w:rPr>
+          <w:rFonts w:ascii="Montserrat Light" w:hAnsi="Montserrat Light"/>
+        </w:rPr>
+        <w:t xml:space="preserve"> isolation</w:t>
+      </w:r>
+      <w:r>
+        <w:rPr>
+          <w:rFonts w:ascii="Montserrat Light" w:hAnsi="Montserrat Light"/>
+        </w:rPr>
+        <w:t xml:space="preserve"> and the cost of travel</w:t>
+      </w:r>
+      <w:r>
+        <w:rPr>
+          <w:rFonts w:ascii="Montserrat Light" w:hAnsi="Montserrat Light"/>
+        </w:rPr>
+        <w:t xml:space="preserve"> to get there</w:t>
+      </w:r>
+      <w:r>
+        <w:rPr>
+          <w:rFonts w:ascii="Montserrat Light" w:hAnsi="Montserrat Light"/>
+        </w:rPr>
+        <w:t>. H</w:t>
+      </w:r>
+      <w:r>
+        <w:rPr>
+          <w:rFonts w:ascii="Montserrat Light" w:hAnsi="Montserrat Light"/>
+        </w:rPr>
+        <w:t>owever</w:t>
+      </w:r>
+      <w:r>
+        <w:rPr>
+          <w:rFonts w:ascii="Montserrat Light" w:hAnsi="Montserrat Light"/>
+        </w:rPr>
+        <w:t>,</w:t>
+      </w:r>
+      <w:r>
+        <w:rPr>
+          <w:rFonts w:ascii="Montserrat Light" w:hAnsi="Montserrat Light"/>
+        </w:rPr>
+        <w:t xml:space="preserve"> this is not the c</w:t>
+      </w:r>
+      <w:r>
+        <w:rPr>
+          <w:rFonts w:ascii="Montserrat Light" w:hAnsi="Montserrat Light"/>
+        </w:rPr>
+        <w:t xml:space="preserve">ase as major </w:t>
+      </w:r>
+      <w:r>
+        <w:rPr>
+          <w:rFonts w:ascii="Montserrat Light" w:hAnsi="Montserrat Light"/>
+        </w:rPr>
+        <w:t>events such as IEM</w:t>
+      </w:r>
+      <w:r>
+        <w:rPr>
+          <w:rFonts w:ascii="Montserrat Light" w:hAnsi="Montserrat Light"/>
+        </w:rPr>
+        <w:t xml:space="preserve">, hosted in </w:t>
+      </w:r>
+      <w:r>
+        <w:rPr>
+          <w:rFonts w:ascii="Montserrat Light" w:hAnsi="Montserrat Light"/>
+        </w:rPr>
+        <w:t>Sydney</w:t>
       </w:r>
       <w:r>
         <w:rPr>
@@ -1114,106 +1440,41 @@
         </w:rPr>
         <w:t xml:space="preserve"> </w:t>
       </w:r>
-    </w:p>
-    <w:p>
-      <w:pPr>
-        <w:rPr>
-          <w:rFonts w:ascii="Montserrat Light" w:hAnsi="Montserrat Light"/>
-        </w:rPr>
-      </w:pPr>
-    </w:p>
-    <w:p>
-      <w:pPr>
-        <w:rPr>
-          <w:rFonts w:ascii="Montserrat Light" w:hAnsi="Montserrat Light"/>
-          <w:b/>
-        </w:rPr>
-      </w:pPr>
-      <w:r>
-        <w:rPr>
-          <w:rFonts w:ascii="Montserrat Light" w:hAnsi="Montserrat Light"/>
-          <w:b/>
-        </w:rPr>
-        <w:t>Australia’s Lack of International Events</w:t>
-      </w:r>
-    </w:p>
-    <w:p>
-      <w:pPr>
-        <w:rPr>
-          <w:rFonts w:ascii="Montserrat Light" w:hAnsi="Montserrat Light"/>
-        </w:rPr>
-      </w:pPr>
-      <w:r>
-        <w:rPr>
-          <w:rFonts w:ascii="Montserrat Light" w:hAnsi="Montserrat Light"/>
-        </w:rPr>
-        <w:t xml:space="preserve">Large events play a key role in </w:t>
-      </w:r>
-      <w:r>
-        <w:rPr>
-          <w:rFonts w:ascii="Montserrat Light" w:hAnsi="Montserrat Light"/>
-        </w:rPr>
-        <w:t>a country’s</w:t>
-      </w:r>
-      <w:r>
-        <w:rPr>
-          <w:rFonts w:ascii="Montserrat Light" w:hAnsi="Montserrat Light"/>
-        </w:rPr>
-        <w:t xml:space="preserve"> esports presence</w:t>
-      </w:r>
-      <w:r>
-        <w:rPr>
-          <w:rFonts w:ascii="Montserrat Light" w:hAnsi="Montserrat Light"/>
-        </w:rPr>
-        <w:t>,</w:t>
-      </w:r>
-      <w:r>
-        <w:rPr>
-          <w:rFonts w:ascii="Montserrat Light" w:hAnsi="Montserrat Light"/>
-        </w:rPr>
-        <w:t xml:space="preserve"> as it </w:t>
-      </w:r>
-      <w:r>
-        <w:rPr>
-          <w:rFonts w:ascii="Montserrat Light" w:hAnsi="Montserrat Light"/>
-        </w:rPr>
-        <w:t xml:space="preserve">brings both competitors and spectators to </w:t>
-      </w:r>
-      <w:r>
-        <w:rPr>
-          <w:rFonts w:ascii="Montserrat Light" w:hAnsi="Montserrat Light"/>
-        </w:rPr>
-        <w:t>the country to experience their competitive culture. Australia is extremely lacking in this area as there are ve</w:t>
-      </w:r>
-      <w:r>
-        <w:rPr>
-          <w:rFonts w:ascii="Montserrat Light" w:hAnsi="Montserrat Light"/>
-        </w:rPr>
-        <w:t xml:space="preserve">ry few major events that occur and is falling significantly far behind when compared to </w:t>
-      </w:r>
-      <w:r>
-        <w:rPr>
-          <w:rFonts w:ascii="Montserrat Light" w:hAnsi="Montserrat Light"/>
-        </w:rPr>
-        <w:t>othe</w:t>
-      </w:r>
-      <w:r>
-        <w:rPr>
-          <w:rFonts w:ascii="Montserrat Light" w:hAnsi="Montserrat Light"/>
-        </w:rPr>
-        <w:t xml:space="preserve">r countries such as America which have </w:t>
-      </w:r>
-      <w:r>
-        <w:rPr>
-          <w:rFonts w:ascii="Montserrat Light" w:hAnsi="Montserrat Light"/>
-        </w:rPr>
-        <w:t>more than one</w:t>
-      </w:r>
-      <w:r>
-        <w:rPr>
-          <w:rFonts w:ascii="Montserrat Light" w:hAnsi="Montserrat Light"/>
-        </w:rPr>
-        <w:t xml:space="preserve"> major event each month</w:t>
+      <w:r>
+        <w:rPr>
+          <w:rFonts w:ascii="Montserrat Light" w:hAnsi="Montserrat Light"/>
+        </w:rPr>
+        <w:t>each year brings thousands</w:t>
+      </w:r>
+      <w:r>
+        <w:rPr>
+          <w:rFonts w:ascii="Montserrat Light" w:hAnsi="Montserrat Light"/>
+        </w:rPr>
+        <w:t xml:space="preserve"> of spectators each year</w:t>
+      </w:r>
+      <w:r>
+        <w:rPr>
+          <w:rFonts w:ascii="Montserrat Light" w:hAnsi="Montserrat Light"/>
+        </w:rPr>
+        <w:t xml:space="preserve"> </w:t>
+      </w:r>
+      <w:r>
+        <w:rPr>
+          <w:rFonts w:ascii="Montserrat Light" w:hAnsi="Montserrat Light"/>
+        </w:rPr>
+        <w:t xml:space="preserve">which fill out Olympic stadiums, </w:t>
+      </w:r>
+      <w:r>
+        <w:rPr>
+          <w:rFonts w:ascii="Montserrat Light" w:hAnsi="Montserrat Light"/>
+        </w:rPr>
+        <w:t xml:space="preserve">proving that it is possible </w:t>
+      </w:r>
+      <w:r>
+        <w:rPr>
+          <w:rFonts w:ascii="Montserrat Light" w:hAnsi="Montserrat Light"/>
+        </w:rPr>
+        <w:t>for Australia to host big events</w:t>
       </w:r>
       <w:r>
         <w:rPr>
@@ -1221,198 +1482,21 @@
         </w:rPr>
         <w:t xml:space="preserve"> (</w:t>
       </w:r>
-      <w:r>
-        <w:rPr>
-          <w:rFonts w:ascii="Montserrat Light" w:hAnsi="Montserrat Light" w:cs="Calibri"/>
-          <w:color w:val="000000"/>
-        </w:rPr>
-        <w:t>Manisier, </w:t>
-      </w:r>
-      <w:r>
-        <w:rPr>
-          <w:rFonts w:ascii="Montserrat Light" w:hAnsi="Montserrat Light" w:cs="Calibri"/>
-          <w:color w:val="000000"/>
-        </w:rPr>
-        <w:t>2019</w:t>
-      </w:r>
-      <w:r>
-        <w:rPr>
-          <w:rFonts w:ascii="Montserrat Light" w:hAnsi="Montserrat Light" w:cs="Calibri"/>
-          <w:color w:val="000000"/>
-        </w:rPr>
-        <w:t>)</w:t>
-      </w:r>
-      <w:r>
-        <w:rPr>
-          <w:rFonts w:ascii="Montserrat Light" w:hAnsi="Montserrat Light"/>
-        </w:rPr>
-        <w:t>.</w:t>
-      </w:r>
-    </w:p>
-    <w:p>
-      <w:pPr>
-        <w:rPr>
-          <w:rFonts w:ascii="Montserrat Light" w:hAnsi="Montserrat Light"/>
-        </w:rPr>
-      </w:pPr>
-    </w:p>
-    <w:p>
-      <w:pPr>
-        <w:rPr>
-          <w:rFonts w:ascii="Montserrat Light" w:hAnsi="Montserrat Light"/>
-        </w:rPr>
-      </w:pPr>
-      <w:r>
-        <w:rPr>
-          <w:rFonts w:ascii="Montserrat Light" w:hAnsi="Montserrat Light"/>
-        </w:rPr>
-        <w:t xml:space="preserve">Some people may argue that </w:t>
-      </w:r>
-      <w:r>
-        <w:rPr>
-          <w:rFonts w:ascii="Montserrat Light" w:hAnsi="Montserrat Light"/>
-        </w:rPr>
-        <w:t>Australia’s lack of events</w:t>
-      </w:r>
-      <w:r>
-        <w:rPr>
-          <w:rFonts w:ascii="Montserrat Light" w:hAnsi="Montserrat Light"/>
-        </w:rPr>
-        <w:t xml:space="preserve"> is due to </w:t>
-      </w:r>
-      <w:r>
-        <w:rPr>
-          <w:rFonts w:ascii="Montserrat Light" w:hAnsi="Montserrat Light"/>
-        </w:rPr>
-        <w:t>its</w:t>
-      </w:r>
-      <w:r>
-        <w:rPr>
-          <w:rFonts w:ascii="Montserrat Light" w:hAnsi="Montserrat Light"/>
-        </w:rPr>
-        <w:t xml:space="preserve"> isolation</w:t>
-      </w:r>
-      <w:r>
-        <w:rPr>
-          <w:rFonts w:ascii="Montserrat Light" w:hAnsi="Montserrat Light"/>
-        </w:rPr>
-        <w:t xml:space="preserve"> and the cost of travel</w:t>
-      </w:r>
-      <w:r>
-        <w:rPr>
-          <w:rFonts w:ascii="Montserrat Light" w:hAnsi="Montserrat Light"/>
-        </w:rPr>
-        <w:t xml:space="preserve"> to get there</w:t>
-      </w:r>
-      <w:r>
-        <w:rPr>
-          <w:rFonts w:ascii="Montserrat Light" w:hAnsi="Montserrat Light"/>
-        </w:rPr>
-        <w:t>. H</w:t>
-      </w:r>
-      <w:r>
-        <w:rPr>
-          <w:rFonts w:ascii="Montserrat Light" w:hAnsi="Montserrat Light"/>
-        </w:rPr>
-        <w:t>owever</w:t>
-      </w:r>
-      <w:r>
-        <w:rPr>
-          <w:rFonts w:ascii="Montserrat Light" w:hAnsi="Montserrat Light"/>
-        </w:rPr>
-        <w:t>,</w:t>
-      </w:r>
-      <w:r>
-        <w:rPr>
-          <w:rFonts w:ascii="Montserrat Light" w:hAnsi="Montserrat Light"/>
-        </w:rPr>
-        <w:t xml:space="preserve"> this is not the c</w:t>
-      </w:r>
-      <w:r>
-        <w:rPr>
-          <w:rFonts w:ascii="Montserrat Light" w:hAnsi="Montserrat Light"/>
-        </w:rPr>
-        <w:t xml:space="preserve">ase as major </w:t>
-      </w:r>
-      <w:r>
-        <w:rPr>
-          <w:rFonts w:ascii="Montserrat Light" w:hAnsi="Montserrat Light"/>
-        </w:rPr>
-        <w:t>events such as IEM</w:t>
-      </w:r>
-      <w:r>
-        <w:rPr>
-          <w:rFonts w:ascii="Montserrat Light" w:hAnsi="Montserrat Light"/>
-        </w:rPr>
-        <w:t xml:space="preserve">, hosted in </w:t>
-      </w:r>
-      <w:r>
-        <w:rPr>
-          <w:rFonts w:ascii="Montserrat Light" w:hAnsi="Montserrat Light"/>
-        </w:rPr>
-        <w:t>Sydney</w:t>
-      </w:r>
-      <w:r>
-        <w:rPr>
-          <w:rFonts w:ascii="Montserrat Light" w:hAnsi="Montserrat Light"/>
-        </w:rPr>
-        <w:t xml:space="preserve"> </w:t>
-      </w:r>
-      <w:r>
-        <w:rPr>
-          <w:rFonts w:ascii="Montserrat Light" w:hAnsi="Montserrat Light"/>
-        </w:rPr>
-        <w:t>each year brings thousands</w:t>
-      </w:r>
-      <w:r>
-        <w:rPr>
-          <w:rFonts w:ascii="Montserrat Light" w:hAnsi="Montserrat Light"/>
-        </w:rPr>
-        <w:t xml:space="preserve"> of </w:t>
-      </w:r>
-      <w:r>
-        <w:rPr>
-          <w:rFonts w:ascii="Montserrat Light" w:hAnsi="Montserrat Light"/>
-        </w:rPr>
-        <w:lastRenderedPageBreak/>
-        <w:t>spectators each year</w:t>
-      </w:r>
-      <w:r>
-        <w:rPr>
-          <w:rFonts w:ascii="Montserrat Light" w:hAnsi="Montserrat Light"/>
-        </w:rPr>
-        <w:t xml:space="preserve"> </w:t>
-      </w:r>
-      <w:r>
-        <w:rPr>
-          <w:rFonts w:ascii="Montserrat Light" w:hAnsi="Montserrat Light"/>
-        </w:rPr>
-        <w:t xml:space="preserve">which fill out Olympic stadiums, </w:t>
-      </w:r>
-      <w:r>
-        <w:rPr>
-          <w:rFonts w:ascii="Montserrat Light" w:hAnsi="Montserrat Light"/>
-        </w:rPr>
-        <w:t xml:space="preserve">proving that it is possible </w:t>
-      </w:r>
-      <w:r>
-        <w:rPr>
-          <w:rFonts w:ascii="Montserrat Light" w:hAnsi="Montserrat Light"/>
-        </w:rPr>
-        <w:t>for Australia to host big events</w:t>
-      </w:r>
-      <w:r>
-        <w:rPr>
-          <w:rFonts w:ascii="Montserrat Light" w:hAnsi="Montserrat Light"/>
-        </w:rPr>
-        <w:t xml:space="preserve"> (</w:t>
-      </w:r>
-      <w:r>
-        <w:rPr>
-          <w:rFonts w:ascii="Montserrat Light" w:hAnsi="Montserrat Light" w:cs="Calibri"/>
-          <w:color w:val="000000"/>
-        </w:rPr>
-        <w:t>Manisier, </w:t>
+      <w:proofErr w:type="spellStart"/>
+      <w:r>
+        <w:rPr>
+          <w:rFonts w:ascii="Montserrat Light" w:hAnsi="Montserrat Light" w:cs="Calibri"/>
+          <w:color w:val="000000"/>
+        </w:rPr>
+        <w:t>Manisier</w:t>
+      </w:r>
+      <w:proofErr w:type="spellEnd"/>
+      <w:r>
+        <w:rPr>
+          <w:rFonts w:ascii="Montserrat Light" w:hAnsi="Montserrat Light" w:cs="Calibri"/>
+          <w:color w:val="000000"/>
+        </w:rPr>
+        <w:t>, </w:t>
       </w:r>
       <w:r>
         <w:rPr>
@@ -1599,7 +1683,14 @@
         <w:rPr>
           <w:rFonts w:ascii="Montserrat Light" w:hAnsi="Montserrat Light"/>
         </w:rPr>
-        <w:t>. One way that was established was through playing on international servers which results in players experiencing lag and various other internet issues which are infamously common in Australia</w:t>
+        <w:t xml:space="preserve">. One way that was established was through playing on international servers which results in players experiencing lag and various </w:t>
+      </w:r>
+      <w:r>
+        <w:rPr>
+          <w:rFonts w:ascii="Montserrat Light" w:hAnsi="Montserrat Light"/>
+        </w:rPr>
+        <w:lastRenderedPageBreak/>
+        <w:t>other internet issues which are infamously common in Australia</w:t>
       </w:r>
       <w:r>
         <w:rPr>
@@ -1648,11 +1739,19 @@
           <w:rFonts w:ascii="Montserrat Light" w:hAnsi="Montserrat Light"/>
         </w:rPr>
       </w:pPr>
-      <w:r>
-        <w:rPr>
-          <w:rFonts w:ascii="Montserrat Light" w:hAnsi="Montserrat Light"/>
-        </w:rPr>
-        <w:t xml:space="preserve">So what exactly is lag and how can it help to benefit Australia’s internet issues and help us perform and become more internationally noticed. </w:t>
+      <w:proofErr w:type="gramStart"/>
+      <w:r>
+        <w:rPr>
+          <w:rFonts w:ascii="Montserrat Light" w:hAnsi="Montserrat Light"/>
+        </w:rPr>
+        <w:t>So</w:t>
+      </w:r>
+      <w:proofErr w:type="gramEnd"/>
+      <w:r>
+        <w:rPr>
+          <w:rFonts w:ascii="Montserrat Light" w:hAnsi="Montserrat Light"/>
+        </w:rPr>
+        <w:t xml:space="preserve"> what exactly is lag and how can it help to benefit Australia’s internet issues and help us perform and become more internationally noticed. </w:t>
       </w:r>
       <w:r>
         <w:rPr>
@@ -1770,1248 +1869,1213 @@
         </w:rPr>
         <w:t xml:space="preserve"> where they play the game more regularly</w:t>
       </w:r>
+    </w:p>
+    <w:p>
+      <w:pPr>
+        <w:rPr>
+          <w:rFonts w:ascii="Montserrat Light" w:hAnsi="Montserrat Light"/>
+        </w:rPr>
+      </w:pPr>
+    </w:p>
+    <w:p>
+      <w:pPr>
+        <w:rPr>
+          <w:rFonts w:ascii="Montserrat Light" w:hAnsi="Montserrat Light"/>
+          <w:b/>
+        </w:rPr>
+      </w:pPr>
+      <w:r>
+        <w:rPr>
+          <w:rFonts w:ascii="Montserrat Light" w:hAnsi="Montserrat Light"/>
+          <w:b/>
+        </w:rPr>
+        <w:t>Solving Australia’s Internet</w:t>
+      </w:r>
+      <w:r>
+        <w:rPr>
+          <w:rFonts w:ascii="Montserrat Light" w:hAnsi="Montserrat Light"/>
+          <w:b/>
+        </w:rPr>
+        <w:t xml:space="preserve"> for the Players</w:t>
+      </w:r>
+    </w:p>
+    <w:p>
+      <w:pPr>
+        <w:rPr>
+          <w:rFonts w:ascii="Montserrat Light" w:hAnsi="Montserrat Light"/>
+          <w:bCs/>
+        </w:rPr>
+      </w:pPr>
+      <w:r>
+        <w:rPr>
+          <w:rFonts w:ascii="Montserrat Light" w:hAnsi="Montserrat Light"/>
+          <w:bCs/>
+        </w:rPr>
+        <w:t>Currently, Australia’s internet</w:t>
+      </w:r>
+      <w:r>
+        <w:rPr>
+          <w:rFonts w:ascii="Montserrat Light" w:hAnsi="Montserrat Light"/>
+          <w:bCs/>
+        </w:rPr>
+        <w:t xml:space="preserve"> </w:t>
+      </w:r>
+      <w:r>
+        <w:rPr>
+          <w:rFonts w:ascii="Montserrat Light" w:hAnsi="Montserrat Light"/>
+          <w:bCs/>
+        </w:rPr>
+        <w:t xml:space="preserve">works through </w:t>
+      </w:r>
+      <w:r>
+        <w:rPr>
+          <w:rFonts w:ascii="Montserrat Light" w:hAnsi="Montserrat Light"/>
+          <w:bCs/>
+        </w:rPr>
+        <w:t>copper wiring which</w:t>
+      </w:r>
+      <w:r>
+        <w:rPr>
+          <w:rFonts w:ascii="Montserrat Light" w:hAnsi="Montserrat Light"/>
+          <w:bCs/>
+        </w:rPr>
+        <w:t xml:space="preserve"> cover the majority of the country. </w:t>
+      </w:r>
+      <w:r>
+        <w:rPr>
+          <w:rFonts w:ascii="Montserrat Light" w:hAnsi="Montserrat Light"/>
+          <w:bCs/>
+        </w:rPr>
+        <w:t xml:space="preserve">However, this type of internet is extremely outdated making Australia fall behind </w:t>
+      </w:r>
+      <w:r>
+        <w:rPr>
+          <w:rFonts w:ascii="Montserrat Light" w:hAnsi="Montserrat Light"/>
+          <w:bCs/>
+        </w:rPr>
+        <w:t>from the rest of the technological world putting it at 62</w:t>
+      </w:r>
+      <w:r>
+        <w:rPr>
+          <w:rFonts w:ascii="Montserrat Light" w:hAnsi="Montserrat Light"/>
+          <w:bCs/>
+          <w:vertAlign w:val="superscript"/>
+        </w:rPr>
+        <w:t>nd</w:t>
+      </w:r>
+      <w:r>
+        <w:rPr>
+          <w:rFonts w:ascii="Montserrat Light" w:hAnsi="Montserrat Light"/>
+          <w:bCs/>
+        </w:rPr>
+        <w:t xml:space="preserve"> in the world in terms of internet speed</w:t>
+      </w:r>
+      <w:r>
+        <w:rPr>
+          <w:rFonts w:ascii="Montserrat Light" w:hAnsi="Montserrat Light"/>
+          <w:bCs/>
+        </w:rPr>
+        <w:t xml:space="preserve"> (</w:t>
+      </w:r>
+      <w:r>
+        <w:rPr>
+          <w:rStyle w:val="Emphasis"/>
+          <w:rFonts w:ascii="Montserrat Light" w:hAnsi="Montserrat Light" w:cs="Calibri"/>
+          <w:color w:val="000000"/>
+        </w:rPr>
+        <w:t>Australia's Internet Speeds Are Getting Faster, Slower Than Everyone Else</w:t>
+      </w:r>
+      <w:r>
+        <w:rPr>
+          <w:rFonts w:ascii="Montserrat Light" w:hAnsi="Montserrat Light" w:cs="Calibri"/>
+          <w:color w:val="000000"/>
+        </w:rPr>
+        <w:t xml:space="preserve">, </w:t>
+      </w:r>
+      <w:r>
+        <w:rPr>
+          <w:rFonts w:ascii="Montserrat Light" w:hAnsi="Montserrat Light" w:cs="Calibri"/>
+          <w:color w:val="000000"/>
+        </w:rPr>
+        <w:t>2020</w:t>
+      </w:r>
+      <w:r>
+        <w:rPr>
+          <w:rFonts w:ascii="Montserrat Light" w:hAnsi="Montserrat Light" w:cs="Calibri"/>
+          <w:color w:val="000000"/>
+        </w:rPr>
+        <w:t>)</w:t>
+      </w:r>
+      <w:r>
+        <w:rPr>
+          <w:rFonts w:ascii="Montserrat Light" w:hAnsi="Montserrat Light"/>
+          <w:bCs/>
+        </w:rPr>
+        <w:t>.</w:t>
+      </w:r>
+    </w:p>
+    <w:p>
+      <w:pPr>
+        <w:rPr>
+          <w:rFonts w:ascii="Montserrat Light" w:hAnsi="Montserrat Light"/>
+          <w:bCs/>
+        </w:rPr>
+      </w:pPr>
+    </w:p>
+    <w:p>
+      <w:pPr>
+        <w:rPr>
+          <w:rFonts w:ascii="Montserrat Light" w:hAnsi="Montserrat Light"/>
+          <w:bCs/>
+        </w:rPr>
+      </w:pPr>
+      <w:r>
+        <w:rPr>
+          <w:rFonts w:ascii="Montserrat Light" w:hAnsi="Montserrat Light"/>
+          <w:bCs/>
+        </w:rPr>
+        <w:t>Various solutions currently do exi</w:t>
+      </w:r>
+      <w:r>
+        <w:rPr>
+          <w:rFonts w:ascii="Montserrat Light" w:hAnsi="Montserrat Light"/>
+          <w:bCs/>
+        </w:rPr>
+        <w:t>s</w:t>
+      </w:r>
+      <w:r>
+        <w:rPr>
+          <w:rFonts w:ascii="Montserrat Light" w:hAnsi="Montserrat Light"/>
+          <w:bCs/>
+        </w:rPr>
+        <w:t>t such as NBN which have attempted</w:t>
+      </w:r>
+      <w:r>
+        <w:rPr>
+          <w:rFonts w:ascii="Montserrat Light" w:hAnsi="Montserrat Light"/>
+          <w:bCs/>
+        </w:rPr>
+        <w:t xml:space="preserve"> t</w:t>
+      </w:r>
+      <w:r>
+        <w:rPr>
+          <w:rFonts w:ascii="Montserrat Light" w:hAnsi="Montserrat Light"/>
+          <w:bCs/>
+        </w:rPr>
+        <w:t>o bring Australia’s internet to higher and more modern speeds.</w:t>
+      </w:r>
+      <w:r>
+        <w:rPr>
+          <w:rFonts w:ascii="Montserrat Light" w:hAnsi="Montserrat Light"/>
+          <w:bCs/>
+        </w:rPr>
+        <w:t xml:space="preserve"> </w:t>
+      </w:r>
+      <w:r>
+        <w:rPr>
+          <w:rFonts w:ascii="Montserrat Light" w:hAnsi="Montserrat Light"/>
+          <w:bCs/>
+        </w:rPr>
+        <w:t>One problem with NBN is that it uses the ex</w:t>
+      </w:r>
+      <w:r>
+        <w:rPr>
+          <w:rFonts w:ascii="Montserrat Light" w:hAnsi="Montserrat Light"/>
+          <w:bCs/>
+        </w:rPr>
+        <w:t>isting copper network</w:t>
+      </w:r>
+      <w:r>
+        <w:rPr>
+          <w:rFonts w:ascii="Montserrat Light" w:hAnsi="Montserrat Light"/>
+          <w:bCs/>
+        </w:rPr>
+        <w:t xml:space="preserve"> which severely limit the maximum speeds that could be </w:t>
+      </w:r>
+      <w:r>
+        <w:rPr>
+          <w:rFonts w:ascii="Montserrat Light" w:hAnsi="Montserrat Light"/>
+          <w:bCs/>
+        </w:rPr>
+        <w:t>achieved</w:t>
+      </w:r>
+      <w:r>
+        <w:rPr>
+          <w:rFonts w:ascii="Montserrat Light" w:hAnsi="Montserrat Light"/>
+          <w:bCs/>
+        </w:rPr>
+        <w:t xml:space="preserve"> (</w:t>
+      </w:r>
+      <w:r>
+        <w:rPr>
+          <w:rStyle w:val="Emphasis"/>
+          <w:rFonts w:ascii="Montserrat Light" w:hAnsi="Montserrat Light" w:cs="Calibri"/>
+          <w:color w:val="000000"/>
+        </w:rPr>
+        <w:t>NBN Fibre to the Node: Everything you need to know</w:t>
+      </w:r>
+      <w:r>
+        <w:rPr>
+          <w:rFonts w:ascii="Montserrat Light" w:hAnsi="Montserrat Light" w:cs="Calibri"/>
+          <w:color w:val="000000"/>
+        </w:rPr>
+        <w:t xml:space="preserve">, </w:t>
+      </w:r>
+      <w:r>
+        <w:rPr>
+          <w:rFonts w:ascii="Montserrat Light" w:hAnsi="Montserrat Light" w:cs="Calibri"/>
+          <w:color w:val="000000"/>
+        </w:rPr>
+        <w:t>2018</w:t>
+      </w:r>
+      <w:r>
+        <w:rPr>
+          <w:rFonts w:ascii="Montserrat Light" w:hAnsi="Montserrat Light" w:cs="Calibri"/>
+          <w:color w:val="000000"/>
+        </w:rPr>
+        <w:t>)</w:t>
+      </w:r>
+      <w:r>
+        <w:rPr>
+          <w:rFonts w:ascii="Montserrat Light" w:hAnsi="Montserrat Light"/>
+          <w:bCs/>
+        </w:rPr>
+        <w:t xml:space="preserve">. If future plans for esports were to </w:t>
+      </w:r>
+      <w:r>
+        <w:rPr>
+          <w:rFonts w:ascii="Montserrat Light" w:hAnsi="Montserrat Light"/>
+          <w:bCs/>
+        </w:rPr>
+        <w:t xml:space="preserve">be sustainable </w:t>
+      </w:r>
+      <w:r>
+        <w:rPr>
+          <w:rFonts w:ascii="Montserrat Light" w:hAnsi="Montserrat Light"/>
+          <w:bCs/>
+        </w:rPr>
+        <w:t>for the future, this method of improving the internet would not be sufficient.</w:t>
+      </w:r>
+    </w:p>
+    <w:p>
+      <w:pPr>
+        <w:rPr>
+          <w:rFonts w:ascii="Montserrat Light" w:hAnsi="Montserrat Light"/>
+          <w:bCs/>
+        </w:rPr>
+      </w:pPr>
+    </w:p>
+    <w:p>
+      <w:pPr>
+        <w:rPr>
+          <w:rFonts w:ascii="Montserrat Light" w:hAnsi="Montserrat Light"/>
+          <w:bCs/>
+        </w:rPr>
+      </w:pPr>
+      <w:r>
+        <w:rPr>
+          <w:rFonts w:ascii="Montserrat Light" w:hAnsi="Montserrat Light"/>
+          <w:bCs/>
+        </w:rPr>
+        <w:t>Fibre optic, the same system which South Korea use for their internet</w:t>
+      </w:r>
+      <w:r>
+        <w:rPr>
+          <w:rFonts w:ascii="Montserrat Light" w:hAnsi="Montserrat Light"/>
+          <w:bCs/>
+        </w:rPr>
+        <w:t xml:space="preserve"> would also be considered a good solution</w:t>
+      </w:r>
+      <w:r>
+        <w:rPr>
+          <w:rFonts w:ascii="Montserrat Light" w:hAnsi="Montserrat Light"/>
+          <w:bCs/>
+        </w:rPr>
+        <w:t xml:space="preserve">. </w:t>
+      </w:r>
+      <w:r>
+        <w:rPr>
+          <w:rFonts w:ascii="Montserrat Light" w:hAnsi="Montserrat Light"/>
+          <w:bCs/>
+        </w:rPr>
+        <w:t xml:space="preserve">Fibre optic consists of </w:t>
+      </w:r>
+      <w:r>
+        <w:rPr>
+          <w:rFonts w:ascii="Montserrat Light" w:hAnsi="Montserrat Light"/>
+          <w:bCs/>
+        </w:rPr>
+        <w:t xml:space="preserve">tubes of light </w:t>
+      </w:r>
+      <w:r>
+        <w:rPr>
+          <w:rFonts w:ascii="Montserrat Light" w:hAnsi="Montserrat Light"/>
+          <w:bCs/>
+        </w:rPr>
+        <w:t>which act as the network, it is extremely fast as data is carried at light speed</w:t>
+      </w:r>
+      <w:r>
+        <w:rPr>
+          <w:rFonts w:ascii="Montserrat Light" w:hAnsi="Montserrat Light"/>
+          <w:bCs/>
+        </w:rPr>
+        <w:t xml:space="preserve"> (</w:t>
+      </w:r>
+      <w:r>
+        <w:rPr>
+          <w:rFonts w:ascii="Montserrat Light" w:hAnsi="Montserrat Light" w:cs="Calibri"/>
+          <w:color w:val="000000"/>
+        </w:rPr>
+        <w:t xml:space="preserve">T A, </w:t>
+      </w:r>
+      <w:r>
+        <w:rPr>
+          <w:rFonts w:ascii="Montserrat Light" w:hAnsi="Montserrat Light" w:cs="Calibri"/>
+          <w:color w:val="000000"/>
+        </w:rPr>
+        <w:t>2017). </w:t>
+      </w:r>
+      <w:r>
+        <w:rPr>
+          <w:rFonts w:ascii="Montserrat Light" w:hAnsi="Montserrat Light"/>
+          <w:bCs/>
+        </w:rPr>
+        <w:t xml:space="preserve">However, due to Australia’s large land size, it would extremely costly and difficult to cover </w:t>
+      </w:r>
+      <w:r>
+        <w:rPr>
+          <w:rFonts w:ascii="Montserrat Light" w:hAnsi="Montserrat Light"/>
+          <w:bCs/>
+        </w:rPr>
+        <w:t>the whole country</w:t>
+      </w:r>
+      <w:r>
+        <w:rPr>
+          <w:rFonts w:ascii="Montserrat Light" w:hAnsi="Montserrat Light"/>
+          <w:bCs/>
+        </w:rPr>
+        <w:t xml:space="preserve"> </w:t>
+      </w:r>
+      <w:r>
+        <w:rPr>
+          <w:rFonts w:ascii="Montserrat Light" w:hAnsi="Montserrat Light"/>
+          <w:bCs/>
+        </w:rPr>
+        <w:t>in this technology.</w:t>
+      </w:r>
+    </w:p>
+    <w:p>
+      <w:pPr>
+        <w:rPr>
+          <w:rFonts w:ascii="Montserrat Light" w:hAnsi="Montserrat Light"/>
+          <w:bCs/>
+        </w:rPr>
+      </w:pPr>
+    </w:p>
+    <w:p>
+      <w:pPr>
+        <w:rPr>
+          <w:rFonts w:ascii="Montserrat Light" w:hAnsi="Montserrat Light"/>
+          <w:bCs/>
+        </w:rPr>
+      </w:pPr>
+      <w:r>
+        <w:rPr>
+          <w:rFonts w:ascii="Montserrat Light" w:hAnsi="Montserrat Light"/>
+          <w:bCs/>
+        </w:rPr>
+        <w:t>The proposed solution however is something a little more unique and more sustainable</w:t>
+      </w:r>
+      <w:r>
+        <w:rPr>
+          <w:rFonts w:ascii="Montserrat Light" w:hAnsi="Montserrat Light"/>
+          <w:bCs/>
+        </w:rPr>
+        <w:t xml:space="preserve"> for the future. </w:t>
+      </w:r>
+      <w:r>
+        <w:rPr>
+          <w:rFonts w:ascii="Montserrat Light" w:hAnsi="Montserrat Light"/>
+          <w:bCs/>
+        </w:rPr>
+        <w:t xml:space="preserve">Starlink satellites </w:t>
+      </w:r>
+      <w:r>
+        <w:rPr>
+          <w:rFonts w:ascii="Montserrat Light" w:hAnsi="Montserrat Light"/>
+          <w:bCs/>
+        </w:rPr>
+        <w:t>are</w:t>
+      </w:r>
+      <w:r>
+        <w:rPr>
+          <w:rFonts w:ascii="Montserrat Light" w:hAnsi="Montserrat Light"/>
+          <w:bCs/>
+        </w:rPr>
+        <w:t xml:space="preserve"> a project </w:t>
+      </w:r>
+      <w:r>
+        <w:rPr>
+          <w:rFonts w:ascii="Montserrat Light" w:hAnsi="Montserrat Light"/>
+          <w:bCs/>
+        </w:rPr>
+        <w:t xml:space="preserve">created by Space X </w:t>
+      </w:r>
+      <w:r>
+        <w:rPr>
+          <w:rFonts w:ascii="Montserrat Light" w:hAnsi="Montserrat Light"/>
+          <w:bCs/>
+        </w:rPr>
+        <w:t xml:space="preserve">to </w:t>
+      </w:r>
+      <w:r>
+        <w:rPr>
+          <w:rFonts w:ascii="Montserrat Light" w:hAnsi="Montserrat Light"/>
+          <w:bCs/>
+        </w:rPr>
+        <w:t>provide global internet coverage</w:t>
+      </w:r>
+      <w:r>
+        <w:rPr>
+          <w:rFonts w:ascii="Montserrat Light" w:hAnsi="Montserrat Light"/>
+          <w:bCs/>
+        </w:rPr>
+        <w:t xml:space="preserve"> at speeds never seen before</w:t>
+      </w:r>
+      <w:r>
+        <w:rPr>
+          <w:rFonts w:ascii="Montserrat Light" w:hAnsi="Montserrat Light"/>
+          <w:bCs/>
+        </w:rPr>
+        <w:t xml:space="preserve"> (</w:t>
+      </w:r>
+      <w:r>
+        <w:rPr>
+          <w:rFonts w:ascii="Montserrat Light" w:hAnsi="Montserrat Light" w:cs="Calibri"/>
+          <w:color w:val="000000"/>
+        </w:rPr>
+        <w:t>Nash, </w:t>
+      </w:r>
+      <w:r>
+        <w:rPr>
+          <w:rFonts w:ascii="Montserrat Light" w:hAnsi="Montserrat Light" w:cs="Calibri"/>
+          <w:color w:val="000000"/>
+        </w:rPr>
+        <w:t>2020)</w:t>
+      </w:r>
+      <w:r>
+        <w:rPr>
+          <w:rFonts w:ascii="Montserrat Light" w:hAnsi="Montserrat Light"/>
+          <w:bCs/>
+        </w:rPr>
+        <w:t>.</w:t>
+      </w:r>
+      <w:r>
+        <w:rPr>
+          <w:rFonts w:ascii="Montserrat Light" w:hAnsi="Montserrat Light"/>
+          <w:bCs/>
+        </w:rPr>
+        <w:t xml:space="preserve"> </w:t>
+      </w:r>
+      <w:r>
+        <w:rPr>
+          <w:rFonts w:ascii="Montserrat Light" w:hAnsi="Montserrat Light"/>
+          <w:bCs/>
+        </w:rPr>
+        <w:t xml:space="preserve">These satellites were to be able to </w:t>
+      </w:r>
+      <w:r>
+        <w:rPr>
+          <w:rFonts w:ascii="Montserrat Light" w:hAnsi="Montserrat Light"/>
+          <w:bCs/>
+        </w:rPr>
+        <w:t xml:space="preserve">be connected to transceivers located in each person’s house. My proposal </w:t>
+      </w:r>
+      <w:r>
+        <w:rPr>
+          <w:rFonts w:ascii="Montserrat Light" w:hAnsi="Montserrat Light"/>
+          <w:bCs/>
+        </w:rPr>
+        <w:t>is to recycle existing copper wiring located across Australia in order t</w:t>
+      </w:r>
+      <w:r>
+        <w:rPr>
+          <w:rFonts w:ascii="Montserrat Light" w:hAnsi="Montserrat Light"/>
+          <w:bCs/>
+        </w:rPr>
+        <w:t xml:space="preserve">o mass produce </w:t>
+      </w:r>
+      <w:r>
+        <w:rPr>
+          <w:rFonts w:ascii="Montserrat Light" w:hAnsi="Montserrat Light"/>
+          <w:bCs/>
+        </w:rPr>
+        <w:t>these transceivers</w:t>
+      </w:r>
+      <w:r>
+        <w:rPr>
+          <w:rFonts w:ascii="Montserrat Light" w:hAnsi="Montserrat Light"/>
+          <w:bCs/>
+        </w:rPr>
+        <w:t xml:space="preserve">. </w:t>
+      </w:r>
+    </w:p>
+    <w:p>
+      <w:pPr>
+        <w:rPr>
+          <w:rFonts w:ascii="Montserrat Light" w:hAnsi="Montserrat Light"/>
+          <w:bCs/>
+        </w:rPr>
+      </w:pPr>
+    </w:p>
+    <w:p>
+      <w:pPr>
+        <w:rPr>
+          <w:rFonts w:ascii="Montserrat Light" w:hAnsi="Montserrat Light"/>
+          <w:bCs/>
+        </w:rPr>
+      </w:pPr>
+      <w:r>
+        <w:rPr>
+          <w:rFonts w:ascii="Montserrat Light" w:hAnsi="Montserrat Light"/>
+          <w:bCs/>
+        </w:rPr>
+        <w:t>This method is cheap and utilises existing technology</w:t>
+      </w:r>
+      <w:r>
+        <w:rPr>
+          <w:rFonts w:ascii="Montserrat Light" w:hAnsi="Montserrat Light"/>
+          <w:bCs/>
+        </w:rPr>
+        <w:t xml:space="preserve"> and would be readily available nationwide</w:t>
+      </w:r>
+      <w:r>
+        <w:rPr>
+          <w:rFonts w:ascii="Montserrat Light" w:hAnsi="Montserrat Light"/>
+          <w:bCs/>
+        </w:rPr>
+        <w:t xml:space="preserve">. It would </w:t>
+      </w:r>
+      <w:r>
+        <w:rPr>
+          <w:rFonts w:ascii="Montserrat Light" w:hAnsi="Montserrat Light"/>
+          <w:bCs/>
+        </w:rPr>
+        <w:t xml:space="preserve">also </w:t>
+      </w:r>
+      <w:r>
+        <w:rPr>
+          <w:rFonts w:ascii="Montserrat Light" w:hAnsi="Montserrat Light"/>
+          <w:bCs/>
+        </w:rPr>
+        <w:t>allow for</w:t>
+      </w:r>
+      <w:r>
+        <w:rPr>
+          <w:rFonts w:ascii="Montserrat Light" w:hAnsi="Montserrat Light"/>
+          <w:bCs/>
+        </w:rPr>
+        <w:t xml:space="preserve"> faster speeds which stand as the main overlaying factor in </w:t>
+      </w:r>
+      <w:r>
+        <w:rPr>
+          <w:rFonts w:ascii="Montserrat Light" w:hAnsi="Montserrat Light"/>
+          <w:bCs/>
+        </w:rPr>
+        <w:t xml:space="preserve">Australian </w:t>
+      </w:r>
+      <w:r>
+        <w:rPr>
+          <w:rFonts w:ascii="Montserrat Light" w:hAnsi="Montserrat Light"/>
+          <w:bCs/>
+        </w:rPr>
+        <w:t>esports</w:t>
+      </w:r>
+      <w:r>
+        <w:rPr>
+          <w:rFonts w:ascii="Montserrat Light" w:hAnsi="Montserrat Light"/>
+          <w:bCs/>
+        </w:rPr>
+        <w:t xml:space="preserve"> and would let players </w:t>
+      </w:r>
+      <w:r>
+        <w:rPr>
+          <w:rFonts w:ascii="Montserrat Light" w:hAnsi="Montserrat Light"/>
+          <w:bCs/>
+        </w:rPr>
+        <w:lastRenderedPageBreak/>
+        <w:t xml:space="preserve">bridge the skill gap between </w:t>
+      </w:r>
+      <w:r>
+        <w:rPr>
+          <w:rFonts w:ascii="Montserrat Light" w:hAnsi="Montserrat Light"/>
+          <w:bCs/>
+        </w:rPr>
+        <w:t>Australia and</w:t>
+      </w:r>
+      <w:r>
+        <w:rPr>
+          <w:rFonts w:ascii="Montserrat Light" w:hAnsi="Montserrat Light"/>
+          <w:bCs/>
+        </w:rPr>
+        <w:t xml:space="preserve"> other </w:t>
+      </w:r>
+      <w:r>
+        <w:rPr>
+          <w:rFonts w:ascii="Montserrat Light" w:hAnsi="Montserrat Light"/>
+          <w:bCs/>
+        </w:rPr>
+        <w:t>countries</w:t>
+      </w:r>
+      <w:r>
+        <w:rPr>
+          <w:rFonts w:ascii="Montserrat Light" w:hAnsi="Montserrat Light"/>
+          <w:bCs/>
+        </w:rPr>
+        <w:t>,</w:t>
+      </w:r>
+      <w:r>
+        <w:rPr>
+          <w:rFonts w:ascii="Montserrat Light" w:hAnsi="Montserrat Light"/>
+          <w:bCs/>
+        </w:rPr>
+        <w:t xml:space="preserve"> allowing them to perform better internationally</w:t>
+      </w:r>
+      <w:r>
+        <w:rPr>
+          <w:rFonts w:ascii="Montserrat Light" w:hAnsi="Montserrat Light"/>
+          <w:bCs/>
+        </w:rPr>
+        <w:t>.</w:t>
+      </w:r>
+    </w:p>
+    <w:p>
+      <w:pPr>
+        <w:rPr>
+          <w:rFonts w:ascii="Montserrat Light" w:hAnsi="Montserrat Light"/>
+        </w:rPr>
+      </w:pPr>
+    </w:p>
+    <w:p>
+      <w:pPr>
+        <w:rPr>
+          <w:rFonts w:ascii="Montserrat Light" w:hAnsi="Montserrat Light"/>
+          <w:b/>
+        </w:rPr>
+      </w:pPr>
+      <w:r>
+        <w:rPr>
+          <w:rFonts w:ascii="Montserrat Light" w:hAnsi="Montserrat Light"/>
+          <w:b/>
+        </w:rPr>
+        <w:t xml:space="preserve">Solving </w:t>
+      </w:r>
+      <w:r>
+        <w:rPr>
+          <w:rFonts w:ascii="Montserrat Light" w:hAnsi="Montserrat Light"/>
+          <w:b/>
+        </w:rPr>
+        <w:t>Australia’s Lack of Events and Scattered Data</w:t>
+      </w:r>
+    </w:p>
+    <w:p>
+      <w:pPr>
+        <w:rPr>
+          <w:rFonts w:ascii="Montserrat Light" w:hAnsi="Montserrat Light"/>
+          <w:bCs/>
+        </w:rPr>
+      </w:pPr>
+      <w:r>
+        <w:rPr>
+          <w:rFonts w:ascii="Montserrat Light" w:hAnsi="Montserrat Light"/>
+          <w:bCs/>
+        </w:rPr>
+        <w:t>With internet having its solutions</w:t>
+      </w:r>
+      <w:r>
+        <w:rPr>
+          <w:rFonts w:ascii="Montserrat Light" w:hAnsi="Montserrat Light"/>
+          <w:bCs/>
+        </w:rPr>
+        <w:t xml:space="preserve">, there still stands the </w:t>
+      </w:r>
+      <w:r>
+        <w:rPr>
+          <w:rFonts w:ascii="Montserrat Light" w:hAnsi="Montserrat Light"/>
+          <w:bCs/>
+        </w:rPr>
+        <w:t xml:space="preserve">weakness of Australia’s events and difficulty for organisations to find data. </w:t>
+      </w:r>
+      <w:r>
+        <w:rPr>
+          <w:rFonts w:ascii="Montserrat Light" w:hAnsi="Montserrat Light"/>
+          <w:bCs/>
+        </w:rPr>
+        <w:t>These two problems could be solved using a single solution</w:t>
+      </w:r>
+      <w:r>
+        <w:rPr>
+          <w:rFonts w:ascii="Montserrat Light" w:hAnsi="Montserrat Light"/>
+          <w:bCs/>
+        </w:rPr>
+        <w:t xml:space="preserve">, this being that of a </w:t>
+      </w:r>
+      <w:r>
+        <w:rPr>
+          <w:rFonts w:ascii="Montserrat Light" w:hAnsi="Montserrat Light"/>
+          <w:bCs/>
+        </w:rPr>
+        <w:t xml:space="preserve">large collective </w:t>
+      </w:r>
+      <w:r>
+        <w:rPr>
+          <w:rFonts w:ascii="Montserrat Light" w:hAnsi="Montserrat Light"/>
+          <w:bCs/>
+        </w:rPr>
+        <w:t>data website.</w:t>
+      </w:r>
+      <w:r>
+        <w:rPr>
+          <w:rFonts w:ascii="Montserrat Light" w:hAnsi="Montserrat Light"/>
+          <w:bCs/>
+        </w:rPr>
+        <w:t xml:space="preserve"> </w:t>
+      </w:r>
+      <w:r>
+        <w:rPr>
+          <w:rFonts w:ascii="Montserrat Light" w:hAnsi="Montserrat Light"/>
+          <w:bCs/>
+        </w:rPr>
+        <w:t xml:space="preserve">This would allow for a unionisation between all esports organisations in Australia </w:t>
+      </w:r>
+      <w:r>
+        <w:rPr>
+          <w:rFonts w:ascii="Montserrat Light" w:hAnsi="Montserrat Light"/>
+          <w:bCs/>
+        </w:rPr>
+        <w:t xml:space="preserve">for game results to be uploaded to </w:t>
+      </w:r>
+      <w:r>
+        <w:rPr>
+          <w:rFonts w:ascii="Montserrat Light" w:hAnsi="Montserrat Light"/>
+          <w:bCs/>
+        </w:rPr>
+        <w:t>and be supported by the A</w:t>
+      </w:r>
+      <w:r>
+        <w:rPr>
+          <w:rFonts w:ascii="Montserrat Light" w:hAnsi="Montserrat Light"/>
+          <w:bCs/>
+        </w:rPr>
+        <w:t>IS (Australian Institute of Sport)</w:t>
+      </w:r>
+      <w:r>
+        <w:rPr>
+          <w:rFonts w:ascii="Montserrat Light" w:hAnsi="Montserrat Light"/>
+          <w:bCs/>
+        </w:rPr>
+        <w:t xml:space="preserve">. </w:t>
+      </w:r>
+      <w:r>
+        <w:rPr>
+          <w:rFonts w:ascii="Montserrat Light" w:hAnsi="Montserrat Light"/>
+          <w:bCs/>
+        </w:rPr>
+        <w:t xml:space="preserve">It would be available for both </w:t>
+      </w:r>
+      <w:r>
+        <w:rPr>
+          <w:rFonts w:ascii="Montserrat Light" w:hAnsi="Montserrat Light"/>
+          <w:bCs/>
+        </w:rPr>
+        <w:t xml:space="preserve">mobile and desktop and </w:t>
+      </w:r>
+      <w:r>
+        <w:rPr>
+          <w:rFonts w:ascii="Montserrat Light" w:hAnsi="Montserrat Light"/>
+          <w:bCs/>
+        </w:rPr>
+        <w:t xml:space="preserve">would </w:t>
+      </w:r>
+      <w:r>
+        <w:rPr>
+          <w:rFonts w:ascii="Montserrat Light" w:hAnsi="Montserrat Light"/>
+          <w:bCs/>
+        </w:rPr>
+        <w:t xml:space="preserve">serve as a centralised </w:t>
+      </w:r>
+      <w:r>
+        <w:rPr>
+          <w:rFonts w:ascii="Montserrat Light" w:hAnsi="Montserrat Light"/>
+          <w:bCs/>
+        </w:rPr>
+        <w:t xml:space="preserve">database </w:t>
+      </w:r>
+      <w:r>
+        <w:rPr>
+          <w:rFonts w:ascii="Montserrat Light" w:hAnsi="Montserrat Light"/>
+          <w:bCs/>
+        </w:rPr>
+        <w:t xml:space="preserve">for </w:t>
+      </w:r>
+      <w:r>
+        <w:rPr>
+          <w:rFonts w:ascii="Montserrat Light" w:hAnsi="Montserrat Light"/>
+          <w:bCs/>
+        </w:rPr>
+        <w:t>every single esport</w:t>
+      </w:r>
+      <w:r>
+        <w:rPr>
+          <w:rFonts w:ascii="Montserrat Light" w:hAnsi="Montserrat Light"/>
+          <w:bCs/>
+        </w:rPr>
+        <w:t xml:space="preserve"> </w:t>
+      </w:r>
+      <w:r>
+        <w:rPr>
+          <w:rFonts w:ascii="Montserrat Light" w:hAnsi="Montserrat Light"/>
+          <w:bCs/>
+        </w:rPr>
+        <w:t>and display the data</w:t>
+      </w:r>
+      <w:r>
+        <w:rPr>
+          <w:rFonts w:ascii="Montserrat Light" w:hAnsi="Montserrat Light"/>
+          <w:bCs/>
+        </w:rPr>
+        <w:t xml:space="preserve"> easily</w:t>
+      </w:r>
+      <w:r>
+        <w:rPr>
+          <w:rFonts w:ascii="Montserrat Light" w:hAnsi="Montserrat Light"/>
+          <w:bCs/>
+        </w:rPr>
+        <w:t xml:space="preserve"> for competitive analysis. </w:t>
+      </w:r>
+    </w:p>
+    <w:p>
+      <w:pPr>
+        <w:rPr>
+          <w:rFonts w:ascii="Montserrat Light" w:hAnsi="Montserrat Light"/>
+          <w:bCs/>
+        </w:rPr>
+      </w:pPr>
+    </w:p>
+    <w:p>
+      <w:pPr>
+        <w:rPr>
+          <w:rFonts w:ascii="Montserrat Light" w:hAnsi="Montserrat Light"/>
+          <w:bCs/>
+        </w:rPr>
+      </w:pPr>
+      <w:r>
+        <w:rPr>
+          <w:rFonts w:ascii="Montserrat Light" w:hAnsi="Montserrat Light"/>
+          <w:bCs/>
+        </w:rPr>
+        <w:t xml:space="preserve">Australia is lacking in this area of competitive display as </w:t>
+      </w:r>
+      <w:r>
+        <w:rPr>
+          <w:rFonts w:ascii="Montserrat Light" w:hAnsi="Montserrat Light"/>
+          <w:bCs/>
+        </w:rPr>
+        <w:t>it is very hard to identify individual players from an international standpoint.</w:t>
+      </w:r>
+      <w:r>
+        <w:rPr>
+          <w:rFonts w:ascii="Montserrat Light" w:hAnsi="Montserrat Light"/>
+          <w:bCs/>
+        </w:rPr>
+        <w:t xml:space="preserve"> It also allows for international players to take notice and possible interest in the scene</w:t>
+      </w:r>
+      <w:r>
+        <w:rPr>
+          <w:rFonts w:ascii="Montserrat Light" w:hAnsi="Montserrat Light"/>
+          <w:bCs/>
+        </w:rPr>
+        <w:t xml:space="preserve"> which would allow for more major events to be hosted in Australia and </w:t>
+      </w:r>
+      <w:r>
+        <w:rPr>
+          <w:rFonts w:ascii="Montserrat Light" w:hAnsi="Montserrat Light"/>
+          <w:bCs/>
+        </w:rPr>
+        <w:t xml:space="preserve">for the country </w:t>
+      </w:r>
+      <w:r>
+        <w:rPr>
+          <w:rFonts w:ascii="Montserrat Light" w:hAnsi="Montserrat Light"/>
+          <w:bCs/>
+        </w:rPr>
+        <w:t>be taken more seriously.</w:t>
+      </w:r>
+    </w:p>
+    <w:p>
+      <w:pPr>
+        <w:rPr>
+          <w:rFonts w:ascii="Montserrat Light" w:hAnsi="Montserrat Light"/>
+          <w:bCs/>
+        </w:rPr>
+      </w:pPr>
+    </w:p>
+    <w:p>
+      <w:pPr>
+        <w:rPr>
+          <w:rFonts w:ascii="Montserrat Light" w:hAnsi="Montserrat Light"/>
+          <w:bCs/>
+        </w:rPr>
+      </w:pPr>
+      <w:r>
+        <w:rPr>
+          <w:rFonts w:ascii="Montserrat Light" w:hAnsi="Montserrat Light"/>
+          <w:bCs/>
+        </w:rPr>
+        <w:t xml:space="preserve">Existing databases such as </w:t>
+      </w:r>
+      <w:hyperlink r:id="rId5" w:history="1">
+        <w:proofErr w:type="spellStart"/>
+        <w:r>
+          <w:rPr>
+            <w:rStyle w:val="Hyperlink"/>
+            <w:rFonts w:ascii="Montserrat Light" w:hAnsi="Montserrat Light"/>
+            <w:bCs/>
+          </w:rPr>
+          <w:t>aus</w:t>
+        </w:r>
+        <w:r>
+          <w:rPr>
+            <w:rStyle w:val="Hyperlink"/>
+            <w:rFonts w:ascii="Montserrat Light" w:hAnsi="Montserrat Light"/>
+            <w:bCs/>
+          </w:rPr>
+          <w:t>m</w:t>
+        </w:r>
+        <w:r>
+          <w:rPr>
+            <w:rStyle w:val="Hyperlink"/>
+            <w:rFonts w:ascii="Montserrat Light" w:hAnsi="Montserrat Light"/>
+            <w:bCs/>
+          </w:rPr>
+          <w:t>ash</w:t>
+        </w:r>
+        <w:proofErr w:type="spellEnd"/>
+      </w:hyperlink>
+      <w:r>
+        <w:rPr>
+          <w:rFonts w:ascii="Montserrat Light" w:hAnsi="Montserrat Light"/>
+          <w:bCs/>
+        </w:rPr>
+        <w:t xml:space="preserve"> which serve as the ‘</w:t>
+      </w:r>
+      <w:r>
+        <w:rPr>
+          <w:rFonts w:ascii="Montserrat Light" w:hAnsi="Montserrat Light"/>
+          <w:bCs/>
+          <w:i/>
+          <w:iCs/>
+        </w:rPr>
+        <w:t xml:space="preserve">Smash Bros.’ </w:t>
+      </w:r>
+      <w:r>
+        <w:rPr>
+          <w:rFonts w:ascii="Montserrat Light" w:hAnsi="Montserrat Light"/>
+          <w:bCs/>
+        </w:rPr>
+        <w:t>community database in Australia have proven to be extremely effective when deployed correctly and will be easily integrated into the centralised database using external calls so that community can continue using both.</w:t>
+      </w:r>
+      <w:r>
+        <w:rPr>
+          <w:rFonts w:ascii="Montserrat Light" w:hAnsi="Montserrat Light"/>
+          <w:bCs/>
+        </w:rPr>
+        <w:t xml:space="preserve"> </w:t>
+      </w:r>
+    </w:p>
+    <w:p>
+      <w:pPr>
+        <w:rPr>
+          <w:rFonts w:ascii="Montserrat Light" w:hAnsi="Montserrat Light"/>
+          <w:bCs/>
+        </w:rPr>
+      </w:pPr>
+    </w:p>
+    <w:p>
+      <w:pPr>
+        <w:rPr>
+          <w:rFonts w:ascii="Montserrat Light" w:hAnsi="Montserrat Light"/>
+          <w:bCs/>
+        </w:rPr>
+      </w:pPr>
+      <w:r>
+        <w:rPr>
+          <w:rFonts w:ascii="Montserrat Light" w:hAnsi="Montserrat Light"/>
+          <w:bCs/>
+        </w:rPr>
+        <w:t>This database would allow for all results from events to be viewed easily and would make Australia seem stronger as an esports driven country</w:t>
+      </w:r>
+      <w:r>
+        <w:rPr>
+          <w:rFonts w:ascii="Montserrat Light" w:hAnsi="Montserrat Light"/>
+          <w:bCs/>
+        </w:rPr>
+        <w:t xml:space="preserve"> internationally</w:t>
+      </w:r>
+      <w:r>
+        <w:rPr>
+          <w:rFonts w:ascii="Montserrat Light" w:hAnsi="Montserrat Light"/>
+          <w:bCs/>
+        </w:rPr>
+        <w:t>. Gaming profiles for professional players could also be made to allow for statistic displays and easier talent searching for organisations within the country.</w:t>
+      </w:r>
+    </w:p>
+    <w:p>
+      <w:pPr>
+        <w:rPr>
+          <w:rFonts w:ascii="Montserrat Light" w:hAnsi="Montserrat Light"/>
+          <w:bCs/>
+        </w:rPr>
+      </w:pPr>
+    </w:p>
+    <w:p>
+      <w:pPr>
+        <w:rPr>
+          <w:rFonts w:ascii="Montserrat Light" w:hAnsi="Montserrat Light"/>
+          <w:b/>
+        </w:rPr>
+      </w:pPr>
+      <w:r>
+        <w:rPr>
+          <w:rFonts w:ascii="Montserrat Light" w:hAnsi="Montserrat Light"/>
+          <w:b/>
+        </w:rPr>
+        <w:t>Conclusion</w:t>
+      </w:r>
+      <w:r>
+        <w:rPr>
+          <w:rFonts w:ascii="Montserrat Light" w:hAnsi="Montserrat Light"/>
+          <w:b/>
+        </w:rPr>
+        <w:t xml:space="preserve"> and What’s to Come</w:t>
+      </w:r>
+    </w:p>
+    <w:p>
+      <w:pPr>
+        <w:rPr>
+          <w:rFonts w:ascii="Montserrat Light" w:hAnsi="Montserrat Light"/>
+          <w:bCs/>
+        </w:rPr>
+      </w:pPr>
+      <w:r>
+        <w:rPr>
+          <w:rFonts w:ascii="Montserrat Light" w:hAnsi="Montserrat Light"/>
+          <w:bCs/>
+        </w:rPr>
+        <w:t>To start preparing for the fixing of Australia’s internet, Australia should take steps into removing any unused copper wiring and engineering ways to mass produce the transceivers that will be used with the Starlink satellites.</w:t>
+      </w:r>
+      <w:r>
+        <w:rPr>
+          <w:rFonts w:ascii="Montserrat Light" w:hAnsi="Montserrat Light"/>
+          <w:bCs/>
+        </w:rPr>
+        <w:t xml:space="preserve"> It i</w:t>
+      </w:r>
+      <w:r>
+        <w:rPr>
+          <w:rFonts w:ascii="Montserrat Light" w:hAnsi="Montserrat Light"/>
+          <w:bCs/>
+        </w:rPr>
+        <w:t>s</w:t>
+      </w:r>
+      <w:r>
+        <w:rPr>
+          <w:rFonts w:ascii="Montserrat Light" w:hAnsi="Montserrat Light"/>
+          <w:bCs/>
+        </w:rPr>
+        <w:t xml:space="preserve"> also</w:t>
+      </w:r>
+      <w:r>
+        <w:rPr>
+          <w:rFonts w:ascii="Montserrat Light" w:hAnsi="Montserrat Light"/>
+          <w:bCs/>
+        </w:rPr>
+        <w:t xml:space="preserve"> recommended that the AIS begins to unify and start forming a development team for creation of the database as well as create proper esports government ruling to allow Australia to become a serious esports country. </w:t>
+      </w:r>
+    </w:p>
+    <w:p>
+      <w:pPr>
+        <w:rPr>
+          <w:rFonts w:ascii="Montserrat Light" w:hAnsi="Montserrat Light"/>
+          <w:bCs/>
+        </w:rPr>
+      </w:pPr>
+    </w:p>
+    <w:p>
+      <w:pPr>
+        <w:rPr>
+          <w:rFonts w:ascii="Montserrat Light" w:hAnsi="Montserrat Light"/>
+          <w:bCs/>
+        </w:rPr>
+      </w:pPr>
+      <w:r>
+        <w:rPr>
+          <w:rFonts w:ascii="Montserrat Light" w:hAnsi="Montserrat Light"/>
+          <w:bCs/>
+        </w:rPr>
+        <w:t>I hope you have enjoyed reading my report on the future of Australia’s esports. Using one or both of these proposed solutions, Australia’s esports future could be better capitalised on with many bright opportunities to come.</w:t>
+      </w:r>
+    </w:p>
+    <w:p>
+      <w:pPr>
+        <w:rPr>
+          <w:rFonts w:ascii="Montserrat Light" w:hAnsi="Montserrat Light"/>
+          <w:bCs/>
+        </w:rPr>
+      </w:pPr>
+    </w:p>
+    <w:p>
+      <w:pPr>
+        <w:rPr>
+          <w:rFonts w:ascii="Montserrat Light" w:hAnsi="Montserrat Light"/>
+          <w:bCs/>
+        </w:rPr>
+      </w:pPr>
+    </w:p>
+    <w:p>
+      <w:pPr>
+        <w:rPr>
+          <w:rFonts w:ascii="Montserrat Light" w:hAnsi="Montserrat Light"/>
+        </w:rPr>
+      </w:pPr>
+    </w:p>
+    <w:p>
+      <w:pPr>
+        <w:rPr>
+          <w:rFonts w:ascii="Montserrat Light" w:hAnsi="Montserrat Light"/>
+        </w:rPr>
+      </w:pPr>
       <w:bookmarkStart w:id="0" w:name="_GoBack"/>
       <w:bookmarkEnd w:id="0"/>
     </w:p>
     <w:p>
       <w:pPr>
-        <w:rPr>
-          <w:rFonts w:ascii="Montserrat Light" w:hAnsi="Montserrat Light"/>
-        </w:rPr>
-      </w:pPr>
-    </w:p>
-    <w:p>
-      <w:pPr>
-        <w:rPr>
-          <w:rFonts w:ascii="Montserrat Light" w:hAnsi="Montserrat Light"/>
+        <w:shd w:val="clear" w:color="auto" w:fill="FFFFFF"/>
+        <w:rPr>
+          <w:rFonts w:ascii="Montserrat Light" w:hAnsi="Montserrat Light" w:cs="Calibri"/>
           <w:b/>
-        </w:rPr>
-      </w:pPr>
-      <w:r>
-        <w:rPr>
-          <w:rFonts w:ascii="Montserrat Light" w:hAnsi="Montserrat Light"/>
+          <w:color w:val="000000"/>
+          <w:szCs w:val="22"/>
+        </w:rPr>
+      </w:pPr>
+      <w:r>
+        <w:rPr>
+          <w:rFonts w:ascii="Montserrat Light" w:hAnsi="Montserrat Light" w:cs="Calibri"/>
           <w:b/>
-        </w:rPr>
-        <w:t>Solving Australia’s Internet</w:t>
-      </w:r>
-      <w:r>
-        <w:rPr>
-          <w:rFonts w:ascii="Montserrat Light" w:hAnsi="Montserrat Light"/>
-          <w:b/>
-        </w:rPr>
-        <w:t xml:space="preserve"> for the Players</w:t>
-      </w:r>
-    </w:p>
-    <w:p>
-      <w:pPr>
-        <w:rPr>
-          <w:rFonts w:ascii="Montserrat Light" w:hAnsi="Montserrat Light"/>
-          <w:bCs/>
-        </w:rPr>
-      </w:pPr>
-      <w:r>
-        <w:rPr>
-          <w:rFonts w:ascii="Montserrat Light" w:hAnsi="Montserrat Light"/>
-          <w:bCs/>
-        </w:rPr>
-        <w:t>Currently, Australia’s internet</w:t>
-      </w:r>
-      <w:r>
-        <w:rPr>
-          <w:rFonts w:ascii="Montserrat Light" w:hAnsi="Montserrat Light"/>
-          <w:bCs/>
-        </w:rPr>
-        <w:t xml:space="preserve"> </w:t>
-      </w:r>
-      <w:r>
-        <w:rPr>
-          <w:rFonts w:ascii="Montserrat Light" w:hAnsi="Montserrat Light"/>
-          <w:bCs/>
-        </w:rPr>
-        <w:t xml:space="preserve">works through </w:t>
-      </w:r>
-      <w:r>
-        <w:rPr>
-          <w:rFonts w:ascii="Montserrat Light" w:hAnsi="Montserrat Light"/>
-          <w:bCs/>
-        </w:rPr>
-        <w:t>copper wiring which</w:t>
-      </w:r>
-      <w:r>
-        <w:rPr>
-          <w:rFonts w:ascii="Montserrat Light" w:hAnsi="Montserrat Light"/>
-          <w:bCs/>
-        </w:rPr>
-        <w:t xml:space="preserve"> cover the majority of the country. </w:t>
-      </w:r>
-      <w:r>
-        <w:rPr>
-          <w:rFonts w:ascii="Montserrat Light" w:hAnsi="Montserrat Light"/>
-          <w:bCs/>
-        </w:rPr>
-        <w:t xml:space="preserve">However, this type of internet is extremely outdated making Australia fall behind </w:t>
-      </w:r>
-      <w:r>
-        <w:rPr>
-          <w:rFonts w:ascii="Montserrat Light" w:hAnsi="Montserrat Light"/>
-          <w:bCs/>
-        </w:rPr>
-        <w:t>from the rest of the technological world putting it at 62</w:t>
-      </w:r>
-      <w:r>
-        <w:rPr>
-          <w:rFonts w:ascii="Montserrat Light" w:hAnsi="Montserrat Light"/>
-          <w:bCs/>
-          <w:vertAlign w:val="superscript"/>
-        </w:rPr>
-        <w:t>nd</w:t>
-      </w:r>
-      <w:r>
-        <w:rPr>
-          <w:rFonts w:ascii="Montserrat Light" w:hAnsi="Montserrat Light"/>
-          <w:bCs/>
-        </w:rPr>
-        <w:t xml:space="preserve"> in the world in terms of internet speed</w:t>
-      </w:r>
-      <w:r>
-        <w:rPr>
-          <w:rFonts w:ascii="Montserrat Light" w:hAnsi="Montserrat Light"/>
-          <w:bCs/>
-        </w:rPr>
-        <w:t xml:space="preserve"> (</w:t>
-      </w:r>
-      <w:r>
-        <w:rPr>
-          <w:rStyle w:val="Emphasis"/>
-          <w:rFonts w:ascii="Montserrat Light" w:hAnsi="Montserrat Light" w:cs="Calibri"/>
-          <w:color w:val="000000"/>
-        </w:rPr>
-        <w:t>Australia's Internet Speeds Are Getting Faster, Slower Than Everyone Else</w:t>
-      </w:r>
-      <w:r>
-        <w:rPr>
-          <w:rFonts w:ascii="Montserrat Light" w:hAnsi="Montserrat Light" w:cs="Calibri"/>
-          <w:color w:val="000000"/>
-        </w:rPr>
-        <w:t xml:space="preserve">, </w:t>
-      </w:r>
-      <w:r>
-        <w:rPr>
-          <w:rFonts w:ascii="Montserrat Light" w:hAnsi="Montserrat Light" w:cs="Calibri"/>
-          <w:color w:val="000000"/>
-        </w:rPr>
-        <w:t>2020</w:t>
-      </w:r>
-      <w:r>
-        <w:rPr>
-          <w:rFonts w:ascii="Montserrat Light" w:hAnsi="Montserrat Light" w:cs="Calibri"/>
-          <w:color w:val="000000"/>
-        </w:rPr>
-        <w:t>)</w:t>
-      </w:r>
-      <w:r>
-        <w:rPr>
-          <w:rFonts w:ascii="Montserrat Light" w:hAnsi="Montserrat Light"/>
-          <w:bCs/>
-        </w:rPr>
-        <w:t>.</w:t>
-      </w:r>
-    </w:p>
-    <w:p>
-      <w:pPr>
-        <w:rPr>
-          <w:rFonts w:ascii="Montserrat Light" w:hAnsi="Montserrat Light"/>
-          <w:bCs/>
-        </w:rPr>
-      </w:pPr>
-    </w:p>
-    <w:p>
-      <w:pPr>
-        <w:rPr>
-          <w:rFonts w:ascii="Montserrat Light" w:hAnsi="Montserrat Light"/>
-          <w:bCs/>
-        </w:rPr>
-      </w:pPr>
-      <w:r>
-        <w:rPr>
-          <w:rFonts w:ascii="Montserrat Light" w:hAnsi="Montserrat Light"/>
-          <w:bCs/>
-        </w:rPr>
-        <w:t>Various solutions currently do exi</w:t>
-      </w:r>
-      <w:r>
-        <w:rPr>
-          <w:rFonts w:ascii="Montserrat Light" w:hAnsi="Montserrat Light"/>
-          <w:bCs/>
-        </w:rPr>
-        <w:t>s</w:t>
-      </w:r>
-      <w:r>
-        <w:rPr>
-          <w:rFonts w:ascii="Montserrat Light" w:hAnsi="Montserrat Light"/>
-          <w:bCs/>
-        </w:rPr>
-        <w:t>t such as NBN which have attempted</w:t>
-      </w:r>
-      <w:r>
-        <w:rPr>
-          <w:rFonts w:ascii="Montserrat Light" w:hAnsi="Montserrat Light"/>
-          <w:bCs/>
-        </w:rPr>
-        <w:t xml:space="preserve"> t</w:t>
-      </w:r>
-      <w:r>
-        <w:rPr>
-          <w:rFonts w:ascii="Montserrat Light" w:hAnsi="Montserrat Light"/>
-          <w:bCs/>
-        </w:rPr>
-        <w:t>o bring Australia’s internet to higher and more modern speeds.</w:t>
-      </w:r>
-      <w:r>
-        <w:rPr>
-          <w:rFonts w:ascii="Montserrat Light" w:hAnsi="Montserrat Light"/>
-          <w:bCs/>
-        </w:rPr>
-        <w:t xml:space="preserve"> </w:t>
-      </w:r>
-      <w:r>
-        <w:rPr>
-          <w:rFonts w:ascii="Montserrat Light" w:hAnsi="Montserrat Light"/>
-          <w:bCs/>
-        </w:rPr>
-        <w:t xml:space="preserve">One problem </w:t>
-      </w:r>
-      <w:r>
-        <w:rPr>
-          <w:rFonts w:ascii="Montserrat Light" w:hAnsi="Montserrat Light"/>
-          <w:bCs/>
+          <w:color w:val="000000"/>
+          <w:szCs w:val="22"/>
         </w:rPr>
         <w:lastRenderedPageBreak/>
-        <w:t>with NBN is that it uses the ex</w:t>
-      </w:r>
-      <w:r>
-        <w:rPr>
-          <w:rFonts w:ascii="Montserrat Light" w:hAnsi="Montserrat Light"/>
-          <w:bCs/>
-        </w:rPr>
-        <w:t>isting copper network</w:t>
-      </w:r>
-      <w:r>
-        <w:rPr>
-          <w:rFonts w:ascii="Montserrat Light" w:hAnsi="Montserrat Light"/>
-          <w:bCs/>
-        </w:rPr>
-        <w:t xml:space="preserve"> which severely limit the maximum speeds that could be </w:t>
-      </w:r>
-      <w:r>
-        <w:rPr>
-          <w:rFonts w:ascii="Montserrat Light" w:hAnsi="Montserrat Light"/>
-          <w:bCs/>
-        </w:rPr>
-        <w:t>achieved</w:t>
-      </w:r>
-      <w:r>
-        <w:rPr>
-          <w:rFonts w:ascii="Montserrat Light" w:hAnsi="Montserrat Light"/>
-          <w:bCs/>
-        </w:rPr>
-        <w:t xml:space="preserve"> (</w:t>
-      </w:r>
-      <w:r>
-        <w:rPr>
-          <w:rStyle w:val="Emphasis"/>
-          <w:rFonts w:ascii="Montserrat Light" w:hAnsi="Montserrat Light" w:cs="Calibri"/>
-          <w:color w:val="000000"/>
-        </w:rPr>
-        <w:t>NBN Fibre to the Node: Everything you need to know</w:t>
-      </w:r>
-      <w:r>
-        <w:rPr>
-          <w:rFonts w:ascii="Montserrat Light" w:hAnsi="Montserrat Light" w:cs="Calibri"/>
-          <w:color w:val="000000"/>
-        </w:rPr>
-        <w:t xml:space="preserve">, </w:t>
-      </w:r>
-      <w:r>
-        <w:rPr>
-          <w:rFonts w:ascii="Montserrat Light" w:hAnsi="Montserrat Light" w:cs="Calibri"/>
-          <w:color w:val="000000"/>
-        </w:rPr>
-        <w:t>2018</w:t>
-      </w:r>
-      <w:r>
-        <w:rPr>
-          <w:rFonts w:ascii="Montserrat Light" w:hAnsi="Montserrat Light" w:cs="Calibri"/>
-          <w:color w:val="000000"/>
-        </w:rPr>
-        <w:t>)</w:t>
-      </w:r>
-      <w:r>
-        <w:rPr>
-          <w:rFonts w:ascii="Montserrat Light" w:hAnsi="Montserrat Light"/>
-          <w:bCs/>
-        </w:rPr>
-        <w:t xml:space="preserve">. If future plans for esports were to </w:t>
-      </w:r>
-      <w:r>
-        <w:rPr>
-          <w:rFonts w:ascii="Montserrat Light" w:hAnsi="Montserrat Light"/>
-          <w:bCs/>
-        </w:rPr>
-        <w:t xml:space="preserve">be sustainable </w:t>
-      </w:r>
-      <w:r>
-        <w:rPr>
-          <w:rFonts w:ascii="Montserrat Light" w:hAnsi="Montserrat Light"/>
-          <w:bCs/>
-        </w:rPr>
-        <w:t>for the future, this method of improving the internet would not be sufficient.</w:t>
-      </w:r>
-    </w:p>
-    <w:p>
-      <w:pPr>
-        <w:rPr>
-          <w:rFonts w:ascii="Montserrat Light" w:hAnsi="Montserrat Light"/>
-          <w:bCs/>
-        </w:rPr>
-      </w:pPr>
-    </w:p>
-    <w:p>
-      <w:pPr>
-        <w:rPr>
-          <w:rFonts w:ascii="Montserrat Light" w:hAnsi="Montserrat Light"/>
-          <w:bCs/>
-        </w:rPr>
-      </w:pPr>
-      <w:r>
-        <w:rPr>
-          <w:rFonts w:ascii="Montserrat Light" w:hAnsi="Montserrat Light"/>
-          <w:bCs/>
-        </w:rPr>
-        <w:t>Fibre optic, the same system which South Korea use for their internet</w:t>
-      </w:r>
-      <w:r>
-        <w:rPr>
-          <w:rFonts w:ascii="Montserrat Light" w:hAnsi="Montserrat Light"/>
-          <w:bCs/>
-        </w:rPr>
-        <w:t xml:space="preserve"> would also be considered a good solution</w:t>
-      </w:r>
-      <w:r>
-        <w:rPr>
-          <w:rFonts w:ascii="Montserrat Light" w:hAnsi="Montserrat Light"/>
-          <w:bCs/>
-        </w:rPr>
-        <w:t xml:space="preserve">. </w:t>
-      </w:r>
-      <w:r>
-        <w:rPr>
-          <w:rFonts w:ascii="Montserrat Light" w:hAnsi="Montserrat Light"/>
-          <w:bCs/>
-        </w:rPr>
-        <w:t xml:space="preserve">Fibre optic consists of </w:t>
-      </w:r>
-      <w:r>
-        <w:rPr>
-          <w:rFonts w:ascii="Montserrat Light" w:hAnsi="Montserrat Light"/>
-          <w:bCs/>
-        </w:rPr>
-        <w:t xml:space="preserve">tubes of light </w:t>
-      </w:r>
-      <w:r>
-        <w:rPr>
-          <w:rFonts w:ascii="Montserrat Light" w:hAnsi="Montserrat Light"/>
-          <w:bCs/>
-        </w:rPr>
-        <w:t>which act as the network, it is extremely fast as data is carried at light speed</w:t>
-      </w:r>
-      <w:r>
-        <w:rPr>
-          <w:rFonts w:ascii="Montserrat Light" w:hAnsi="Montserrat Light"/>
-          <w:bCs/>
-        </w:rPr>
-        <w:t xml:space="preserve"> (</w:t>
-      </w:r>
-      <w:r>
-        <w:rPr>
-          <w:rFonts w:ascii="Montserrat Light" w:hAnsi="Montserrat Light" w:cs="Calibri"/>
-          <w:color w:val="000000"/>
-        </w:rPr>
-        <w:t xml:space="preserve">T A, </w:t>
-      </w:r>
-      <w:r>
-        <w:rPr>
-          <w:rFonts w:ascii="Montserrat Light" w:hAnsi="Montserrat Light" w:cs="Calibri"/>
-          <w:color w:val="000000"/>
-        </w:rPr>
-        <w:t>2017). </w:t>
-      </w:r>
-      <w:r>
-        <w:rPr>
-          <w:rFonts w:ascii="Montserrat Light" w:hAnsi="Montserrat Light"/>
-          <w:bCs/>
-        </w:rPr>
-        <w:t xml:space="preserve">However, due to Australia’s large land size, it would extremely costly and difficult to cover </w:t>
-      </w:r>
-      <w:r>
-        <w:rPr>
-          <w:rFonts w:ascii="Montserrat Light" w:hAnsi="Montserrat Light"/>
-          <w:bCs/>
-        </w:rPr>
-        <w:t>the whole country</w:t>
-      </w:r>
-      <w:r>
-        <w:rPr>
-          <w:rFonts w:ascii="Montserrat Light" w:hAnsi="Montserrat Light"/>
-          <w:bCs/>
-        </w:rPr>
-        <w:t xml:space="preserve"> </w:t>
-      </w:r>
-      <w:r>
-        <w:rPr>
-          <w:rFonts w:ascii="Montserrat Light" w:hAnsi="Montserrat Light"/>
-          <w:bCs/>
-        </w:rPr>
-        <w:t>in this technology.</w:t>
-      </w:r>
-    </w:p>
-    <w:p>
-      <w:pPr>
-        <w:rPr>
-          <w:rFonts w:ascii="Montserrat Light" w:hAnsi="Montserrat Light"/>
-          <w:bCs/>
-        </w:rPr>
-      </w:pPr>
-    </w:p>
-    <w:p>
-      <w:pPr>
-        <w:rPr>
-          <w:rFonts w:ascii="Montserrat Light" w:hAnsi="Montserrat Light"/>
-          <w:bCs/>
-        </w:rPr>
-      </w:pPr>
-      <w:r>
-        <w:rPr>
-          <w:rFonts w:ascii="Montserrat Light" w:hAnsi="Montserrat Light"/>
-          <w:bCs/>
-        </w:rPr>
-        <w:t>The proposed solution however is something a little more unique and more sustainable</w:t>
-      </w:r>
-      <w:r>
-        <w:rPr>
-          <w:rFonts w:ascii="Montserrat Light" w:hAnsi="Montserrat Light"/>
-          <w:bCs/>
-        </w:rPr>
-        <w:t xml:space="preserve"> for the future. </w:t>
-      </w:r>
-      <w:r>
-        <w:rPr>
-          <w:rFonts w:ascii="Montserrat Light" w:hAnsi="Montserrat Light"/>
-          <w:bCs/>
-        </w:rPr>
-        <w:t xml:space="preserve">Starlink satellites </w:t>
-      </w:r>
-      <w:r>
-        <w:rPr>
-          <w:rFonts w:ascii="Montserrat Light" w:hAnsi="Montserrat Light"/>
-          <w:bCs/>
-        </w:rPr>
-        <w:t>are</w:t>
-      </w:r>
-      <w:r>
-        <w:rPr>
-          <w:rFonts w:ascii="Montserrat Light" w:hAnsi="Montserrat Light"/>
-          <w:bCs/>
-        </w:rPr>
-        <w:t xml:space="preserve"> a project </w:t>
-      </w:r>
-      <w:r>
-        <w:rPr>
-          <w:rFonts w:ascii="Montserrat Light" w:hAnsi="Montserrat Light"/>
-          <w:bCs/>
-        </w:rPr>
-        <w:t xml:space="preserve">created by Space X </w:t>
-      </w:r>
-      <w:r>
-        <w:rPr>
-          <w:rFonts w:ascii="Montserrat Light" w:hAnsi="Montserrat Light"/>
-          <w:bCs/>
-        </w:rPr>
-        <w:t xml:space="preserve">to </w:t>
-      </w:r>
-      <w:r>
-        <w:rPr>
-          <w:rFonts w:ascii="Montserrat Light" w:hAnsi="Montserrat Light"/>
-          <w:bCs/>
-        </w:rPr>
-        <w:t>provide global internet coverage</w:t>
-      </w:r>
-      <w:r>
-        <w:rPr>
-          <w:rFonts w:ascii="Montserrat Light" w:hAnsi="Montserrat Light"/>
-          <w:bCs/>
-        </w:rPr>
-        <w:t xml:space="preserve"> at speeds never seen before</w:t>
-      </w:r>
-      <w:r>
-        <w:rPr>
-          <w:rFonts w:ascii="Montserrat Light" w:hAnsi="Montserrat Light"/>
-          <w:bCs/>
-        </w:rPr>
-        <w:t xml:space="preserve"> (</w:t>
-      </w:r>
-      <w:r>
-        <w:rPr>
-          <w:rFonts w:ascii="Montserrat Light" w:hAnsi="Montserrat Light" w:cs="Calibri"/>
-          <w:color w:val="000000"/>
-        </w:rPr>
-        <w:t>Nash, </w:t>
-      </w:r>
-      <w:r>
-        <w:rPr>
-          <w:rFonts w:ascii="Montserrat Light" w:hAnsi="Montserrat Light" w:cs="Calibri"/>
-          <w:color w:val="000000"/>
-        </w:rPr>
-        <w:t>2020)</w:t>
-      </w:r>
-      <w:r>
-        <w:rPr>
-          <w:rFonts w:ascii="Montserrat Light" w:hAnsi="Montserrat Light"/>
-          <w:bCs/>
-        </w:rPr>
-        <w:t>.</w:t>
-      </w:r>
-      <w:r>
-        <w:rPr>
-          <w:rFonts w:ascii="Montserrat Light" w:hAnsi="Montserrat Light"/>
-          <w:bCs/>
-        </w:rPr>
-        <w:t xml:space="preserve"> </w:t>
-      </w:r>
-      <w:r>
-        <w:rPr>
-          <w:rFonts w:ascii="Montserrat Light" w:hAnsi="Montserrat Light"/>
-          <w:bCs/>
-        </w:rPr>
-        <w:t xml:space="preserve">These satellites were to be able to </w:t>
-      </w:r>
-      <w:r>
-        <w:rPr>
-          <w:rFonts w:ascii="Montserrat Light" w:hAnsi="Montserrat Light"/>
-          <w:bCs/>
-        </w:rPr>
-        <w:t xml:space="preserve">be connected to transceivers located in each person’s house. My proposal </w:t>
-      </w:r>
-      <w:r>
-        <w:rPr>
-          <w:rFonts w:ascii="Montserrat Light" w:hAnsi="Montserrat Light"/>
-          <w:bCs/>
-        </w:rPr>
-        <w:t>is to recycle existing copper wiring located across Australia in order t</w:t>
-      </w:r>
-      <w:r>
-        <w:rPr>
-          <w:rFonts w:ascii="Montserrat Light" w:hAnsi="Montserrat Light"/>
-          <w:bCs/>
-        </w:rPr>
-        <w:t xml:space="preserve">o mass produce </w:t>
-      </w:r>
-      <w:r>
-        <w:rPr>
-          <w:rFonts w:ascii="Montserrat Light" w:hAnsi="Montserrat Light"/>
-          <w:bCs/>
-        </w:rPr>
-        <w:t>these transceivers</w:t>
-      </w:r>
-      <w:r>
-        <w:rPr>
-          <w:rFonts w:ascii="Montserrat Light" w:hAnsi="Montserrat Light"/>
-          <w:bCs/>
-        </w:rPr>
-        <w:t xml:space="preserve">. </w:t>
-      </w:r>
-    </w:p>
-    <w:p>
-      <w:pPr>
-        <w:rPr>
-          <w:rFonts w:ascii="Montserrat Light" w:hAnsi="Montserrat Light"/>
-          <w:bCs/>
-        </w:rPr>
-      </w:pPr>
-    </w:p>
-    <w:p>
-      <w:pPr>
-        <w:rPr>
-          <w:rFonts w:ascii="Montserrat Light" w:hAnsi="Montserrat Light"/>
-          <w:bCs/>
-        </w:rPr>
-      </w:pPr>
-      <w:r>
-        <w:rPr>
-          <w:rFonts w:ascii="Montserrat Light" w:hAnsi="Montserrat Light"/>
-          <w:bCs/>
-        </w:rPr>
-        <w:t>This method is cheap and utilises existing technology</w:t>
-      </w:r>
-      <w:r>
-        <w:rPr>
-          <w:rFonts w:ascii="Montserrat Light" w:hAnsi="Montserrat Light"/>
-          <w:bCs/>
-        </w:rPr>
-        <w:t xml:space="preserve"> and would be readily available nationwide</w:t>
-      </w:r>
-      <w:r>
-        <w:rPr>
-          <w:rFonts w:ascii="Montserrat Light" w:hAnsi="Montserrat Light"/>
-          <w:bCs/>
-        </w:rPr>
-        <w:t xml:space="preserve">. It would </w:t>
-      </w:r>
-      <w:r>
-        <w:rPr>
-          <w:rFonts w:ascii="Montserrat Light" w:hAnsi="Montserrat Light"/>
-          <w:bCs/>
-        </w:rPr>
-        <w:t xml:space="preserve">also </w:t>
-      </w:r>
-      <w:r>
-        <w:rPr>
-          <w:rFonts w:ascii="Montserrat Light" w:hAnsi="Montserrat Light"/>
-          <w:bCs/>
-        </w:rPr>
-        <w:t>allow for</w:t>
-      </w:r>
-      <w:r>
-        <w:rPr>
-          <w:rFonts w:ascii="Montserrat Light" w:hAnsi="Montserrat Light"/>
-          <w:bCs/>
-        </w:rPr>
-        <w:t xml:space="preserve"> faster speeds which stand as the main overlaying factor in </w:t>
-      </w:r>
-      <w:r>
-        <w:rPr>
-          <w:rFonts w:ascii="Montserrat Light" w:hAnsi="Montserrat Light"/>
-          <w:bCs/>
-        </w:rPr>
-        <w:t xml:space="preserve">Australian </w:t>
-      </w:r>
-      <w:r>
-        <w:rPr>
-          <w:rFonts w:ascii="Montserrat Light" w:hAnsi="Montserrat Light"/>
-          <w:bCs/>
-        </w:rPr>
-        <w:t>esports</w:t>
-      </w:r>
-      <w:r>
-        <w:rPr>
-          <w:rFonts w:ascii="Montserrat Light" w:hAnsi="Montserrat Light"/>
-          <w:bCs/>
-        </w:rPr>
-        <w:t xml:space="preserve"> and would let players bridge the skill gap between </w:t>
-      </w:r>
-      <w:r>
-        <w:rPr>
-          <w:rFonts w:ascii="Montserrat Light" w:hAnsi="Montserrat Light"/>
-          <w:bCs/>
-        </w:rPr>
-        <w:t>Australia and</w:t>
-      </w:r>
-      <w:r>
-        <w:rPr>
-          <w:rFonts w:ascii="Montserrat Light" w:hAnsi="Montserrat Light"/>
-          <w:bCs/>
-        </w:rPr>
-        <w:t xml:space="preserve"> other </w:t>
-      </w:r>
-      <w:r>
-        <w:rPr>
-          <w:rFonts w:ascii="Montserrat Light" w:hAnsi="Montserrat Light"/>
-          <w:bCs/>
-        </w:rPr>
-        <w:t>countries</w:t>
-      </w:r>
-      <w:r>
-        <w:rPr>
-          <w:rFonts w:ascii="Montserrat Light" w:hAnsi="Montserrat Light"/>
-          <w:bCs/>
-        </w:rPr>
-        <w:t>,</w:t>
-      </w:r>
-      <w:r>
-        <w:rPr>
-          <w:rFonts w:ascii="Montserrat Light" w:hAnsi="Montserrat Light"/>
-          <w:bCs/>
-        </w:rPr>
-        <w:t xml:space="preserve"> allowing them to perform better internationally. </w:t>
-      </w:r>
-      <w:r>
-        <w:rPr>
-          <w:rFonts w:ascii="Montserrat Light" w:hAnsi="Montserrat Light"/>
-          <w:bCs/>
-        </w:rPr>
-        <w:t>For this solution to be carried out</w:t>
-      </w:r>
-      <w:r>
-        <w:rPr>
-          <w:rFonts w:ascii="Montserrat Light" w:hAnsi="Montserrat Light"/>
-          <w:bCs/>
-        </w:rPr>
-        <w:t xml:space="preserve">, Australia should take steps into removing any unused copper wiring </w:t>
-      </w:r>
-      <w:r>
-        <w:rPr>
-          <w:rFonts w:ascii="Montserrat Light" w:hAnsi="Montserrat Light"/>
-          <w:bCs/>
-        </w:rPr>
-        <w:t xml:space="preserve">and </w:t>
-      </w:r>
-      <w:r>
-        <w:rPr>
-          <w:rFonts w:ascii="Montserrat Light" w:hAnsi="Montserrat Light"/>
-          <w:bCs/>
-        </w:rPr>
-        <w:t>engineering</w:t>
-      </w:r>
-      <w:r>
-        <w:rPr>
-          <w:rFonts w:ascii="Montserrat Light" w:hAnsi="Montserrat Light"/>
-          <w:bCs/>
-        </w:rPr>
-        <w:t xml:space="preserve"> ways to mass produce said </w:t>
-      </w:r>
-      <w:r>
-        <w:rPr>
-          <w:rFonts w:ascii="Montserrat Light" w:hAnsi="Montserrat Light"/>
-          <w:bCs/>
-        </w:rPr>
-        <w:t>transceivers</w:t>
-      </w:r>
-      <w:r>
-        <w:rPr>
-          <w:rFonts w:ascii="Montserrat Light" w:hAnsi="Montserrat Light"/>
-          <w:bCs/>
-        </w:rPr>
-        <w:t>.</w:t>
-      </w:r>
-    </w:p>
-    <w:p>
-      <w:pPr>
-        <w:rPr>
-          <w:rFonts w:ascii="Montserrat Light" w:hAnsi="Montserrat Light"/>
-        </w:rPr>
-      </w:pPr>
-    </w:p>
-    <w:p>
-      <w:pPr>
-        <w:rPr>
-          <w:rFonts w:ascii="Montserrat Light" w:hAnsi="Montserrat Light"/>
-          <w:b/>
-        </w:rPr>
-      </w:pPr>
-      <w:r>
-        <w:rPr>
-          <w:rFonts w:ascii="Montserrat Light" w:hAnsi="Montserrat Light"/>
-          <w:b/>
-        </w:rPr>
-        <w:t xml:space="preserve">Solving </w:t>
-      </w:r>
-      <w:r>
-        <w:rPr>
-          <w:rFonts w:ascii="Montserrat Light" w:hAnsi="Montserrat Light"/>
-          <w:b/>
-        </w:rPr>
-        <w:t>Australia’s Lack of Events and Scattered Data</w:t>
-      </w:r>
-    </w:p>
-    <w:p>
-      <w:pPr>
-        <w:rPr>
-          <w:rFonts w:ascii="Montserrat Light" w:hAnsi="Montserrat Light"/>
-          <w:bCs/>
-        </w:rPr>
-      </w:pPr>
-      <w:r>
-        <w:rPr>
-          <w:rFonts w:ascii="Montserrat Light" w:hAnsi="Montserrat Light"/>
-          <w:bCs/>
-        </w:rPr>
-        <w:t>With internet having its solutions</w:t>
-      </w:r>
-      <w:r>
-        <w:rPr>
-          <w:rFonts w:ascii="Montserrat Light" w:hAnsi="Montserrat Light"/>
-          <w:bCs/>
-        </w:rPr>
-        <w:t xml:space="preserve">, there still stands the </w:t>
-      </w:r>
-      <w:r>
-        <w:rPr>
-          <w:rFonts w:ascii="Montserrat Light" w:hAnsi="Montserrat Light"/>
-          <w:bCs/>
-        </w:rPr>
-        <w:t xml:space="preserve">weakness of Australia’s events and difficulty for organisations to find data. </w:t>
-      </w:r>
-      <w:r>
-        <w:rPr>
-          <w:rFonts w:ascii="Montserrat Light" w:hAnsi="Montserrat Light"/>
-          <w:bCs/>
-        </w:rPr>
-        <w:t>These two problems could be solved using a single solution</w:t>
-      </w:r>
-      <w:r>
-        <w:rPr>
-          <w:rFonts w:ascii="Montserrat Light" w:hAnsi="Montserrat Light"/>
-          <w:bCs/>
-        </w:rPr>
-        <w:t xml:space="preserve">, this being that of a </w:t>
-      </w:r>
-      <w:r>
-        <w:rPr>
-          <w:rFonts w:ascii="Montserrat Light" w:hAnsi="Montserrat Light"/>
-          <w:bCs/>
-        </w:rPr>
-        <w:t xml:space="preserve">large collective </w:t>
-      </w:r>
-      <w:r>
-        <w:rPr>
-          <w:rFonts w:ascii="Montserrat Light" w:hAnsi="Montserrat Light"/>
-          <w:bCs/>
-        </w:rPr>
-        <w:t>data website.</w:t>
-      </w:r>
-      <w:r>
-        <w:rPr>
-          <w:rFonts w:ascii="Montserrat Light" w:hAnsi="Montserrat Light"/>
-          <w:bCs/>
-        </w:rPr>
-        <w:t xml:space="preserve"> </w:t>
-      </w:r>
-      <w:r>
-        <w:rPr>
-          <w:rFonts w:ascii="Montserrat Light" w:hAnsi="Montserrat Light"/>
-          <w:bCs/>
-        </w:rPr>
-        <w:t xml:space="preserve">This would allow for a unionisation between all esports organisations in Australia </w:t>
-      </w:r>
-      <w:r>
-        <w:rPr>
-          <w:rFonts w:ascii="Montserrat Light" w:hAnsi="Montserrat Light"/>
-          <w:bCs/>
-        </w:rPr>
-        <w:t xml:space="preserve">for game results to be uploaded to </w:t>
-      </w:r>
-      <w:r>
-        <w:rPr>
-          <w:rFonts w:ascii="Montserrat Light" w:hAnsi="Montserrat Light"/>
-          <w:bCs/>
-        </w:rPr>
-        <w:t>and be supported by the A</w:t>
-      </w:r>
-      <w:r>
-        <w:rPr>
-          <w:rFonts w:ascii="Montserrat Light" w:hAnsi="Montserrat Light"/>
-          <w:bCs/>
-        </w:rPr>
-        <w:t>IS (Australian Institute of Sport)</w:t>
-      </w:r>
-      <w:r>
-        <w:rPr>
-          <w:rFonts w:ascii="Montserrat Light" w:hAnsi="Montserrat Light"/>
-          <w:bCs/>
-        </w:rPr>
-        <w:t xml:space="preserve">. </w:t>
-      </w:r>
-      <w:r>
-        <w:rPr>
-          <w:rFonts w:ascii="Montserrat Light" w:hAnsi="Montserrat Light"/>
-          <w:bCs/>
-        </w:rPr>
-        <w:t xml:space="preserve">It would be available for both </w:t>
-      </w:r>
-      <w:r>
-        <w:rPr>
-          <w:rFonts w:ascii="Montserrat Light" w:hAnsi="Montserrat Light"/>
-          <w:bCs/>
-        </w:rPr>
-        <w:t xml:space="preserve">mobile and desktop and </w:t>
-      </w:r>
-      <w:r>
-        <w:rPr>
-          <w:rFonts w:ascii="Montserrat Light" w:hAnsi="Montserrat Light"/>
-          <w:bCs/>
-        </w:rPr>
-        <w:t xml:space="preserve">would </w:t>
-      </w:r>
-      <w:r>
-        <w:rPr>
-          <w:rFonts w:ascii="Montserrat Light" w:hAnsi="Montserrat Light"/>
-          <w:bCs/>
-        </w:rPr>
-        <w:t xml:space="preserve">serve as a centralised </w:t>
-      </w:r>
-      <w:r>
-        <w:rPr>
-          <w:rFonts w:ascii="Montserrat Light" w:hAnsi="Montserrat Light"/>
-          <w:bCs/>
-        </w:rPr>
-        <w:t xml:space="preserve">database </w:t>
-      </w:r>
-      <w:r>
-        <w:rPr>
-          <w:rFonts w:ascii="Montserrat Light" w:hAnsi="Montserrat Light"/>
-          <w:bCs/>
-        </w:rPr>
-        <w:t xml:space="preserve">for </w:t>
-      </w:r>
-      <w:r>
-        <w:rPr>
-          <w:rFonts w:ascii="Montserrat Light" w:hAnsi="Montserrat Light"/>
-          <w:bCs/>
-        </w:rPr>
-        <w:t>every single esport</w:t>
-      </w:r>
-      <w:r>
-        <w:rPr>
-          <w:rFonts w:ascii="Montserrat Light" w:hAnsi="Montserrat Light"/>
-          <w:bCs/>
-        </w:rPr>
-        <w:t xml:space="preserve"> </w:t>
-      </w:r>
-      <w:r>
-        <w:rPr>
-          <w:rFonts w:ascii="Montserrat Light" w:hAnsi="Montserrat Light"/>
-          <w:bCs/>
-        </w:rPr>
-        <w:t>and display the data</w:t>
-      </w:r>
-      <w:r>
-        <w:rPr>
-          <w:rFonts w:ascii="Montserrat Light" w:hAnsi="Montserrat Light"/>
-          <w:bCs/>
-        </w:rPr>
-        <w:t xml:space="preserve"> easily</w:t>
-      </w:r>
-      <w:r>
-        <w:rPr>
-          <w:rFonts w:ascii="Montserrat Light" w:hAnsi="Montserrat Light"/>
-          <w:bCs/>
-        </w:rPr>
-        <w:t xml:space="preserve"> for competitive analysis. </w:t>
-      </w:r>
-      <w:r>
-        <w:rPr>
-          <w:rFonts w:ascii="Montserrat Light" w:hAnsi="Montserrat Light"/>
-          <w:bCs/>
-        </w:rPr>
-        <w:t xml:space="preserve">This </w:t>
-      </w:r>
-      <w:r>
-        <w:rPr>
-          <w:rFonts w:ascii="Montserrat Light" w:hAnsi="Montserrat Light"/>
-          <w:bCs/>
-        </w:rPr>
-        <w:lastRenderedPageBreak/>
-        <w:t xml:space="preserve">database </w:t>
-      </w:r>
-      <w:r>
-        <w:rPr>
-          <w:rFonts w:ascii="Montserrat Light" w:hAnsi="Montserrat Light"/>
-          <w:bCs/>
-        </w:rPr>
-        <w:t xml:space="preserve">would allow for all results </w:t>
-      </w:r>
-      <w:r>
-        <w:rPr>
-          <w:rFonts w:ascii="Montserrat Light" w:hAnsi="Montserrat Light"/>
-          <w:bCs/>
-        </w:rPr>
-        <w:t>from events</w:t>
-      </w:r>
-      <w:r>
-        <w:rPr>
-          <w:rFonts w:ascii="Montserrat Light" w:hAnsi="Montserrat Light"/>
-          <w:bCs/>
-        </w:rPr>
-        <w:t xml:space="preserve"> to be viewed </w:t>
-      </w:r>
-      <w:r>
-        <w:rPr>
-          <w:rFonts w:ascii="Montserrat Light" w:hAnsi="Montserrat Light"/>
-          <w:bCs/>
-        </w:rPr>
-        <w:t>easily and would make Australia seem stronger as an esports driven country.</w:t>
-      </w:r>
-      <w:r>
-        <w:rPr>
-          <w:rFonts w:ascii="Montserrat Light" w:hAnsi="Montserrat Light"/>
-          <w:bCs/>
-        </w:rPr>
-        <w:t xml:space="preserve"> Gaming profiles for professional players could also be made </w:t>
-      </w:r>
-      <w:r>
-        <w:rPr>
-          <w:rFonts w:ascii="Montserrat Light" w:hAnsi="Montserrat Light"/>
-          <w:bCs/>
-        </w:rPr>
-        <w:t xml:space="preserve">to allow for </w:t>
-      </w:r>
-      <w:r>
-        <w:rPr>
-          <w:rFonts w:ascii="Montserrat Light" w:hAnsi="Montserrat Light"/>
-          <w:bCs/>
-        </w:rPr>
-        <w:t xml:space="preserve">statistic displays and </w:t>
-      </w:r>
-      <w:r>
-        <w:rPr>
-          <w:rFonts w:ascii="Montserrat Light" w:hAnsi="Montserrat Light"/>
-          <w:bCs/>
-        </w:rPr>
-        <w:t>eas</w:t>
-      </w:r>
-      <w:r>
-        <w:rPr>
-          <w:rFonts w:ascii="Montserrat Light" w:hAnsi="Montserrat Light"/>
-          <w:bCs/>
-        </w:rPr>
-        <w:t>ier</w:t>
-      </w:r>
-      <w:r>
-        <w:rPr>
-          <w:rFonts w:ascii="Montserrat Light" w:hAnsi="Montserrat Light"/>
-          <w:bCs/>
-        </w:rPr>
-        <w:t xml:space="preserve"> talent searching </w:t>
-      </w:r>
-      <w:r>
-        <w:rPr>
-          <w:rFonts w:ascii="Montserrat Light" w:hAnsi="Montserrat Light"/>
-          <w:bCs/>
-        </w:rPr>
-        <w:t xml:space="preserve">for organisations </w:t>
-      </w:r>
-      <w:r>
-        <w:rPr>
-          <w:rFonts w:ascii="Montserrat Light" w:hAnsi="Montserrat Light"/>
-          <w:bCs/>
-        </w:rPr>
-        <w:t>within the country</w:t>
-      </w:r>
-      <w:r>
-        <w:rPr>
-          <w:rFonts w:ascii="Montserrat Light" w:hAnsi="Montserrat Light"/>
-          <w:bCs/>
-        </w:rPr>
-        <w:t>.</w:t>
-      </w:r>
-    </w:p>
-    <w:p>
-      <w:pPr>
-        <w:rPr>
-          <w:rFonts w:ascii="Montserrat Light" w:hAnsi="Montserrat Light"/>
-          <w:bCs/>
-        </w:rPr>
-      </w:pPr>
-    </w:p>
-    <w:p>
-      <w:pPr>
-        <w:rPr>
-          <w:rFonts w:ascii="Montserrat Light" w:hAnsi="Montserrat Light"/>
-          <w:bCs/>
-        </w:rPr>
-      </w:pPr>
-      <w:r>
-        <w:rPr>
-          <w:rFonts w:ascii="Montserrat Light" w:hAnsi="Montserrat Light"/>
-          <w:bCs/>
-        </w:rPr>
-        <w:t xml:space="preserve">Australia is lacking in this area of competitive display as </w:t>
-      </w:r>
-      <w:r>
-        <w:rPr>
-          <w:rFonts w:ascii="Montserrat Light" w:hAnsi="Montserrat Light"/>
-          <w:bCs/>
-        </w:rPr>
-        <w:t>it is very hard to identify individual players from an international standpoint.</w:t>
-      </w:r>
-      <w:r>
-        <w:rPr>
-          <w:rFonts w:ascii="Montserrat Light" w:hAnsi="Montserrat Light"/>
-          <w:bCs/>
-        </w:rPr>
-        <w:t xml:space="preserve"> It also allows for international players to take notice and possible interest in the scene</w:t>
-      </w:r>
-      <w:r>
-        <w:rPr>
-          <w:rFonts w:ascii="Montserrat Light" w:hAnsi="Montserrat Light"/>
-          <w:bCs/>
-        </w:rPr>
-        <w:t xml:space="preserve"> which would allow for more major events to be hosted in Australia and </w:t>
-      </w:r>
-      <w:r>
-        <w:rPr>
-          <w:rFonts w:ascii="Montserrat Light" w:hAnsi="Montserrat Light"/>
-          <w:bCs/>
-        </w:rPr>
-        <w:t xml:space="preserve">for the country </w:t>
-      </w:r>
-      <w:r>
-        <w:rPr>
-          <w:rFonts w:ascii="Montserrat Light" w:hAnsi="Montserrat Light"/>
-          <w:bCs/>
-        </w:rPr>
-        <w:t>be taken more seriously.</w:t>
-      </w:r>
-    </w:p>
-    <w:p>
-      <w:pPr>
-        <w:rPr>
-          <w:rFonts w:ascii="Montserrat Light" w:hAnsi="Montserrat Light"/>
-          <w:bCs/>
-        </w:rPr>
-      </w:pPr>
-    </w:p>
-    <w:p>
-      <w:pPr>
-        <w:rPr>
-          <w:rFonts w:ascii="Montserrat Light" w:hAnsi="Montserrat Light"/>
-          <w:bCs/>
-        </w:rPr>
-      </w:pPr>
-      <w:r>
-        <w:rPr>
-          <w:rFonts w:ascii="Montserrat Light" w:hAnsi="Montserrat Light"/>
-          <w:bCs/>
-        </w:rPr>
-        <w:t xml:space="preserve">For Australia to </w:t>
-      </w:r>
-      <w:r>
-        <w:rPr>
-          <w:rFonts w:ascii="Montserrat Light" w:hAnsi="Montserrat Light"/>
-          <w:bCs/>
-        </w:rPr>
-        <w:t xml:space="preserve">create this centralised database, organisations need to </w:t>
-      </w:r>
-      <w:r>
-        <w:rPr>
-          <w:rFonts w:ascii="Montserrat Light" w:hAnsi="Montserrat Light"/>
-          <w:bCs/>
-        </w:rPr>
-        <w:t xml:space="preserve">be unified first and </w:t>
-      </w:r>
-      <w:r>
-        <w:rPr>
-          <w:rFonts w:ascii="Montserrat Light" w:hAnsi="Montserrat Light"/>
-          <w:bCs/>
-        </w:rPr>
-        <w:t>matters should be discussed with the</w:t>
-      </w:r>
-      <w:r>
-        <w:rPr>
-          <w:rFonts w:ascii="Montserrat Light" w:hAnsi="Montserrat Light"/>
-          <w:bCs/>
-        </w:rPr>
-        <w:t xml:space="preserve"> AIS</w:t>
-      </w:r>
-      <w:r>
-        <w:rPr>
-          <w:rFonts w:ascii="Montserrat Light" w:hAnsi="Montserrat Light"/>
-          <w:bCs/>
-        </w:rPr>
-        <w:t xml:space="preserve">. From there, a development team should be formed as well as </w:t>
-      </w:r>
-      <w:r>
-        <w:rPr>
-          <w:rFonts w:ascii="Montserrat Light" w:hAnsi="Montserrat Light"/>
-          <w:bCs/>
-        </w:rPr>
-        <w:t>spread of the website’s development and usefulness</w:t>
-      </w:r>
-      <w:r>
-        <w:rPr>
-          <w:rFonts w:ascii="Montserrat Light" w:hAnsi="Montserrat Light"/>
-          <w:bCs/>
-        </w:rPr>
-        <w:t xml:space="preserve"> should be advertised.</w:t>
-      </w:r>
-    </w:p>
-    <w:p>
-      <w:pPr>
-        <w:rPr>
-          <w:rFonts w:ascii="Montserrat Light" w:hAnsi="Montserrat Light"/>
-          <w:bCs/>
-        </w:rPr>
-      </w:pPr>
-    </w:p>
-    <w:p>
-      <w:pPr>
-        <w:rPr>
-          <w:rFonts w:ascii="Montserrat Light" w:hAnsi="Montserrat Light"/>
-          <w:b/>
-        </w:rPr>
-      </w:pPr>
-      <w:r>
-        <w:rPr>
-          <w:rFonts w:ascii="Montserrat Light" w:hAnsi="Montserrat Light"/>
-          <w:b/>
-        </w:rPr>
-        <w:t>Conclusion</w:t>
-      </w:r>
-    </w:p>
-    <w:p>
-      <w:pPr>
-        <w:rPr>
-          <w:rFonts w:ascii="Montserrat Light" w:hAnsi="Montserrat Light"/>
-          <w:bCs/>
-        </w:rPr>
-      </w:pPr>
-      <w:r>
-        <w:rPr>
-          <w:rFonts w:ascii="Montserrat Light" w:hAnsi="Montserrat Light"/>
-          <w:bCs/>
-        </w:rPr>
-        <w:t xml:space="preserve">I hope you have enjoyed reading my report on the future of Australia’s esports. </w:t>
-      </w:r>
-      <w:r>
-        <w:rPr>
-          <w:rFonts w:ascii="Montserrat Light" w:hAnsi="Montserrat Light"/>
-          <w:bCs/>
-        </w:rPr>
-        <w:t>Using one or both of these proposed solutions, Australia’s esports future could be better capitalised on with many bright opportunities to come.</w:t>
-      </w:r>
-    </w:p>
-    <w:p>
-      <w:pPr>
-        <w:rPr>
-          <w:rFonts w:ascii="Montserrat Light" w:hAnsi="Montserrat Light"/>
-          <w:bCs/>
-        </w:rPr>
-      </w:pPr>
-    </w:p>
-    <w:p>
-      <w:pPr>
-        <w:rPr>
-          <w:rFonts w:ascii="Montserrat Light" w:hAnsi="Montserrat Light"/>
-        </w:rPr>
-      </w:pPr>
-    </w:p>
-    <w:p>
-      <w:pPr>
-        <w:shd w:val="clear" w:color="auto" w:fill="FFFFFF"/>
-        <w:rPr>
-          <w:rFonts w:ascii="Montserrat Light" w:hAnsi="Montserrat Light" w:cs="Calibri"/>
-          <w:b/>
-          <w:color w:val="000000"/>
-          <w:szCs w:val="22"/>
-        </w:rPr>
-      </w:pPr>
-      <w:r>
-        <w:rPr>
-          <w:rFonts w:ascii="Montserrat Light" w:hAnsi="Montserrat Light" w:cs="Calibri"/>
-          <w:b/>
-          <w:color w:val="000000"/>
-          <w:szCs w:val="22"/>
-        </w:rPr>
         <w:t>References</w:t>
       </w:r>
     </w:p>
@@ -3044,7 +3108,7 @@
         </w:rPr>
         <w:t>. (2020, March 10). Lifehacker Australia. </w:t>
       </w:r>
-      <w:hyperlink r:id="rId5" w:history="1">
+      <w:hyperlink r:id="rId6" w:history="1">
         <w:r>
           <w:rPr>
             <w:rStyle w:val="Hyperlink"/>
@@ -3085,7 +3149,7 @@
         </w:rPr>
         <w:t>. (2018, July 31). Investopedia. </w:t>
       </w:r>
-      <w:hyperlink r:id="rId6" w:history="1">
+      <w:hyperlink r:id="rId7" w:history="1">
         <w:r>
           <w:rPr>
             <w:rStyle w:val="Hyperlink"/>
@@ -3124,17 +3188,7 @@
           <w:color w:val="000000"/>
           <w:szCs w:val="22"/>
         </w:rPr>
-        <w:t xml:space="preserve">Esports Spectatorship in </w:t>
-      </w:r>
-      <w:r>
-        <w:rPr>
-          <w:rStyle w:val="Emphasis"/>
-          <w:rFonts w:ascii="Montserrat Light" w:hAnsi="Montserrat Light" w:cs="Calibri"/>
-          <w:color w:val="000000"/>
-          <w:szCs w:val="22"/>
-        </w:rPr>
-        <w:lastRenderedPageBreak/>
-        <w:t>Australia</w:t>
+        <w:t>Esports Spectatorship in Australia</w:t>
       </w:r>
       <w:r>
         <w:rPr>
@@ -3144,7 +3198,7 @@
         </w:rPr>
         <w:t>. </w:t>
       </w:r>
-      <w:hyperlink r:id="rId7" w:history="1">
+      <w:hyperlink r:id="rId8" w:history="1">
         <w:r>
           <w:rPr>
             <w:rStyle w:val="Hyperlink"/>
@@ -3193,7 +3247,7 @@
         </w:rPr>
         <w:t> Pursuit. </w:t>
       </w:r>
-      <w:hyperlink r:id="rId8" w:history="1">
+      <w:hyperlink r:id="rId9" w:history="1">
         <w:r>
           <w:rPr>
             <w:rStyle w:val="Hyperlink"/>
@@ -3217,13 +3271,23 @@
           <w:szCs w:val="22"/>
         </w:rPr>
       </w:pPr>
-      <w:r>
-        <w:rPr>
-          <w:rFonts w:ascii="Montserrat Light" w:hAnsi="Montserrat Light" w:cs="Calibri"/>
-          <w:color w:val="000000"/>
-          <w:szCs w:val="22"/>
-        </w:rPr>
-        <w:t>Manisier, A. (2019, September 5). </w:t>
+      <w:proofErr w:type="spellStart"/>
+      <w:r>
+        <w:rPr>
+          <w:rFonts w:ascii="Montserrat Light" w:hAnsi="Montserrat Light" w:cs="Calibri"/>
+          <w:color w:val="000000"/>
+          <w:szCs w:val="22"/>
+        </w:rPr>
+        <w:t>Manisier</w:t>
+      </w:r>
+      <w:proofErr w:type="spellEnd"/>
+      <w:r>
+        <w:rPr>
+          <w:rFonts w:ascii="Montserrat Light" w:hAnsi="Montserrat Light" w:cs="Calibri"/>
+          <w:color w:val="000000"/>
+          <w:szCs w:val="22"/>
+        </w:rPr>
+        <w:t>, A. (2019, September 5). </w:t>
       </w:r>
       <w:r>
         <w:rPr>
@@ -3242,7 +3306,7 @@
         </w:rPr>
         <w:t>. The Sydney Morning Herald. </w:t>
       </w:r>
-      <w:hyperlink r:id="rId9" w:history="1">
+      <w:hyperlink r:id="rId10" w:history="1">
         <w:r>
           <w:rPr>
             <w:rStyle w:val="Hyperlink"/>
@@ -3281,7 +3345,27 @@
           <w:color w:val="000000"/>
           <w:szCs w:val="22"/>
         </w:rPr>
-        <w:t>How Elon Musk Could Be Set To Fix Australia's Internet</w:t>
+        <w:t xml:space="preserve">How Elon Musk Could Be Set </w:t>
+      </w:r>
+      <w:proofErr w:type="gramStart"/>
+      <w:r>
+        <w:rPr>
+          <w:rStyle w:val="Emphasis"/>
+          <w:rFonts w:ascii="Montserrat Light" w:hAnsi="Montserrat Light" w:cs="Calibri"/>
+          <w:color w:val="000000"/>
+          <w:szCs w:val="22"/>
+        </w:rPr>
+        <w:t>To</w:t>
+      </w:r>
+      <w:proofErr w:type="gramEnd"/>
+      <w:r>
+        <w:rPr>
+          <w:rStyle w:val="Emphasis"/>
+          <w:rFonts w:ascii="Montserrat Light" w:hAnsi="Montserrat Light" w:cs="Calibri"/>
+          <w:color w:val="000000"/>
+          <w:szCs w:val="22"/>
+        </w:rPr>
+        <w:t xml:space="preserve"> Fix Australia's Internet</w:t>
       </w:r>
       <w:r>
         <w:rPr>
@@ -3291,7 +3375,7 @@
         </w:rPr>
         <w:t>. GQ. </w:t>
       </w:r>
-      <w:hyperlink r:id="rId10" w:history="1">
+      <w:hyperlink r:id="rId11" w:history="1">
         <w:r>
           <w:rPr>
             <w:rStyle w:val="Hyperlink"/>
@@ -3322,6 +3406,7 @@
           <w:color w:val="000000"/>
           <w:szCs w:val="22"/>
         </w:rPr>
+        <w:lastRenderedPageBreak/>
         <w:t>NBN Fibre to the Node: Everything you need to know</w:t>
       </w:r>
       <w:r>
@@ -3332,7 +3417,7 @@
         </w:rPr>
         <w:t>. (2018, November 23). Compare Mobile Plans, Broadband, Tablets &amp; Pay TV | WhistleOut. </w:t>
       </w:r>
-      <w:hyperlink r:id="rId11" w:history="1">
+      <w:hyperlink r:id="rId12" w:history="1">
         <w:r>
           <w:rPr>
             <w:rStyle w:val="Hyperlink"/>
@@ -3381,7 +3466,7 @@
         </w:rPr>
         <w:t>. CNET. </w:t>
       </w:r>
-      <w:hyperlink r:id="rId12" w:history="1">
+      <w:hyperlink r:id="rId13" w:history="1">
         <w:r>
           <w:rPr>
             <w:rStyle w:val="Hyperlink"/>
@@ -3405,13 +3490,23 @@
           <w:szCs w:val="22"/>
         </w:rPr>
       </w:pPr>
-      <w:r>
-        <w:rPr>
-          <w:rFonts w:ascii="Montserrat Light" w:hAnsi="Montserrat Light" w:cs="Calibri"/>
-          <w:color w:val="000000"/>
-          <w:szCs w:val="22"/>
-        </w:rPr>
-        <w:t>Stilinovic, M. (2017, February 17). </w:t>
+      <w:proofErr w:type="spellStart"/>
+      <w:r>
+        <w:rPr>
+          <w:rFonts w:ascii="Montserrat Light" w:hAnsi="Montserrat Light" w:cs="Calibri"/>
+          <w:color w:val="000000"/>
+          <w:szCs w:val="22"/>
+        </w:rPr>
+        <w:t>Stilinovic</w:t>
+      </w:r>
+      <w:proofErr w:type="spellEnd"/>
+      <w:r>
+        <w:rPr>
+          <w:rFonts w:ascii="Montserrat Light" w:hAnsi="Montserrat Light" w:cs="Calibri"/>
+          <w:color w:val="000000"/>
+          <w:szCs w:val="22"/>
+        </w:rPr>
+        <w:t>, M. (2017, February 17). </w:t>
       </w:r>
       <w:r>
         <w:rPr>
@@ -3420,7 +3515,27 @@
           <w:color w:val="000000"/>
           <w:szCs w:val="22"/>
         </w:rPr>
-        <w:t>How Did Australia End Up With Such Ridiculously Slow Internet?</w:t>
+        <w:t xml:space="preserve">How Did Australia End Up </w:t>
+      </w:r>
+      <w:proofErr w:type="gramStart"/>
+      <w:r>
+        <w:rPr>
+          <w:rStyle w:val="Emphasis"/>
+          <w:rFonts w:ascii="Montserrat Light" w:hAnsi="Montserrat Light" w:cs="Calibri"/>
+          <w:color w:val="000000"/>
+          <w:szCs w:val="22"/>
+        </w:rPr>
+        <w:t>With</w:t>
+      </w:r>
+      <w:proofErr w:type="gramEnd"/>
+      <w:r>
+        <w:rPr>
+          <w:rStyle w:val="Emphasis"/>
+          <w:rFonts w:ascii="Montserrat Light" w:hAnsi="Montserrat Light" w:cs="Calibri"/>
+          <w:color w:val="000000"/>
+          <w:szCs w:val="22"/>
+        </w:rPr>
+        <w:t xml:space="preserve"> Such Ridiculously Slow Internet?</w:t>
       </w:r>
       <w:r>
         <w:rPr>
@@ -3430,7 +3545,7 @@
         </w:rPr>
         <w:t> Forbes. </w:t>
       </w:r>
-      <w:hyperlink r:id="rId13" w:anchor="1be6ef03fc06" w:history="1">
+      <w:hyperlink r:id="rId14" w:anchor="1be6ef03fc06" w:history="1">
         <w:r>
           <w:rPr>
             <w:rStyle w:val="Hyperlink"/>
@@ -3438,17 +3553,7 @@
             <w:color w:val="000000"/>
             <w:szCs w:val="22"/>
           </w:rPr>
-          <w:t>https://www.forbes.com/sites/millystilinovic/2017/02/</w:t>
-        </w:r>
-        <w:r>
-          <w:rPr>
-            <w:rStyle w:val="Hyperlink"/>
-            <w:rFonts w:ascii="Montserrat Light" w:hAnsi="Montserrat Light" w:cs="Calibri"/>
-            <w:color w:val="000000"/>
-            <w:szCs w:val="22"/>
-          </w:rPr>
-          <w:lastRenderedPageBreak/>
-          <w:t>14/how-australias-ridiculously-slow-internet-speeds-are-harming-its-residents/#1be6ef03fc06</w:t>
+          <w:t>https://www.forbes.com/sites/millystilinovic/2017/02/14/how-australias-ridiculously-slow-internet-speeds-are-harming-its-residents/#1be6ef03fc06</w:t>
         </w:r>
       </w:hyperlink>
     </w:p>
@@ -3489,7 +3594,7 @@
         </w:rPr>
         <w:t> KOREA.net. </w:t>
       </w:r>
-      <w:hyperlink r:id="rId14" w:history="1">
+      <w:hyperlink r:id="rId15" w:history="1">
         <w:r>
           <w:rPr>
             <w:rStyle w:val="Hyperlink"/>
@@ -3498,47 +3603,6 @@
             <w:szCs w:val="22"/>
           </w:rPr>
           <w:t>www.korea.net/NewsFocus/Column/view?articleId=146837</w:t>
-        </w:r>
-      </w:hyperlink>
-    </w:p>
-    <w:p>
-      <w:pPr>
-        <w:pStyle w:val="NormalWeb"/>
-        <w:shd w:val="clear" w:color="auto" w:fill="FFFFFF"/>
-        <w:spacing w:before="0" w:beforeAutospacing="0" w:after="0" w:afterAutospacing="0" w:line="550" w:lineRule="atLeast"/>
-        <w:ind w:left="720" w:right="75" w:hanging="720"/>
-        <w:rPr>
-          <w:rFonts w:ascii="Montserrat Light" w:hAnsi="Montserrat Light" w:cs="Calibri"/>
-          <w:color w:val="000000"/>
-          <w:szCs w:val="22"/>
-        </w:rPr>
-      </w:pPr>
-      <w:r>
-        <w:rPr>
-          <w:rStyle w:val="Emphasis"/>
-          <w:rFonts w:ascii="Montserrat Light" w:hAnsi="Montserrat Light" w:cs="Calibri"/>
-          <w:color w:val="000000"/>
-          <w:szCs w:val="22"/>
-        </w:rPr>
-        <w:t>Why does Telstra slow uploads speed down</w:t>
-      </w:r>
-      <w:r>
-        <w:rPr>
-          <w:rFonts w:ascii="Montserrat Light" w:hAnsi="Montserrat Light" w:cs="Calibri"/>
-          <w:color w:val="000000"/>
-          <w:szCs w:val="22"/>
-        </w:rPr>
-        <w:t>. (2016, January 10). Telstra Crowdsupport. </w:t>
-      </w:r>
-      <w:hyperlink r:id="rId15" w:history="1">
-        <w:r>
-          <w:rPr>
-            <w:rStyle w:val="Hyperlink"/>
-            <w:rFonts w:ascii="Montserrat Light" w:hAnsi="Montserrat Light" w:cs="Calibri"/>
-            <w:color w:val="000000"/>
-            <w:szCs w:val="22"/>
-          </w:rPr>
-          <w:t>https://crowdsupport.telstra.com.au/t5/Home-Broadband/Why-does-Telstra-slow-uploads-speed-down/td-p/419406</w:t>
         </w:r>
       </w:hyperlink>
     </w:p>
@@ -3602,6 +3666,47 @@
           <w:color w:val="000000"/>
           <w:szCs w:val="22"/>
         </w:rPr>
+        <w:t>Why does Telstra slow uploads speed down</w:t>
+      </w:r>
+      <w:r>
+        <w:rPr>
+          <w:rFonts w:ascii="Montserrat Light" w:hAnsi="Montserrat Light" w:cs="Calibri"/>
+          <w:color w:val="000000"/>
+          <w:szCs w:val="22"/>
+        </w:rPr>
+        <w:t>. (2016, January 10). Telstra Crowdsupport. </w:t>
+      </w:r>
+      <w:hyperlink r:id="rId17" w:history="1">
+        <w:r>
+          <w:rPr>
+            <w:rStyle w:val="Hyperlink"/>
+            <w:rFonts w:ascii="Montserrat Light" w:hAnsi="Montserrat Light" w:cs="Calibri"/>
+            <w:color w:val="000000"/>
+            <w:szCs w:val="22"/>
+          </w:rPr>
+          <w:t>https://crowdsupport.telstra.com.au/t5/Home-Broadband/Why-does-Telstra-slow-uploads-speed-down/td-p/419406</w:t>
+        </w:r>
+      </w:hyperlink>
+    </w:p>
+    <w:p>
+      <w:pPr>
+        <w:pStyle w:val="NormalWeb"/>
+        <w:shd w:val="clear" w:color="auto" w:fill="FFFFFF"/>
+        <w:spacing w:before="0" w:beforeAutospacing="0" w:after="0" w:afterAutospacing="0" w:line="550" w:lineRule="atLeast"/>
+        <w:ind w:left="720" w:right="75" w:hanging="720"/>
+        <w:rPr>
+          <w:rFonts w:ascii="Montserrat Light" w:hAnsi="Montserrat Light" w:cs="Calibri"/>
+          <w:color w:val="000000"/>
+          <w:szCs w:val="22"/>
+        </w:rPr>
+      </w:pPr>
+      <w:r>
+        <w:rPr>
+          <w:rStyle w:val="Emphasis"/>
+          <w:rFonts w:ascii="Montserrat Light" w:hAnsi="Montserrat Light" w:cs="Calibri"/>
+          <w:color w:val="000000"/>
+          <w:szCs w:val="22"/>
+        </w:rPr>
         <w:t>Why Internet connections are fastest in South Korea</w:t>
       </w:r>
       <w:r>
@@ -3610,9 +3715,18 @@
           <w:color w:val="000000"/>
           <w:szCs w:val="22"/>
         </w:rPr>
-        <w:t>. (n.d.). CNN International - Breaking News, US News, World News and Video. </w:t>
-      </w:r>
-      <w:hyperlink r:id="rId17" w:history="1">
+        <w:t xml:space="preserve">. (n.d.). CNN International - Breaking News, US News, World News and </w:t>
+      </w:r>
+      <w:r>
+        <w:rPr>
+          <w:rFonts w:ascii="Montserrat Light" w:hAnsi="Montserrat Light" w:cs="Calibri"/>
+          <w:color w:val="000000"/>
+          <w:szCs w:val="22"/>
+        </w:rPr>
+        <w:lastRenderedPageBreak/>
+        <w:t>Video. </w:t>
+      </w:r>
+      <w:hyperlink r:id="rId18" w:history="1">
         <w:r>
           <w:rPr>
             <w:rStyle w:val="Hyperlink"/>
@@ -3653,7 +3767,7 @@
         </w:rPr>
         <w:t>. (2018, December 10). Compare Mobile Plans, Broadband, Tablets &amp; Pay TV | WhistleOut. </w:t>
       </w:r>
-      <w:hyperlink r:id="rId18" w:history="1">
+      <w:hyperlink r:id="rId19" w:history="1">
         <w:r>
           <w:rPr>
             <w:rStyle w:val="Hyperlink"/>
@@ -3693,7 +3807,7 @@
 </file>
 
 <file path=word/numbering.xml><?xml version="1.0" encoding="utf-8"?>
-<w:numbering xmlns:wpc="http://schemas.microsoft.com/office/word/2010/wordprocessingCanvas" xmlns:mc="http://schemas.openxmlformats.org/markup-compatibility/2006" xmlns:o="urn:schemas-microsoft-com:office:office" xmlns:r="http://schemas.openxmlformats.org/officeDocument/2006/relationships" xmlns:m="http://schemas.openxmlformats.org/officeDocument/2006/math" xmlns:v="urn:schemas-microsoft-com:vml" xmlns:wp14="http://schemas.microsoft.com/office/word/2010/wordprocessingDrawing" xmlns:wp="http://schemas.openxmlformats.org/drawingml/2006/wordprocessingDrawing" xmlns:w10="urn:schemas-microsoft-com:office:word" xmlns:w="http://schemas.openxmlformats.org/wordprocessingml/2006/main" xmlns:w14="http://schemas.microsoft.com/office/word/2010/wordml" xmlns:w15="http://schemas.microsoft.com/office/word/2012/wordml" xmlns:wpg="http://schemas.microsoft.com/office/word/2010/wordprocessingGroup" xmlns:wpi="http://schemas.microsoft.com/office/word/2010/wordprocessingInk" xmlns:wne="http://schemas.microsoft.com/office/word/2006/wordml" xmlns:wps="http://schemas.microsoft.com/office/word/2010/wordprocessingShape" mc:Ignorable="w14 w15 wp14">
+<w:numbering xmlns:wpc="http://schemas.microsoft.com/office/word/2010/wordprocessingCanvas" xmlns:cx="http://schemas.microsoft.com/office/drawing/2014/chartex" xmlns:cx1="http://schemas.microsoft.com/office/drawing/2015/9/8/chartex" xmlns:cx2="http://schemas.microsoft.com/office/drawing/2015/10/21/chartex" xmlns:cx3="http://schemas.microsoft.com/office/drawing/2016/5/9/chartex" xmlns:cx4="http://schemas.microsoft.com/office/drawing/2016/5/10/chartex" xmlns:cx5="http://schemas.microsoft.com/office/drawing/2016/5/11/chartex" xmlns:cx6="http://schemas.microsoft.com/office/drawing/2016/5/12/chartex" xmlns:cx7="http://schemas.microsoft.com/office/drawing/2016/5/13/chartex" xmlns:cx8="http://schemas.microsoft.com/office/drawing/2016/5/14/chartex" xmlns:mc="http://schemas.openxmlformats.org/markup-compatibility/2006" xmlns:aink="http://schemas.microsoft.com/office/drawing/2016/ink" xmlns:am3d="http://schemas.microsoft.com/office/drawing/2017/model3d" xmlns:o="urn:schemas-microsoft-com:office:office" xmlns:r="http://schemas.openxmlformats.org/officeDocument/2006/relationships" xmlns:m="http://schemas.openxmlformats.org/officeDocument/2006/math" xmlns:v="urn:schemas-microsoft-com:vml" xmlns:wp14="http://schemas.microsoft.com/office/word/2010/wordprocessingDrawing" xmlns:wp="http://schemas.openxmlformats.org/drawingml/2006/wordprocessingDrawing" xmlns:w10="urn:schemas-microsoft-com:office:word" xmlns:w="http://schemas.openxmlformats.org/wordprocessingml/2006/main" xmlns:w14="http://schemas.microsoft.com/office/word/2010/wordml" xmlns:w15="http://schemas.microsoft.com/office/word/2012/wordml" xmlns:w16cid="http://schemas.microsoft.com/office/word/2016/wordml/cid" xmlns:w16se="http://schemas.microsoft.com/office/word/2015/wordml/symex" xmlns:wpg="http://schemas.microsoft.com/office/word/2010/wordprocessingGroup" xmlns:wpi="http://schemas.microsoft.com/office/word/2010/wordprocessingInk" xmlns:wne="http://schemas.microsoft.com/office/word/2006/wordml" xmlns:wps="http://schemas.microsoft.com/office/word/2010/wordprocessingShape" mc:Ignorable="w14 w15 w16se w16cid wp14">
   <w:abstractNum w:abstractNumId="0" w15:restartNumberingAfterBreak="0">
     <w:nsid w:val="004F077B"/>
     <w:multiLevelType w:val="hybridMultilevel"/>
@@ -4392,7 +4506,7 @@
 </file>
 
 <file path=word/styles.xml><?xml version="1.0" encoding="utf-8"?>
-<w:styles xmlns:mc="http://schemas.openxmlformats.org/markup-compatibility/2006" xmlns:r="http://schemas.openxmlformats.org/officeDocument/2006/relationships" xmlns:w="http://schemas.openxmlformats.org/wordprocessingml/2006/main" xmlns:w14="http://schemas.microsoft.com/office/word/2010/wordml" xmlns:w15="http://schemas.microsoft.com/office/word/2012/wordml" mc:Ignorable="w14 w15">
+<w:styles xmlns:mc="http://schemas.openxmlformats.org/markup-compatibility/2006" xmlns:r="http://schemas.openxmlformats.org/officeDocument/2006/relationships" xmlns:w="http://schemas.openxmlformats.org/wordprocessingml/2006/main" xmlns:w14="http://schemas.microsoft.com/office/word/2010/wordml" xmlns:w15="http://schemas.microsoft.com/office/word/2012/wordml" xmlns:w16cid="http://schemas.microsoft.com/office/word/2016/wordml/cid" xmlns:w16se="http://schemas.microsoft.com/office/word/2015/wordml/symex" mc:Ignorable="w14 w15 w16se w16cid">
   <w:docDefaults>
     <w:rPrDefault>
       <w:rPr>
@@ -4404,7 +4518,7 @@
     </w:rPrDefault>
     <w:pPrDefault/>
   </w:docDefaults>
-  <w:latentStyles w:defLockedState="0" w:defUIPriority="99" w:defSemiHidden="0" w:defUnhideWhenUsed="0" w:defQFormat="0" w:count="371">
+  <w:latentStyles w:defLockedState="0" w:defUIPriority="99" w:defSemiHidden="0" w:defUnhideWhenUsed="0" w:defQFormat="0" w:count="376">
     <w:lsdException w:name="Normal" w:uiPriority="0" w:qFormat="1"/>
     <w:lsdException w:name="heading 1" w:uiPriority="9" w:qFormat="1"/>
     <w:lsdException w:name="heading 2" w:semiHidden="1" w:uiPriority="9" w:unhideWhenUsed="1" w:qFormat="1"/>
@@ -4510,7 +4624,6 @@
     <w:lsdException w:name="HTML Sample" w:semiHidden="1" w:unhideWhenUsed="1"/>
     <w:lsdException w:name="HTML Typewriter" w:semiHidden="1" w:unhideWhenUsed="1"/>
     <w:lsdException w:name="HTML Variable" w:semiHidden="1" w:unhideWhenUsed="1"/>
-    <w:lsdException w:name="Normal Table" w:semiHidden="1" w:unhideWhenUsed="1"/>
     <w:lsdException w:name="annotation subject" w:semiHidden="1" w:unhideWhenUsed="1"/>
     <w:lsdException w:name="No List" w:semiHidden="1" w:unhideWhenUsed="1"/>
     <w:lsdException w:name="Outline List 1" w:semiHidden="1" w:unhideWhenUsed="1"/>
@@ -4553,11 +4666,8 @@
     <w:lsdException w:name="Table Contemporary" w:semiHidden="1" w:unhideWhenUsed="1"/>
     <w:lsdException w:name="Table Elegant" w:semiHidden="1" w:unhideWhenUsed="1"/>
     <w:lsdException w:name="Table Professional" w:semiHidden="1" w:unhideWhenUsed="1"/>
-    <w:lsdException w:name="Table Subtle 1" w:semiHidden="1" w:unhideWhenUsed="1"/>
     <w:lsdException w:name="Table Subtle 2" w:semiHidden="1" w:unhideWhenUsed="1"/>
     <w:lsdException w:name="Table Web 1" w:semiHidden="1" w:unhideWhenUsed="1"/>
-    <w:lsdException w:name="Table Web 2" w:semiHidden="1" w:unhideWhenUsed="1"/>
-    <w:lsdException w:name="Table Web 3" w:semiHidden="1" w:unhideWhenUsed="1"/>
     <w:lsdException w:name="Balloon Text" w:semiHidden="1" w:unhideWhenUsed="1"/>
     <w:lsdException w:name="Table Grid" w:uiPriority="39"/>
     <w:lsdException w:name="Table Theme" w:semiHidden="1" w:unhideWhenUsed="1"/>
@@ -4776,6 +4886,11 @@
     <w:lsdException w:name="List Table 5 Dark Accent 6" w:uiPriority="50"/>
     <w:lsdException w:name="List Table 6 Colorful Accent 6" w:uiPriority="51"/>
     <w:lsdException w:name="List Table 7 Colorful Accent 6" w:uiPriority="52"/>
+    <w:lsdException w:name="Mention" w:semiHidden="1" w:unhideWhenUsed="1"/>
+    <w:lsdException w:name="Smart Hyperlink" w:semiHidden="1" w:unhideWhenUsed="1"/>
+    <w:lsdException w:name="Hashtag" w:semiHidden="1" w:unhideWhenUsed="1"/>
+    <w:lsdException w:name="Unresolved Mention" w:semiHidden="1" w:unhideWhenUsed="1"/>
+    <w:lsdException w:name="Smart Link" w:semiHidden="1" w:unhideWhenUsed="1"/>
   </w:latentStyles>
   <w:style w:type="paragraph" w:default="1" w:styleId="Normal">
     <w:name w:val="Normal"/>
@@ -4854,6 +4969,30 @@
     <w:rPr>
       <w:rFonts w:ascii="Times New Roman" w:eastAsia="Times New Roman" w:hAnsi="Times New Roman" w:cs="Times New Roman"/>
       <w:lang w:eastAsia="en-AU"/>
+    </w:rPr>
+  </w:style>
+  <w:style w:type="character" w:styleId="UnresolvedMention">
+    <w:name w:val="Unresolved Mention"/>
+    <w:basedOn w:val="DefaultParagraphFont"/>
+    <w:uiPriority w:val="99"/>
+    <w:semiHidden/>
+    <w:unhideWhenUsed/>
+    <w:rsid w:val="00984508"/>
+    <w:rPr>
+      <w:color w:val="605E5C"/>
+      <w:shd w:val="clear" w:color="auto" w:fill="E1DFDD"/>
+    </w:rPr>
+  </w:style>
+  <w:style w:type="character" w:styleId="FollowedHyperlink">
+    <w:name w:val="FollowedHyperlink"/>
+    <w:basedOn w:val="DefaultParagraphFont"/>
+    <w:uiPriority w:val="99"/>
+    <w:semiHidden/>
+    <w:unhideWhenUsed/>
+    <w:rsid w:val="00984508"/>
+    <w:rPr>
+      <w:color w:val="954F72" w:themeColor="followedHyperlink"/>
+      <w:u w:val="single"/>
     </w:rPr>
   </w:style>
 </w:styles>

</xml_diff>